<commit_message>
Capitulo 2 casi completo
</commit_message>
<xml_diff>
--- a/Docs/KeDx-configuración.docx
+++ b/Docs/KeDx-configuración.docx
@@ -1,6 +1,6 @@
 
 <file path=word/document.xml><?xml version="1.0" encoding="utf-8"?>
-<w:document xmlns:wpc="http://schemas.microsoft.com/office/word/2010/wordprocessingCanvas" xmlns:mc="http://schemas.openxmlformats.org/markup-compatibility/2006" xmlns:o="urn:schemas-microsoft-com:office:office" xmlns:r="http://schemas.openxmlformats.org/officeDocument/2006/relationships" xmlns:m="http://schemas.openxmlformats.org/officeDocument/2006/math" xmlns:v="urn:schemas-microsoft-com:vml" xmlns:wp14="http://schemas.microsoft.com/office/word/2010/wordprocessingDrawing" xmlns:wp="http://schemas.openxmlformats.org/drawingml/2006/wordprocessingDrawing" xmlns:w10="urn:schemas-microsoft-com:office:word" xmlns:w="http://schemas.openxmlformats.org/wordprocessingml/2006/main" xmlns:w14="http://schemas.microsoft.com/office/word/2010/wordml" xmlns:w15="http://schemas.microsoft.com/office/word/2012/wordml" xmlns:wpg="http://schemas.microsoft.com/office/word/2010/wordprocessingGroup" xmlns:wpi="http://schemas.microsoft.com/office/word/2010/wordprocessingInk" xmlns:wne="http://schemas.microsoft.com/office/word/2006/wordml" xmlns:wps="http://schemas.microsoft.com/office/word/2010/wordprocessingShape" mc:Ignorable="w14 w15 wp14">
+<w:document xmlns:wpc="http://schemas.microsoft.com/office/word/2010/wordprocessingCanvas" xmlns:cx="http://schemas.microsoft.com/office/drawing/2014/chartex" xmlns:cx1="http://schemas.microsoft.com/office/drawing/2015/9/8/chartex" xmlns:cx2="http://schemas.microsoft.com/office/drawing/2015/10/21/chartex" xmlns:cx3="http://schemas.microsoft.com/office/drawing/2016/5/9/chartex" xmlns:cx4="http://schemas.microsoft.com/office/drawing/2016/5/10/chartex" xmlns:cx5="http://schemas.microsoft.com/office/drawing/2016/5/11/chartex" xmlns:cx6="http://schemas.microsoft.com/office/drawing/2016/5/12/chartex" xmlns:cx7="http://schemas.microsoft.com/office/drawing/2016/5/13/chartex" xmlns:cx8="http://schemas.microsoft.com/office/drawing/2016/5/14/chartex" xmlns:mc="http://schemas.openxmlformats.org/markup-compatibility/2006" xmlns:aink="http://schemas.microsoft.com/office/drawing/2016/ink" xmlns:am3d="http://schemas.microsoft.com/office/drawing/2017/model3d" xmlns:o="urn:schemas-microsoft-com:office:office" xmlns:r="http://schemas.openxmlformats.org/officeDocument/2006/relationships" xmlns:m="http://schemas.openxmlformats.org/officeDocument/2006/math" xmlns:v="urn:schemas-microsoft-com:vml" xmlns:wp14="http://schemas.microsoft.com/office/word/2010/wordprocessingDrawing" xmlns:wp="http://schemas.openxmlformats.org/drawingml/2006/wordprocessingDrawing" xmlns:w10="urn:schemas-microsoft-com:office:word" xmlns:w="http://schemas.openxmlformats.org/wordprocessingml/2006/main" xmlns:w14="http://schemas.microsoft.com/office/word/2010/wordml" xmlns:w15="http://schemas.microsoft.com/office/word/2012/wordml" xmlns:w16cid="http://schemas.microsoft.com/office/word/2016/wordml/cid" xmlns:w16se="http://schemas.microsoft.com/office/word/2015/wordml/symex" xmlns:wpg="http://schemas.microsoft.com/office/word/2010/wordprocessingGroup" xmlns:wpi="http://schemas.microsoft.com/office/word/2010/wordprocessingInk" xmlns:wne="http://schemas.microsoft.com/office/word/2006/wordml" xmlns:wps="http://schemas.microsoft.com/office/word/2010/wordprocessingShape" mc:Ignorable="w14 w15 w16se w16cid wp14">
   <w:body>
     <w:p/>
     <w:p/>
@@ -236,7 +236,7 @@
               </wp:anchor>
             </w:drawing>
           </mc:Choice>
-          <mc:Fallback xmlns:w16se="http://schemas.microsoft.com/office/word/2015/wordml/symex" xmlns:w16cid="http://schemas.microsoft.com/office/word/2016/wordml/cid" xmlns:am3d="http://schemas.microsoft.com/office/drawing/2017/model3d" xmlns:aink="http://schemas.microsoft.com/office/drawing/2016/ink" xmlns:cx8="http://schemas.microsoft.com/office/drawing/2016/5/14/chartex" xmlns:cx7="http://schemas.microsoft.com/office/drawing/2016/5/13/chartex" xmlns:cx6="http://schemas.microsoft.com/office/drawing/2016/5/12/chartex" xmlns:cx5="http://schemas.microsoft.com/office/drawing/2016/5/11/chartex" xmlns:cx4="http://schemas.microsoft.com/office/drawing/2016/5/10/chartex" xmlns:cx3="http://schemas.microsoft.com/office/drawing/2016/5/9/chartex" xmlns:cx2="http://schemas.microsoft.com/office/drawing/2015/10/21/chartex" xmlns:cx1="http://schemas.microsoft.com/office/drawing/2015/9/8/chartex" xmlns:cx="http://schemas.microsoft.com/office/drawing/2014/chartex">
+          <mc:Fallback>
             <w:pict>
               <v:shapetype id="_x0000_t202" coordsize="21600,21600" o:spt="202" path="m,l,21600r21600,l21600,xe">
                 <v:stroke joinstyle="miter"/>
@@ -400,7 +400,7 @@
       <w:sdtContent>
         <w:p>
           <w:pPr>
-            <w:pStyle w:val="TtulodeTDC"/>
+            <w:pStyle w:val="TtuloTDC"/>
             <w:tabs>
               <w:tab w:val="left" w:pos="2796"/>
             </w:tabs>
@@ -1827,7 +1827,7 @@
               </wp:anchor>
             </w:drawing>
           </mc:Choice>
-          <mc:Fallback xmlns:w16se="http://schemas.microsoft.com/office/word/2015/wordml/symex" xmlns:w16cid="http://schemas.microsoft.com/office/word/2016/wordml/cid" xmlns:am3d="http://schemas.microsoft.com/office/drawing/2017/model3d" xmlns:aink="http://schemas.microsoft.com/office/drawing/2016/ink" xmlns:cx8="http://schemas.microsoft.com/office/drawing/2016/5/14/chartex" xmlns:cx7="http://schemas.microsoft.com/office/drawing/2016/5/13/chartex" xmlns:cx6="http://schemas.microsoft.com/office/drawing/2016/5/12/chartex" xmlns:cx5="http://schemas.microsoft.com/office/drawing/2016/5/11/chartex" xmlns:cx4="http://schemas.microsoft.com/office/drawing/2016/5/10/chartex" xmlns:cx3="http://schemas.microsoft.com/office/drawing/2016/5/9/chartex" xmlns:cx2="http://schemas.microsoft.com/office/drawing/2015/10/21/chartex" xmlns:cx1="http://schemas.microsoft.com/office/drawing/2015/9/8/chartex" xmlns:cx="http://schemas.microsoft.com/office/drawing/2014/chartex">
+          <mc:Fallback>
             <w:pict>
               <v:shape w14:anchorId="4BD54284" id="Cuadro de texto 29" o:spid="_x0000_s1027" type="#_x0000_t202" style="position:absolute;margin-left:390.7pt;margin-top:.8pt;width:441.9pt;height:23.45pt;z-index:-251652096;visibility:visible;mso-wrap-style:square;mso-wrap-distance-left:9pt;mso-wrap-distance-top:0;mso-wrap-distance-right:9pt;mso-wrap-distance-bottom:0;mso-position-horizontal:right;mso-position-horizontal-relative:margin;mso-position-vertical:absolute;mso-position-vertical-relative:text;v-text-anchor:top" o:gfxdata="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" stroked="f">
                 <v:textbox style="mso-fit-shape-to-text:t" inset="0,0,0,0">
@@ -2126,7 +2126,7 @@
               </wp:anchor>
             </w:drawing>
           </mc:Choice>
-          <mc:Fallback xmlns:w16se="http://schemas.microsoft.com/office/word/2015/wordml/symex" xmlns:w16cid="http://schemas.microsoft.com/office/word/2016/wordml/cid" xmlns:am3d="http://schemas.microsoft.com/office/drawing/2017/model3d" xmlns:aink="http://schemas.microsoft.com/office/drawing/2016/ink" xmlns:cx8="http://schemas.microsoft.com/office/drawing/2016/5/14/chartex" xmlns:cx7="http://schemas.microsoft.com/office/drawing/2016/5/13/chartex" xmlns:cx6="http://schemas.microsoft.com/office/drawing/2016/5/12/chartex" xmlns:cx5="http://schemas.microsoft.com/office/drawing/2016/5/11/chartex" xmlns:cx4="http://schemas.microsoft.com/office/drawing/2016/5/10/chartex" xmlns:cx3="http://schemas.microsoft.com/office/drawing/2016/5/9/chartex" xmlns:cx2="http://schemas.microsoft.com/office/drawing/2015/10/21/chartex" xmlns:cx1="http://schemas.microsoft.com/office/drawing/2015/9/8/chartex" xmlns:cx="http://schemas.microsoft.com/office/drawing/2014/chartex">
+          <mc:Fallback>
             <w:pict>
               <v:shape id="Cuadro de texto 3" o:spid="_x0000_s1028" type="#_x0000_t202" style="position:absolute;margin-left:35.45pt;margin-top:.65pt;width:163.25pt;height:61.1pt;z-index:251666432;visibility:visible;mso-wrap-style:square;mso-width-percent:0;mso-height-percent:0;mso-wrap-distance-left:9pt;mso-wrap-distance-top:0;mso-wrap-distance-right:9pt;mso-wrap-distance-bottom:0;mso-position-horizontal:absolute;mso-position-horizontal-relative:text;mso-position-vertical:absolute;mso-position-vertical-relative:text;mso-width-percent:0;mso-height-percent:0;mso-width-relative:margin;mso-height-relative:margin;v-text-anchor:top" o:gfxdata="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" fillcolor="#ededed [662]" stroked="f" strokeweight=".5pt">
                 <v:textbox>
@@ -2387,7 +2387,7 @@
               </wp:anchor>
             </w:drawing>
           </mc:Choice>
-          <mc:Fallback xmlns:w16se="http://schemas.microsoft.com/office/word/2015/wordml/symex" xmlns:w16cid="http://schemas.microsoft.com/office/word/2016/wordml/cid" xmlns:am3d="http://schemas.microsoft.com/office/drawing/2017/model3d" xmlns:aink="http://schemas.microsoft.com/office/drawing/2016/ink" xmlns:cx8="http://schemas.microsoft.com/office/drawing/2016/5/14/chartex" xmlns:cx7="http://schemas.microsoft.com/office/drawing/2016/5/13/chartex" xmlns:cx6="http://schemas.microsoft.com/office/drawing/2016/5/12/chartex" xmlns:cx5="http://schemas.microsoft.com/office/drawing/2016/5/11/chartex" xmlns:cx4="http://schemas.microsoft.com/office/drawing/2016/5/10/chartex" xmlns:cx3="http://schemas.microsoft.com/office/drawing/2016/5/9/chartex" xmlns:cx2="http://schemas.microsoft.com/office/drawing/2015/10/21/chartex" xmlns:cx1="http://schemas.microsoft.com/office/drawing/2015/9/8/chartex" xmlns:cx="http://schemas.microsoft.com/office/drawing/2014/chartex">
+          <mc:Fallback>
             <w:pict>
               <v:shape id="Cuadro de texto 2" o:spid="_x0000_s1029" type="#_x0000_t202" style="position:absolute;margin-left:242.25pt;margin-top:.65pt;width:163.25pt;height:62.75pt;z-index:251665408;visibility:visible;mso-wrap-style:square;mso-width-percent:0;mso-height-percent:0;mso-wrap-distance-left:9pt;mso-wrap-distance-top:0;mso-wrap-distance-right:9pt;mso-wrap-distance-bottom:0;mso-position-horizontal:absolute;mso-position-horizontal-relative:text;mso-position-vertical:absolute;mso-position-vertical-relative:text;mso-width-percent:0;mso-height-percent:0;mso-width-relative:margin;mso-height-relative:margin;v-text-anchor:top" o:gfxdata="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" fillcolor="#ededed [662]" stroked="f" strokeweight=".5pt">
                 <v:textbox>
@@ -2719,7 +2719,23 @@
           <w:rFonts w:ascii="Arial" w:hAnsi="Arial" w:cs="Arial"/>
           <w:sz w:val="24"/>
         </w:rPr>
-        <w:t xml:space="preserve"> el cambio de idioma ingresamos a los archivos “lms.env.json” y “cms.env.json”, los cuales están ubicados en el directorio (</w:t>
+        <w:t xml:space="preserve"> el cambio de idioma ingresamos a los archivos “</w:t>
+      </w:r>
+      <w:proofErr w:type="gramStart"/>
+      <w:r>
+        <w:rPr>
+          <w:rFonts w:ascii="Arial" w:hAnsi="Arial" w:cs="Arial"/>
+          <w:sz w:val="24"/>
+        </w:rPr>
+        <w:t>lms.env.json</w:t>
+      </w:r>
+      <w:proofErr w:type="gramEnd"/>
+      <w:r>
+        <w:rPr>
+          <w:rFonts w:ascii="Arial" w:hAnsi="Arial" w:cs="Arial"/>
+          <w:sz w:val="24"/>
+        </w:rPr>
+        <w:t>” y “cms.env.json”, los cuales están ubicados en el directorio (</w:t>
       </w:r>
       <w:r>
         <w:rPr>
@@ -3004,7 +3020,25 @@
           <w:sz w:val="24"/>
           <w:szCs w:val="24"/>
         </w:rPr>
-        <w:t>para checar que no se hayan parado algunos servicios con esto se usa con “status”, para que al momento de realizar cambios y estos tengan efecto es necesario realizar un “restart”.</w:t>
+        <w:t>para checar que no se hayan parado algunos servicios con esto se usa con “</w:t>
+      </w:r>
+      <w:proofErr w:type="gramStart"/>
+      <w:r>
+        <w:rPr>
+          <w:rFonts w:ascii="Arial" w:hAnsi="Arial" w:cs="Arial"/>
+          <w:sz w:val="24"/>
+          <w:szCs w:val="24"/>
+        </w:rPr>
+        <w:t>status</w:t>
+      </w:r>
+      <w:proofErr w:type="gramEnd"/>
+      <w:r>
+        <w:rPr>
+          <w:rFonts w:ascii="Arial" w:hAnsi="Arial" w:cs="Arial"/>
+          <w:sz w:val="24"/>
+          <w:szCs w:val="24"/>
+        </w:rPr>
+        <w:t>”, para que al momento de realizar cambios y estos tengan efecto es necesario realizar un “restart”.</w:t>
       </w:r>
     </w:p>
     <w:p>
@@ -4342,13 +4376,23 @@
                 <w:lang w:val="en-US"/>
               </w:rPr>
             </w:pPr>
+            <w:proofErr w:type="gramStart"/>
             <w:r>
               <w:rPr>
                 <w:rFonts w:ascii="Arial" w:hAnsi="Arial" w:cs="Arial"/>
                 <w:sz w:val="24"/>
                 <w:lang w:val="en-US"/>
               </w:rPr>
-              <w:t>stop  the service(s)</w:t>
+              <w:t>stop  the</w:t>
+            </w:r>
+            <w:proofErr w:type="gramEnd"/>
+            <w:r>
+              <w:rPr>
+                <w:rFonts w:ascii="Arial" w:hAnsi="Arial" w:cs="Arial"/>
+                <w:sz w:val="24"/>
+                <w:lang w:val="en-US"/>
+              </w:rPr>
+              <w:t xml:space="preserve"> service(s)</w:t>
             </w:r>
           </w:p>
         </w:tc>
@@ -4676,34 +4720,14 @@
         </w:rPr>
         <w:t xml:space="preserve">Ingresar a </w:t>
       </w:r>
-      <w:proofErr w:type="spellStart"/>
       <w:r>
         <w:rPr>
           <w:rFonts w:ascii="Arial" w:hAnsi="Arial" w:cs="Arial"/>
           <w:b/>
           <w:sz w:val="24"/>
         </w:rPr>
-        <w:t>django</w:t>
-      </w:r>
-      <w:proofErr w:type="spellEnd"/>
-      <w:r>
-        <w:rPr>
-          <w:rFonts w:ascii="Arial" w:hAnsi="Arial" w:cs="Arial"/>
-          <w:b/>
-          <w:sz w:val="24"/>
-        </w:rPr>
-        <w:t xml:space="preserve"> </w:t>
-      </w:r>
-      <w:proofErr w:type="spellStart"/>
-      <w:r>
-        <w:rPr>
-          <w:rFonts w:ascii="Arial" w:hAnsi="Arial" w:cs="Arial"/>
-          <w:b/>
-          <w:sz w:val="24"/>
-        </w:rPr>
-        <w:t>administrator</w:t>
-      </w:r>
-      <w:proofErr w:type="spellEnd"/>
+        <w:t>django administrator</w:t>
+      </w:r>
       <w:r>
         <w:rPr>
           <w:rFonts w:ascii="Arial" w:hAnsi="Arial" w:cs="Arial"/>
@@ -4943,8 +4967,18 @@
           <w:b/>
           <w:sz w:val="24"/>
         </w:rPr>
-        <w:t>httpd-lms.conf</w:t>
-      </w:r>
+        <w:t>httpd-</w:t>
+      </w:r>
+      <w:proofErr w:type="gramStart"/>
+      <w:r>
+        <w:rPr>
+          <w:rFonts w:ascii="Arial" w:hAnsi="Arial" w:cs="Arial"/>
+          <w:b/>
+          <w:sz w:val="24"/>
+        </w:rPr>
+        <w:t>lms.conf</w:t>
+      </w:r>
+      <w:proofErr w:type="gramEnd"/>
     </w:p>
     <w:p>
       <w:pPr>
@@ -5492,7 +5526,7 @@
               </wp:anchor>
             </w:drawing>
           </mc:Choice>
-          <mc:Fallback xmlns:w16se="http://schemas.microsoft.com/office/word/2015/wordml/symex" xmlns:w16cid="http://schemas.microsoft.com/office/word/2016/wordml/cid" xmlns:am3d="http://schemas.microsoft.com/office/drawing/2017/model3d" xmlns:aink="http://schemas.microsoft.com/office/drawing/2016/ink" xmlns:cx8="http://schemas.microsoft.com/office/drawing/2016/5/14/chartex" xmlns:cx7="http://schemas.microsoft.com/office/drawing/2016/5/13/chartex" xmlns:cx6="http://schemas.microsoft.com/office/drawing/2016/5/12/chartex" xmlns:cx5="http://schemas.microsoft.com/office/drawing/2016/5/11/chartex" xmlns:cx4="http://schemas.microsoft.com/office/drawing/2016/5/10/chartex" xmlns:cx3="http://schemas.microsoft.com/office/drawing/2016/5/9/chartex" xmlns:cx2="http://schemas.microsoft.com/office/drawing/2015/10/21/chartex" xmlns:cx1="http://schemas.microsoft.com/office/drawing/2015/9/8/chartex" xmlns:cx="http://schemas.microsoft.com/office/drawing/2014/chartex">
+          <mc:Fallback>
             <w:pict>
               <v:group w14:anchorId="02D64C53" id="Grupo 11" o:spid="_x0000_s1026" style="position:absolute;margin-left:10.35pt;margin-top:35.5pt;width:166.6pt;height:252.8pt;z-index:251671552;mso-position-horizontal-relative:margin;mso-position-vertical-relative:margin;mso-height-relative:margin" coordsize="21158,32110" o:gfxdata="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">
                 <v:shapetype id="_x0000_t75" coordsize="21600,21600" o:spt="75" o:preferrelative="t" path="m@4@5l@4@11@9@11@9@5xe" filled="f" stroked="f">
@@ -5733,85 +5767,28 @@
           <w:lang w:val="en-US"/>
         </w:rPr>
       </w:pPr>
-      <w:proofErr w:type="spellStart"/>
-      <w:r>
-        <w:rPr>
-          <w:rFonts w:ascii="Arial" w:hAnsi="Arial" w:cs="Arial"/>
-          <w:lang w:val="en-US"/>
-        </w:rPr>
-        <w:t>sudo</w:t>
-      </w:r>
-      <w:proofErr w:type="spellEnd"/>
-      <w:r>
-        <w:rPr>
-          <w:rFonts w:ascii="Arial" w:hAnsi="Arial" w:cs="Arial"/>
-          <w:lang w:val="en-US"/>
-        </w:rPr>
-        <w:t xml:space="preserve"> -u bin/</w:t>
-      </w:r>
-      <w:proofErr w:type="spellStart"/>
-      <w:r>
-        <w:rPr>
-          <w:rFonts w:ascii="Arial" w:hAnsi="Arial" w:cs="Arial"/>
-          <w:lang w:val="en-US"/>
-        </w:rPr>
-        <w:t>python.edxapp</w:t>
-      </w:r>
-      <w:proofErr w:type="spellEnd"/>
-      <w:r>
-        <w:rPr>
-          <w:rFonts w:ascii="Arial" w:hAnsi="Arial" w:cs="Arial"/>
-          <w:lang w:val="en-US"/>
-        </w:rPr>
-        <w:t xml:space="preserve"> ./manage.py </w:t>
-      </w:r>
-      <w:proofErr w:type="spellStart"/>
-      <w:r>
-        <w:rPr>
-          <w:rFonts w:ascii="Arial" w:hAnsi="Arial" w:cs="Arial"/>
-          <w:lang w:val="en-US"/>
-        </w:rPr>
-        <w:t>cms</w:t>
-      </w:r>
-      <w:proofErr w:type="spellEnd"/>
-      <w:r>
-        <w:rPr>
-          <w:rFonts w:ascii="Arial" w:hAnsi="Arial" w:cs="Arial"/>
-          <w:lang w:val="en-US"/>
-        </w:rPr>
-        <w:t xml:space="preserve"> --settings = </w:t>
-      </w:r>
-      <w:proofErr w:type="spellStart"/>
-      <w:r>
-        <w:rPr>
-          <w:rFonts w:ascii="Arial" w:hAnsi="Arial" w:cs="Arial"/>
-          <w:lang w:val="en-US"/>
-        </w:rPr>
-        <w:t>aws</w:t>
-      </w:r>
-      <w:proofErr w:type="spellEnd"/>
-      <w:r>
-        <w:rPr>
-          <w:rFonts w:ascii="Arial" w:hAnsi="Arial" w:cs="Arial"/>
-          <w:lang w:val="en-US"/>
-        </w:rPr>
-        <w:t xml:space="preserve"> </w:t>
-      </w:r>
-      <w:proofErr w:type="spellStart"/>
-      <w:r>
-        <w:rPr>
-          <w:rFonts w:ascii="Arial" w:hAnsi="Arial" w:cs="Arial"/>
-          <w:lang w:val="en-US"/>
-        </w:rPr>
-        <w:t>delete_orphans</w:t>
-      </w:r>
-      <w:proofErr w:type="spellEnd"/>
-      <w:r>
-        <w:rPr>
-          <w:rFonts w:ascii="Arial" w:hAnsi="Arial" w:cs="Arial"/>
-          <w:lang w:val="en-US"/>
-        </w:rPr>
-        <w:t xml:space="preserve"> CURSOID</w:t>
+      <w:r>
+        <w:rPr>
+          <w:rFonts w:ascii="Arial" w:hAnsi="Arial" w:cs="Arial"/>
+          <w:lang w:val="en-US"/>
+        </w:rPr>
+        <w:t xml:space="preserve">sudo -u </w:t>
+      </w:r>
+      <w:proofErr w:type="gramStart"/>
+      <w:r>
+        <w:rPr>
+          <w:rFonts w:ascii="Arial" w:hAnsi="Arial" w:cs="Arial"/>
+          <w:lang w:val="en-US"/>
+        </w:rPr>
+        <w:t>bin/python.edxapp .</w:t>
+      </w:r>
+      <w:proofErr w:type="gramEnd"/>
+      <w:r>
+        <w:rPr>
+          <w:rFonts w:ascii="Arial" w:hAnsi="Arial" w:cs="Arial"/>
+          <w:lang w:val="en-US"/>
+        </w:rPr>
+        <w:t>/manage.py cms --settings = aws delete_orphans CURSOID</w:t>
       </w:r>
     </w:p>
     <w:p>
@@ -5833,7 +5810,6 @@
           <w:lang w:val="en-US"/>
         </w:rPr>
       </w:pPr>
-      <w:proofErr w:type="spellStart"/>
       <w:r>
         <w:rPr>
           <w:rFonts w:ascii="Arial" w:hAnsi="Arial" w:cs="Arial"/>
@@ -5852,7 +5828,6 @@
         </w:rPr>
         <w:t>jemplo</w:t>
       </w:r>
-      <w:proofErr w:type="spellEnd"/>
       <w:r>
         <w:rPr>
           <w:rFonts w:ascii="Arial" w:hAnsi="Arial" w:cs="Arial"/>
@@ -5870,85 +5845,28 @@
           <w:lang w:val="en-US"/>
         </w:rPr>
       </w:pPr>
-      <w:proofErr w:type="spellStart"/>
-      <w:r>
-        <w:rPr>
-          <w:rFonts w:ascii="Arial" w:hAnsi="Arial" w:cs="Arial"/>
-          <w:lang w:val="en-US"/>
-        </w:rPr>
-        <w:t>sudo</w:t>
-      </w:r>
-      <w:proofErr w:type="spellEnd"/>
-      <w:r>
-        <w:rPr>
-          <w:rFonts w:ascii="Arial" w:hAnsi="Arial" w:cs="Arial"/>
-          <w:lang w:val="en-US"/>
-        </w:rPr>
-        <w:t xml:space="preserve"> -u bin/</w:t>
-      </w:r>
-      <w:proofErr w:type="spellStart"/>
-      <w:r>
-        <w:rPr>
-          <w:rFonts w:ascii="Arial" w:hAnsi="Arial" w:cs="Arial"/>
-          <w:lang w:val="en-US"/>
-        </w:rPr>
-        <w:t>python.edxapp</w:t>
-      </w:r>
-      <w:proofErr w:type="spellEnd"/>
-      <w:r>
-        <w:rPr>
-          <w:rFonts w:ascii="Arial" w:hAnsi="Arial" w:cs="Arial"/>
-          <w:lang w:val="en-US"/>
-        </w:rPr>
-        <w:t xml:space="preserve"> ./manage.py </w:t>
-      </w:r>
-      <w:proofErr w:type="spellStart"/>
-      <w:r>
-        <w:rPr>
-          <w:rFonts w:ascii="Arial" w:hAnsi="Arial" w:cs="Arial"/>
-          <w:lang w:val="en-US"/>
-        </w:rPr>
-        <w:t>cms</w:t>
-      </w:r>
-      <w:proofErr w:type="spellEnd"/>
-      <w:r>
-        <w:rPr>
-          <w:rFonts w:ascii="Arial" w:hAnsi="Arial" w:cs="Arial"/>
-          <w:lang w:val="en-US"/>
-        </w:rPr>
-        <w:t xml:space="preserve"> --settings = </w:t>
-      </w:r>
-      <w:proofErr w:type="spellStart"/>
-      <w:r>
-        <w:rPr>
-          <w:rFonts w:ascii="Arial" w:hAnsi="Arial" w:cs="Arial"/>
-          <w:lang w:val="en-US"/>
-        </w:rPr>
-        <w:t>aws</w:t>
-      </w:r>
-      <w:proofErr w:type="spellEnd"/>
-      <w:r>
-        <w:rPr>
-          <w:rFonts w:ascii="Arial" w:hAnsi="Arial" w:cs="Arial"/>
-          <w:lang w:val="en-US"/>
-        </w:rPr>
-        <w:t xml:space="preserve"> </w:t>
-      </w:r>
-      <w:proofErr w:type="spellStart"/>
-      <w:r>
-        <w:rPr>
-          <w:rFonts w:ascii="Arial" w:hAnsi="Arial" w:cs="Arial"/>
-          <w:lang w:val="en-US"/>
-        </w:rPr>
-        <w:t>delete_orphans</w:t>
-      </w:r>
-      <w:proofErr w:type="spellEnd"/>
-      <w:r>
-        <w:rPr>
-          <w:rFonts w:ascii="Arial" w:hAnsi="Arial" w:cs="Arial"/>
-          <w:lang w:val="en-US"/>
-        </w:rPr>
-        <w:t xml:space="preserve"> KED_365 </w:t>
+      <w:r>
+        <w:rPr>
+          <w:rFonts w:ascii="Arial" w:hAnsi="Arial" w:cs="Arial"/>
+          <w:lang w:val="en-US"/>
+        </w:rPr>
+        <w:t xml:space="preserve">sudo -u </w:t>
+      </w:r>
+      <w:proofErr w:type="gramStart"/>
+      <w:r>
+        <w:rPr>
+          <w:rFonts w:ascii="Arial" w:hAnsi="Arial" w:cs="Arial"/>
+          <w:lang w:val="en-US"/>
+        </w:rPr>
+        <w:t>bin/python.edxapp .</w:t>
+      </w:r>
+      <w:proofErr w:type="gramEnd"/>
+      <w:r>
+        <w:rPr>
+          <w:rFonts w:ascii="Arial" w:hAnsi="Arial" w:cs="Arial"/>
+          <w:lang w:val="en-US"/>
+        </w:rPr>
+        <w:t xml:space="preserve">/manage.py cms --settings = aws delete_orphans KED_365 </w:t>
       </w:r>
     </w:p>
     <w:p>
@@ -5959,85 +5877,28 @@
           <w:lang w:val="en-US"/>
         </w:rPr>
       </w:pPr>
-      <w:proofErr w:type="spellStart"/>
-      <w:r>
-        <w:rPr>
-          <w:rFonts w:ascii="Arial" w:hAnsi="Arial" w:cs="Arial"/>
-          <w:lang w:val="en-US"/>
-        </w:rPr>
-        <w:t>sudo</w:t>
-      </w:r>
-      <w:proofErr w:type="spellEnd"/>
-      <w:r>
-        <w:rPr>
-          <w:rFonts w:ascii="Arial" w:hAnsi="Arial" w:cs="Arial"/>
-          <w:lang w:val="en-US"/>
-        </w:rPr>
-        <w:t xml:space="preserve"> -u bin/</w:t>
-      </w:r>
-      <w:proofErr w:type="spellStart"/>
-      <w:r>
-        <w:rPr>
-          <w:rFonts w:ascii="Arial" w:hAnsi="Arial" w:cs="Arial"/>
-          <w:lang w:val="en-US"/>
-        </w:rPr>
-        <w:t>python.edxapp</w:t>
-      </w:r>
-      <w:proofErr w:type="spellEnd"/>
-      <w:r>
-        <w:rPr>
-          <w:rFonts w:ascii="Arial" w:hAnsi="Arial" w:cs="Arial"/>
-          <w:lang w:val="en-US"/>
-        </w:rPr>
-        <w:t xml:space="preserve"> ./manage.py </w:t>
-      </w:r>
-      <w:proofErr w:type="spellStart"/>
-      <w:r>
-        <w:rPr>
-          <w:rFonts w:ascii="Arial" w:hAnsi="Arial" w:cs="Arial"/>
-          <w:lang w:val="en-US"/>
-        </w:rPr>
-        <w:t>cms</w:t>
-      </w:r>
-      <w:proofErr w:type="spellEnd"/>
-      <w:r>
-        <w:rPr>
-          <w:rFonts w:ascii="Arial" w:hAnsi="Arial" w:cs="Arial"/>
-          <w:lang w:val="en-US"/>
-        </w:rPr>
-        <w:t xml:space="preserve"> --settings = </w:t>
-      </w:r>
-      <w:proofErr w:type="spellStart"/>
-      <w:r>
-        <w:rPr>
-          <w:rFonts w:ascii="Arial" w:hAnsi="Arial" w:cs="Arial"/>
-          <w:lang w:val="en-US"/>
-        </w:rPr>
-        <w:t>aws</w:t>
-      </w:r>
-      <w:proofErr w:type="spellEnd"/>
-      <w:r>
-        <w:rPr>
-          <w:rFonts w:ascii="Arial" w:hAnsi="Arial" w:cs="Arial"/>
-          <w:lang w:val="en-US"/>
-        </w:rPr>
-        <w:t xml:space="preserve"> </w:t>
-      </w:r>
-      <w:proofErr w:type="spellStart"/>
-      <w:r>
-        <w:rPr>
-          <w:rFonts w:ascii="Arial" w:hAnsi="Arial" w:cs="Arial"/>
-          <w:lang w:val="en-US"/>
-        </w:rPr>
-        <w:t>delete_course</w:t>
-      </w:r>
-      <w:proofErr w:type="spellEnd"/>
-      <w:r>
-        <w:rPr>
-          <w:rFonts w:ascii="Arial" w:hAnsi="Arial" w:cs="Arial"/>
-          <w:lang w:val="en-US"/>
-        </w:rPr>
-        <w:t xml:space="preserve"> KED_365</w:t>
+      <w:r>
+        <w:rPr>
+          <w:rFonts w:ascii="Arial" w:hAnsi="Arial" w:cs="Arial"/>
+          <w:lang w:val="en-US"/>
+        </w:rPr>
+        <w:t xml:space="preserve">sudo -u </w:t>
+      </w:r>
+      <w:proofErr w:type="gramStart"/>
+      <w:r>
+        <w:rPr>
+          <w:rFonts w:ascii="Arial" w:hAnsi="Arial" w:cs="Arial"/>
+          <w:lang w:val="en-US"/>
+        </w:rPr>
+        <w:t>bin/python.edxapp .</w:t>
+      </w:r>
+      <w:proofErr w:type="gramEnd"/>
+      <w:r>
+        <w:rPr>
+          <w:rFonts w:ascii="Arial" w:hAnsi="Arial" w:cs="Arial"/>
+          <w:lang w:val="en-US"/>
+        </w:rPr>
+        <w:t>/manage.py cms --settings = aws delete_course KED_365</w:t>
       </w:r>
     </w:p>
     <w:p>
@@ -6257,7 +6118,23 @@
           <w:rFonts w:ascii="Arial" w:hAnsi="Arial" w:cs="Arial"/>
           <w:sz w:val="24"/>
         </w:rPr>
-        <w:t>Editar archivo httpd.conf utilizando nano con permisos de administrador.</w:t>
+        <w:t xml:space="preserve">Editar archivo </w:t>
+      </w:r>
+      <w:proofErr w:type="gramStart"/>
+      <w:r>
+        <w:rPr>
+          <w:rFonts w:ascii="Arial" w:hAnsi="Arial" w:cs="Arial"/>
+          <w:sz w:val="24"/>
+        </w:rPr>
+        <w:t>httpd.conf</w:t>
+      </w:r>
+      <w:proofErr w:type="gramEnd"/>
+      <w:r>
+        <w:rPr>
+          <w:rFonts w:ascii="Arial" w:hAnsi="Arial" w:cs="Arial"/>
+          <w:sz w:val="24"/>
+        </w:rPr>
+        <w:t xml:space="preserve"> utilizando nano con permisos de administrador.</w:t>
       </w:r>
     </w:p>
     <w:p>
@@ -6284,8 +6161,17 @@
           <w:rFonts w:ascii="Arial" w:hAnsi="Arial" w:cs="Arial"/>
           <w:sz w:val="24"/>
         </w:rPr>
-        <w:t>sudo nano httpd.conf</w:t>
-      </w:r>
+        <w:t xml:space="preserve">sudo nano </w:t>
+      </w:r>
+      <w:proofErr w:type="gramStart"/>
+      <w:r>
+        <w:rPr>
+          <w:rFonts w:ascii="Arial" w:hAnsi="Arial" w:cs="Arial"/>
+          <w:sz w:val="24"/>
+        </w:rPr>
+        <w:t>httpd.conf</w:t>
+      </w:r>
+      <w:proofErr w:type="gramEnd"/>
     </w:p>
     <w:p>
       <w:pPr>
@@ -6555,36 +6441,8 @@
           <w:sz w:val="24"/>
           <w:lang w:val="en-US"/>
         </w:rPr>
-        <w:t xml:space="preserve">#Include </w:t>
-      </w:r>
-      <w:proofErr w:type="spellStart"/>
-      <w:r>
-        <w:rPr>
-          <w:rFonts w:ascii="Arial" w:hAnsi="Arial" w:cs="Arial"/>
-          <w:sz w:val="24"/>
-          <w:lang w:val="en-US"/>
-        </w:rPr>
-        <w:t>conf</w:t>
-      </w:r>
-      <w:proofErr w:type="spellEnd"/>
-      <w:r>
-        <w:rPr>
-          <w:rFonts w:ascii="Arial" w:hAnsi="Arial" w:cs="Arial"/>
-          <w:sz w:val="24"/>
-          <w:lang w:val="en-US"/>
-        </w:rPr>
-        <w:t>/</w:t>
-      </w:r>
-      <w:proofErr w:type="spellStart"/>
-      <w:r>
-        <w:rPr>
-          <w:rFonts w:ascii="Arial" w:hAnsi="Arial" w:cs="Arial"/>
-          <w:sz w:val="24"/>
-          <w:lang w:val="en-US"/>
-        </w:rPr>
-        <w:t>pagespeed.conf</w:t>
-      </w:r>
-      <w:proofErr w:type="spellEnd"/>
+        <w:t>#Include conf/pagespeed.conf</w:t>
+      </w:r>
     </w:p>
     <w:p>
       <w:pPr>
@@ -6602,36 +6460,8 @@
           <w:sz w:val="24"/>
           <w:lang w:val="en-US"/>
         </w:rPr>
-        <w:t xml:space="preserve">#Include </w:t>
-      </w:r>
-      <w:proofErr w:type="spellStart"/>
-      <w:r>
-        <w:rPr>
-          <w:rFonts w:ascii="Arial" w:hAnsi="Arial" w:cs="Arial"/>
-          <w:sz w:val="24"/>
-          <w:lang w:val="en-US"/>
-        </w:rPr>
-        <w:t>conf</w:t>
-      </w:r>
-      <w:proofErr w:type="spellEnd"/>
-      <w:r>
-        <w:rPr>
-          <w:rFonts w:ascii="Arial" w:hAnsi="Arial" w:cs="Arial"/>
-          <w:sz w:val="24"/>
-          <w:lang w:val="en-US"/>
-        </w:rPr>
-        <w:t>/</w:t>
-      </w:r>
-      <w:proofErr w:type="spellStart"/>
-      <w:r>
-        <w:rPr>
-          <w:rFonts w:ascii="Arial" w:hAnsi="Arial" w:cs="Arial"/>
-          <w:sz w:val="24"/>
-          <w:lang w:val="en-US"/>
-        </w:rPr>
-        <w:t>pagespeed_libraries.conf</w:t>
-      </w:r>
-      <w:proofErr w:type="spellEnd"/>
+        <w:t>#Include conf/pagespeed_libraries.conf</w:t>
+      </w:r>
     </w:p>
     <w:p>
       <w:pPr>
@@ -6784,23 +6614,13 @@
           <w:lang w:val="en-US"/>
         </w:rPr>
       </w:pPr>
-      <w:proofErr w:type="spellStart"/>
-      <w:r>
-        <w:rPr>
-          <w:rFonts w:ascii="Arial" w:hAnsi="Arial" w:cs="Arial"/>
-          <w:sz w:val="24"/>
-          <w:lang w:val="en-US"/>
-        </w:rPr>
-        <w:t>sudo</w:t>
-      </w:r>
-      <w:proofErr w:type="spellEnd"/>
-      <w:r>
-        <w:rPr>
-          <w:rFonts w:ascii="Arial" w:hAnsi="Arial" w:cs="Arial"/>
-          <w:sz w:val="24"/>
-          <w:lang w:val="en-US"/>
-        </w:rPr>
-        <w:t xml:space="preserve"> /opt/bitnami/ctlscript.sh restart</w:t>
+      <w:r>
+        <w:rPr>
+          <w:rFonts w:ascii="Arial" w:hAnsi="Arial" w:cs="Arial"/>
+          <w:sz w:val="24"/>
+          <w:lang w:val="en-US"/>
+        </w:rPr>
+        <w:t>sudo /opt/bitnami/ctlscript.sh restart</w:t>
       </w:r>
     </w:p>
     <w:p>
@@ -6856,23 +6676,13 @@
           <w:lang w:val="en-US"/>
         </w:rPr>
       </w:pPr>
-      <w:proofErr w:type="spellStart"/>
-      <w:r>
-        <w:rPr>
-          <w:rFonts w:ascii="Arial" w:hAnsi="Arial" w:cs="Arial"/>
-          <w:sz w:val="24"/>
-          <w:lang w:val="en-US"/>
-        </w:rPr>
-        <w:t>sudo</w:t>
-      </w:r>
-      <w:proofErr w:type="spellEnd"/>
-      <w:r>
-        <w:rPr>
-          <w:rFonts w:ascii="Arial" w:hAnsi="Arial" w:cs="Arial"/>
-          <w:sz w:val="24"/>
-          <w:lang w:val="en-US"/>
-        </w:rPr>
-        <w:t xml:space="preserve"> /opt/bitnami/ctlscript.sh status</w:t>
+      <w:r>
+        <w:rPr>
+          <w:rFonts w:ascii="Arial" w:hAnsi="Arial" w:cs="Arial"/>
+          <w:sz w:val="24"/>
+          <w:lang w:val="en-US"/>
+        </w:rPr>
+        <w:t>sudo /opt/bitnami/ctlscript.sh status</w:t>
       </w:r>
     </w:p>
     <w:p>
@@ -6958,23 +6768,13 @@
           <w:lang w:val="en-US"/>
         </w:rPr>
       </w:pPr>
-      <w:proofErr w:type="spellStart"/>
-      <w:r>
-        <w:rPr>
-          <w:rFonts w:ascii="Arial" w:hAnsi="Arial" w:cs="Arial"/>
-          <w:sz w:val="24"/>
-          <w:lang w:val="en-US"/>
-        </w:rPr>
-        <w:t>XQueue</w:t>
-      </w:r>
-      <w:proofErr w:type="spellEnd"/>
-      <w:r>
-        <w:rPr>
-          <w:rFonts w:ascii="Arial" w:hAnsi="Arial" w:cs="Arial"/>
-          <w:sz w:val="24"/>
-          <w:lang w:val="en-US"/>
-        </w:rPr>
-        <w:t xml:space="preserve"> consumer </w:t>
+      <w:r>
+        <w:rPr>
+          <w:rFonts w:ascii="Arial" w:hAnsi="Arial" w:cs="Arial"/>
+          <w:sz w:val="24"/>
+          <w:lang w:val="en-US"/>
+        </w:rPr>
+        <w:t xml:space="preserve">XQueue consumer </w:t>
       </w:r>
       <w:r>
         <w:rPr>
@@ -6997,23 +6797,13 @@
           <w:lang w:val="en-US"/>
         </w:rPr>
       </w:pPr>
-      <w:proofErr w:type="spellStart"/>
-      <w:r>
-        <w:rPr>
-          <w:rFonts w:ascii="Arial" w:hAnsi="Arial" w:cs="Arial"/>
-          <w:sz w:val="24"/>
-          <w:lang w:val="en-US"/>
-        </w:rPr>
-        <w:t>edX</w:t>
-      </w:r>
-      <w:proofErr w:type="spellEnd"/>
-      <w:r>
-        <w:rPr>
-          <w:rFonts w:ascii="Arial" w:hAnsi="Arial" w:cs="Arial"/>
-          <w:sz w:val="24"/>
-          <w:lang w:val="en-US"/>
-        </w:rPr>
-        <w:t xml:space="preserve"> Celery workers </w:t>
+      <w:r>
+        <w:rPr>
+          <w:rFonts w:ascii="Arial" w:hAnsi="Arial" w:cs="Arial"/>
+          <w:sz w:val="24"/>
+          <w:lang w:val="en-US"/>
+        </w:rPr>
+        <w:t xml:space="preserve">edX Celery workers </w:t>
       </w:r>
       <w:r>
         <w:rPr>
@@ -7036,23 +6826,13 @@
           <w:lang w:val="en-US"/>
         </w:rPr>
       </w:pPr>
-      <w:proofErr w:type="spellStart"/>
-      <w:r>
-        <w:rPr>
-          <w:rFonts w:ascii="Arial" w:hAnsi="Arial" w:cs="Arial"/>
-          <w:sz w:val="24"/>
-          <w:lang w:val="en-US"/>
-        </w:rPr>
-        <w:t>RabbitMQ</w:t>
-      </w:r>
-      <w:proofErr w:type="spellEnd"/>
-      <w:r>
-        <w:rPr>
-          <w:rFonts w:ascii="Arial" w:hAnsi="Arial" w:cs="Arial"/>
-          <w:sz w:val="24"/>
-          <w:lang w:val="en-US"/>
-        </w:rPr>
-        <w:t xml:space="preserve"> </w:t>
+      <w:r>
+        <w:rPr>
+          <w:rFonts w:ascii="Arial" w:hAnsi="Arial" w:cs="Arial"/>
+          <w:sz w:val="24"/>
+          <w:lang w:val="en-US"/>
+        </w:rPr>
+        <w:t xml:space="preserve">RabbitMQ </w:t>
       </w:r>
       <w:r>
         <w:rPr>
@@ -7075,23 +6855,13 @@
           <w:lang w:val="en-US"/>
         </w:rPr>
       </w:pPr>
-      <w:proofErr w:type="spellStart"/>
-      <w:r>
-        <w:rPr>
-          <w:rFonts w:ascii="Arial" w:hAnsi="Arial" w:cs="Arial"/>
-          <w:sz w:val="24"/>
-          <w:lang w:val="en-US"/>
-        </w:rPr>
-        <w:t>elasticsearch</w:t>
-      </w:r>
-      <w:proofErr w:type="spellEnd"/>
-      <w:r>
-        <w:rPr>
-          <w:rFonts w:ascii="Arial" w:hAnsi="Arial" w:cs="Arial"/>
-          <w:sz w:val="24"/>
-          <w:lang w:val="en-US"/>
-        </w:rPr>
-        <w:t xml:space="preserve"> </w:t>
+      <w:r>
+        <w:rPr>
+          <w:rFonts w:ascii="Arial" w:hAnsi="Arial" w:cs="Arial"/>
+          <w:sz w:val="24"/>
+          <w:lang w:val="en-US"/>
+        </w:rPr>
+        <w:t xml:space="preserve">elasticsearch </w:t>
       </w:r>
       <w:r>
         <w:rPr>
@@ -7114,23 +6884,13 @@
           <w:lang w:val="en-US"/>
         </w:rPr>
       </w:pPr>
-      <w:proofErr w:type="spellStart"/>
-      <w:r>
-        <w:rPr>
-          <w:rFonts w:ascii="Arial" w:hAnsi="Arial" w:cs="Arial"/>
-          <w:sz w:val="24"/>
-          <w:lang w:val="en-US"/>
-        </w:rPr>
-        <w:t>mysql</w:t>
-      </w:r>
-      <w:proofErr w:type="spellEnd"/>
-      <w:r>
-        <w:rPr>
-          <w:rFonts w:ascii="Arial" w:hAnsi="Arial" w:cs="Arial"/>
-          <w:sz w:val="24"/>
-          <w:lang w:val="en-US"/>
-        </w:rPr>
-        <w:t xml:space="preserve"> </w:t>
+      <w:r>
+        <w:rPr>
+          <w:rFonts w:ascii="Arial" w:hAnsi="Arial" w:cs="Arial"/>
+          <w:sz w:val="24"/>
+          <w:lang w:val="en-US"/>
+        </w:rPr>
+        <w:t xml:space="preserve">mysql </w:t>
       </w:r>
       <w:r>
         <w:rPr>
@@ -7153,23 +6913,13 @@
           <w:lang w:val="en-US"/>
         </w:rPr>
       </w:pPr>
-      <w:proofErr w:type="spellStart"/>
-      <w:r>
-        <w:rPr>
-          <w:rFonts w:ascii="Arial" w:hAnsi="Arial" w:cs="Arial"/>
-          <w:sz w:val="24"/>
-          <w:lang w:val="en-US"/>
-        </w:rPr>
-        <w:t>mongodb</w:t>
-      </w:r>
-      <w:proofErr w:type="spellEnd"/>
-      <w:r>
-        <w:rPr>
-          <w:rFonts w:ascii="Arial" w:hAnsi="Arial" w:cs="Arial"/>
-          <w:sz w:val="24"/>
-          <w:lang w:val="en-US"/>
-        </w:rPr>
-        <w:t xml:space="preserve"> </w:t>
+      <w:r>
+        <w:rPr>
+          <w:rFonts w:ascii="Arial" w:hAnsi="Arial" w:cs="Arial"/>
+          <w:sz w:val="24"/>
+          <w:lang w:val="en-US"/>
+        </w:rPr>
+        <w:t xml:space="preserve">mongodb </w:t>
       </w:r>
       <w:r>
         <w:rPr>
@@ -7192,23 +6942,13 @@
           <w:lang w:val="en-US"/>
         </w:rPr>
       </w:pPr>
-      <w:proofErr w:type="spellStart"/>
-      <w:r>
-        <w:rPr>
-          <w:rFonts w:ascii="Arial" w:hAnsi="Arial" w:cs="Arial"/>
-          <w:sz w:val="24"/>
-          <w:lang w:val="en-US"/>
-        </w:rPr>
-        <w:t>Memcached</w:t>
-      </w:r>
-      <w:proofErr w:type="spellEnd"/>
-      <w:r>
-        <w:rPr>
-          <w:rFonts w:ascii="Arial" w:hAnsi="Arial" w:cs="Arial"/>
-          <w:sz w:val="24"/>
-          <w:lang w:val="en-US"/>
-        </w:rPr>
-        <w:t xml:space="preserve"> </w:t>
+      <w:r>
+        <w:rPr>
+          <w:rFonts w:ascii="Arial" w:hAnsi="Arial" w:cs="Arial"/>
+          <w:sz w:val="24"/>
+          <w:lang w:val="en-US"/>
+        </w:rPr>
+        <w:t xml:space="preserve">Memcached </w:t>
       </w:r>
       <w:r>
         <w:rPr>
@@ -7278,108 +7018,19 @@
         </w:rPr>
         <w:t xml:space="preserve"> </w:t>
       </w:r>
-      <w:proofErr w:type="spellStart"/>
-      <w:r>
-        <w:rPr>
-          <w:rFonts w:ascii="Arial" w:hAnsi="Arial" w:cs="Arial"/>
-          <w:sz w:val="24"/>
-        </w:rPr>
-        <w:t>ubiada</w:t>
-      </w:r>
-      <w:proofErr w:type="spellEnd"/>
-      <w:r>
-        <w:rPr>
-          <w:rFonts w:ascii="Arial" w:hAnsi="Arial" w:cs="Arial"/>
-          <w:sz w:val="24"/>
-        </w:rPr>
-        <w:t xml:space="preserve"> en el directorio siguiente</w:t>
-      </w:r>
-      <w:r>
-        <w:rPr>
-          <w:rFonts w:ascii="Arial" w:hAnsi="Arial" w:cs="Arial"/>
-          <w:sz w:val="24"/>
-        </w:rPr>
-        <w:t xml:space="preserve"> /</w:t>
-      </w:r>
-      <w:proofErr w:type="spellStart"/>
-      <w:r>
-        <w:rPr>
-          <w:rFonts w:ascii="Arial" w:hAnsi="Arial" w:cs="Arial"/>
-          <w:sz w:val="24"/>
-        </w:rPr>
-        <w:t>edx</w:t>
-      </w:r>
-      <w:proofErr w:type="spellEnd"/>
-      <w:r>
-        <w:rPr>
-          <w:rFonts w:ascii="Arial" w:hAnsi="Arial" w:cs="Arial"/>
-          <w:sz w:val="24"/>
-        </w:rPr>
-        <w:t>/app/</w:t>
-      </w:r>
-      <w:proofErr w:type="spellStart"/>
-      <w:r>
-        <w:rPr>
-          <w:rFonts w:ascii="Arial" w:hAnsi="Arial" w:cs="Arial"/>
-          <w:sz w:val="24"/>
-        </w:rPr>
-        <w:t>edxapp</w:t>
-      </w:r>
-      <w:proofErr w:type="spellEnd"/>
-      <w:r>
-        <w:rPr>
-          <w:rFonts w:ascii="Arial" w:hAnsi="Arial" w:cs="Arial"/>
-          <w:sz w:val="24"/>
-        </w:rPr>
-        <w:t>/</w:t>
-      </w:r>
-      <w:proofErr w:type="spellStart"/>
-      <w:r>
-        <w:rPr>
-          <w:rFonts w:ascii="Arial" w:hAnsi="Arial" w:cs="Arial"/>
-          <w:sz w:val="24"/>
-        </w:rPr>
-        <w:t>edx-platform</w:t>
-      </w:r>
-      <w:proofErr w:type="spellEnd"/>
-      <w:r>
-        <w:rPr>
-          <w:rFonts w:ascii="Arial" w:hAnsi="Arial" w:cs="Arial"/>
-          <w:sz w:val="24"/>
-        </w:rPr>
-        <w:t>/</w:t>
-      </w:r>
-      <w:proofErr w:type="spellStart"/>
-      <w:r>
-        <w:rPr>
-          <w:rFonts w:ascii="Arial" w:hAnsi="Arial" w:cs="Arial"/>
-          <w:sz w:val="24"/>
-        </w:rPr>
-        <w:t>lms</w:t>
-      </w:r>
-      <w:proofErr w:type="spellEnd"/>
-      <w:r>
-        <w:rPr>
-          <w:rFonts w:ascii="Arial" w:hAnsi="Arial" w:cs="Arial"/>
-          <w:sz w:val="24"/>
-        </w:rPr>
-        <w:t>/</w:t>
-      </w:r>
-      <w:proofErr w:type="spellStart"/>
-      <w:r>
-        <w:rPr>
-          <w:rFonts w:ascii="Arial" w:hAnsi="Arial" w:cs="Arial"/>
-          <w:sz w:val="24"/>
-        </w:rPr>
-        <w:t>templates</w:t>
-      </w:r>
-      <w:proofErr w:type="spellEnd"/>
-      <w:r>
-        <w:rPr>
-          <w:rFonts w:ascii="Arial" w:hAnsi="Arial" w:cs="Arial"/>
-          <w:sz w:val="24"/>
-        </w:rPr>
-        <w:t>/main.htm</w:t>
+      <w:r>
+        <w:rPr>
+          <w:rFonts w:ascii="Arial" w:hAnsi="Arial" w:cs="Arial"/>
+          <w:sz w:val="24"/>
+        </w:rPr>
+        <w:t>ubiada en el directorio siguiente</w:t>
+      </w:r>
+      <w:r>
+        <w:rPr>
+          <w:rFonts w:ascii="Arial" w:hAnsi="Arial" w:cs="Arial"/>
+          <w:sz w:val="24"/>
+        </w:rPr>
+        <w:t xml:space="preserve"> /edx/app/edxapp/edx-platform/lms/templates/main.htm</w:t>
       </w:r>
       <w:r>
         <w:rPr>
@@ -7427,39 +7078,7 @@
           <w:rFonts w:ascii="Arial" w:hAnsi="Arial" w:cs="Arial"/>
           <w:sz w:val="24"/>
         </w:rPr>
-        <w:t>"google-</w:t>
-      </w:r>
-      <w:proofErr w:type="spellStart"/>
-      <w:r>
-        <w:rPr>
-          <w:rFonts w:ascii="Arial" w:hAnsi="Arial" w:cs="Arial"/>
-          <w:sz w:val="24"/>
-        </w:rPr>
-        <w:t>site</w:t>
-      </w:r>
-      <w:proofErr w:type="spellEnd"/>
-      <w:r>
-        <w:rPr>
-          <w:rFonts w:ascii="Arial" w:hAnsi="Arial" w:cs="Arial"/>
-          <w:sz w:val="24"/>
-        </w:rPr>
-        <w:t>-</w:t>
-      </w:r>
-      <w:proofErr w:type="spellStart"/>
-      <w:r>
-        <w:rPr>
-          <w:rFonts w:ascii="Arial" w:hAnsi="Arial" w:cs="Arial"/>
-          <w:sz w:val="24"/>
-        </w:rPr>
-        <w:t>verification</w:t>
-      </w:r>
-      <w:proofErr w:type="spellEnd"/>
-      <w:r>
-        <w:rPr>
-          <w:rFonts w:ascii="Arial" w:hAnsi="Arial" w:cs="Arial"/>
-          <w:sz w:val="24"/>
-        </w:rPr>
-        <w:t>" en aproximadamente la fila 122</w:t>
+        <w:t>"google-site-verification" en aproximadamente la fila 122</w:t>
       </w:r>
       <w:r>
         <w:rPr>
@@ -7516,9 +7135,18 @@
           <w:szCs w:val="22"/>
           <w:lang w:val="en-US"/>
         </w:rPr>
-        <w:t xml:space="preserve"> </w:t>
-      </w:r>
-      <w:proofErr w:type="spellStart"/>
+        <w:t xml:space="preserve"> ga_acct </w:t>
+      </w:r>
+      <w:r>
+        <w:rPr>
+          <w:rStyle w:val="pun"/>
+          <w:color w:val="666600"/>
+          <w:sz w:val="22"/>
+          <w:szCs w:val="22"/>
+          <w:lang w:val="en-US"/>
+        </w:rPr>
+        <w:t>=</w:t>
+      </w:r>
       <w:r>
         <w:rPr>
           <w:rStyle w:val="pln"/>
@@ -7528,9 +7156,28 @@
           <w:szCs w:val="22"/>
           <w:lang w:val="en-US"/>
         </w:rPr>
-        <w:t>ga_acct</w:t>
-      </w:r>
-      <w:proofErr w:type="spellEnd"/>
+        <w:t xml:space="preserve"> </w:t>
+      </w:r>
+      <w:r>
+        <w:rPr>
+          <w:rStyle w:val="kwd"/>
+          <w:color w:val="000088"/>
+          <w:sz w:val="22"/>
+          <w:szCs w:val="22"/>
+          <w:lang w:val="en-US"/>
+        </w:rPr>
+        <w:t>static</w:t>
+      </w:r>
+      <w:r>
+        <w:rPr>
+          <w:rStyle w:val="pun"/>
+          <w:color w:val="666600"/>
+          <w:sz w:val="22"/>
+          <w:szCs w:val="22"/>
+          <w:lang w:val="en-US"/>
+        </w:rPr>
+        <w:t>.</w:t>
+      </w:r>
       <w:r>
         <w:rPr>
           <w:rStyle w:val="pln"/>
@@ -7540,18 +7187,9 @@
           <w:szCs w:val="22"/>
           <w:lang w:val="en-US"/>
         </w:rPr>
-        <w:t xml:space="preserve"> </w:t>
-      </w:r>
-      <w:r>
-        <w:rPr>
-          <w:rStyle w:val="pun"/>
-          <w:color w:val="666600"/>
-          <w:sz w:val="22"/>
-          <w:szCs w:val="22"/>
-          <w:lang w:val="en-US"/>
-        </w:rPr>
-        <w:t>=</w:t>
-      </w:r>
+        <w:t>get_</w:t>
+      </w:r>
+      <w:proofErr w:type="gramStart"/>
       <w:r>
         <w:rPr>
           <w:rStyle w:val="pln"/>
@@ -7561,18 +7199,7 @@
           <w:szCs w:val="22"/>
           <w:lang w:val="en-US"/>
         </w:rPr>
-        <w:t xml:space="preserve"> </w:t>
-      </w:r>
-      <w:proofErr w:type="spellStart"/>
-      <w:r>
-        <w:rPr>
-          <w:rStyle w:val="kwd"/>
-          <w:color w:val="000088"/>
-          <w:sz w:val="22"/>
-          <w:szCs w:val="22"/>
-          <w:lang w:val="en-US"/>
-        </w:rPr>
-        <w:t>static</w:t>
+        <w:t>value</w:t>
       </w:r>
       <w:r>
         <w:rPr>
@@ -7582,7 +7209,28 @@
           <w:szCs w:val="22"/>
           <w:lang w:val="en-US"/>
         </w:rPr>
-        <w:t>.</w:t>
+        <w:t>(</w:t>
+      </w:r>
+      <w:proofErr w:type="gramEnd"/>
+      <w:r>
+        <w:rPr>
+          <w:rStyle w:val="str"/>
+          <w:color w:val="008800"/>
+          <w:sz w:val="22"/>
+          <w:szCs w:val="22"/>
+          <w:lang w:val="en-US"/>
+        </w:rPr>
+        <w:t>"GOOGLE_ANALYTICS_ACCOUNT"</w:t>
+      </w:r>
+      <w:r>
+        <w:rPr>
+          <w:rStyle w:val="pun"/>
+          <w:color w:val="666600"/>
+          <w:sz w:val="22"/>
+          <w:szCs w:val="22"/>
+          <w:lang w:val="en-US"/>
+        </w:rPr>
+        <w:t>,</w:t>
       </w:r>
       <w:r>
         <w:rPr>
@@ -7593,9 +7241,8 @@
           <w:szCs w:val="22"/>
           <w:lang w:val="en-US"/>
         </w:rPr>
-        <w:t>get_value</w:t>
-      </w:r>
-      <w:proofErr w:type="spellEnd"/>
+        <w:t xml:space="preserve"> settings</w:t>
+      </w:r>
       <w:r>
         <w:rPr>
           <w:rStyle w:val="pun"/>
@@ -7604,27 +7251,7 @@
           <w:szCs w:val="22"/>
           <w:lang w:val="en-US"/>
         </w:rPr>
-        <w:t>(</w:t>
-      </w:r>
-      <w:r>
-        <w:rPr>
-          <w:rStyle w:val="str"/>
-          <w:color w:val="008800"/>
-          <w:sz w:val="22"/>
-          <w:szCs w:val="22"/>
-          <w:lang w:val="en-US"/>
-        </w:rPr>
-        <w:t>"GOOGLE_ANALYTICS_ACCOUNT"</w:t>
-      </w:r>
-      <w:r>
-        <w:rPr>
-          <w:rStyle w:val="pun"/>
-          <w:color w:val="666600"/>
-          <w:sz w:val="22"/>
-          <w:szCs w:val="22"/>
-          <w:lang w:val="en-US"/>
-        </w:rPr>
-        <w:t>,</w:t>
+        <w:t>.</w:t>
       </w:r>
       <w:r>
         <w:rPr>
@@ -7635,42 +7262,8 @@
           <w:szCs w:val="22"/>
           <w:lang w:val="en-US"/>
         </w:rPr>
-        <w:t xml:space="preserve"> </w:t>
-      </w:r>
-      <w:proofErr w:type="spellStart"/>
-      <w:r>
-        <w:rPr>
-          <w:rStyle w:val="pln"/>
-          <w:rFonts w:eastAsiaTheme="majorEastAsia"/>
-          <w:color w:val="000000"/>
-          <w:sz w:val="22"/>
-          <w:szCs w:val="22"/>
-          <w:lang w:val="en-US"/>
-        </w:rPr>
-        <w:t>settings</w:t>
-      </w:r>
-      <w:r>
-        <w:rPr>
-          <w:rStyle w:val="pun"/>
-          <w:color w:val="666600"/>
-          <w:sz w:val="22"/>
-          <w:szCs w:val="22"/>
-          <w:lang w:val="en-US"/>
-        </w:rPr>
-        <w:t>.</w:t>
-      </w:r>
-      <w:r>
-        <w:rPr>
-          <w:rStyle w:val="pln"/>
-          <w:rFonts w:eastAsiaTheme="majorEastAsia"/>
-          <w:color w:val="000000"/>
-          <w:sz w:val="22"/>
-          <w:szCs w:val="22"/>
-          <w:lang w:val="en-US"/>
-        </w:rPr>
         <w:t>GOOGLE_ANALYTICS_ACCOUNT</w:t>
       </w:r>
-      <w:proofErr w:type="spellEnd"/>
       <w:r>
         <w:rPr>
           <w:rStyle w:val="pun"/>
@@ -7723,31 +7316,7 @@
           <w:szCs w:val="22"/>
           <w:lang w:val="en-US"/>
         </w:rPr>
-        <w:t xml:space="preserve">% if </w:t>
-      </w:r>
-      <w:proofErr w:type="spellStart"/>
-      <w:r>
-        <w:rPr>
-          <w:rStyle w:val="pln"/>
-          <w:rFonts w:eastAsiaTheme="majorEastAsia"/>
-          <w:color w:val="000000"/>
-          <w:sz w:val="22"/>
-          <w:szCs w:val="22"/>
-          <w:lang w:val="en-US"/>
-        </w:rPr>
-        <w:t>ga_acct</w:t>
-      </w:r>
-      <w:proofErr w:type="spellEnd"/>
-      <w:r>
-        <w:rPr>
-          <w:rStyle w:val="pln"/>
-          <w:rFonts w:eastAsiaTheme="majorEastAsia"/>
-          <w:color w:val="000000"/>
-          <w:sz w:val="22"/>
-          <w:szCs w:val="22"/>
-          <w:lang w:val="en-US"/>
-        </w:rPr>
-        <w:t>:</w:t>
+        <w:t>% if ga_acct:</w:t>
       </w:r>
     </w:p>
     <w:p>
@@ -7831,29 +7400,7 @@
           <w:szCs w:val="22"/>
           <w:lang w:val="en-US"/>
         </w:rPr>
-        <w:t>"text/</w:t>
-      </w:r>
-      <w:proofErr w:type="spellStart"/>
-      <w:r>
-        <w:rPr>
-          <w:rStyle w:val="atv"/>
-          <w:color w:val="008800"/>
-          <w:sz w:val="22"/>
-          <w:szCs w:val="22"/>
-          <w:lang w:val="en-US"/>
-        </w:rPr>
-        <w:t>javascript</w:t>
-      </w:r>
-      <w:proofErr w:type="spellEnd"/>
-      <w:r>
-        <w:rPr>
-          <w:rStyle w:val="atv"/>
-          <w:color w:val="008800"/>
-          <w:sz w:val="22"/>
-          <w:szCs w:val="22"/>
-          <w:lang w:val="en-US"/>
-        </w:rPr>
-        <w:t>"</w:t>
+        <w:t>"text/javascript"</w:t>
       </w:r>
       <w:r>
         <w:rPr>
@@ -7897,7 +7444,6 @@
         </w:rPr>
         <w:t xml:space="preserve">    </w:t>
       </w:r>
-      <w:proofErr w:type="spellStart"/>
       <w:r>
         <w:rPr>
           <w:rStyle w:val="kwd"/>
@@ -7907,7 +7453,6 @@
         </w:rPr>
         <w:t>var</w:t>
       </w:r>
-      <w:proofErr w:type="spellEnd"/>
       <w:r>
         <w:rPr>
           <w:rStyle w:val="pln"/>
@@ -7916,9 +7461,17 @@
           <w:sz w:val="22"/>
           <w:szCs w:val="22"/>
         </w:rPr>
-        <w:t xml:space="preserve"> _</w:t>
-      </w:r>
-      <w:proofErr w:type="spellStart"/>
+        <w:t xml:space="preserve"> _gaq </w:t>
+      </w:r>
+      <w:r>
+        <w:rPr>
+          <w:rStyle w:val="pun"/>
+          <w:color w:val="666600"/>
+          <w:sz w:val="22"/>
+          <w:szCs w:val="22"/>
+        </w:rPr>
+        <w:t>=</w:t>
+      </w:r>
       <w:r>
         <w:rPr>
           <w:rStyle w:val="pln"/>
@@ -7927,59 +7480,7 @@
           <w:sz w:val="22"/>
           <w:szCs w:val="22"/>
         </w:rPr>
-        <w:t>gaq</w:t>
-      </w:r>
-      <w:proofErr w:type="spellEnd"/>
-      <w:r>
-        <w:rPr>
-          <w:rStyle w:val="pln"/>
-          <w:rFonts w:eastAsiaTheme="majorEastAsia"/>
-          <w:color w:val="000000"/>
-          <w:sz w:val="22"/>
-          <w:szCs w:val="22"/>
-        </w:rPr>
-        <w:t xml:space="preserve"> </w:t>
-      </w:r>
-      <w:r>
-        <w:rPr>
-          <w:rStyle w:val="pun"/>
-          <w:color w:val="666600"/>
-          <w:sz w:val="22"/>
-          <w:szCs w:val="22"/>
-        </w:rPr>
-        <w:t>=</w:t>
-      </w:r>
-      <w:r>
-        <w:rPr>
-          <w:rStyle w:val="pln"/>
-          <w:rFonts w:eastAsiaTheme="majorEastAsia"/>
-          <w:color w:val="000000"/>
-          <w:sz w:val="22"/>
-          <w:szCs w:val="22"/>
-        </w:rPr>
-        <w:t xml:space="preserve"> _</w:t>
-      </w:r>
-      <w:proofErr w:type="spellStart"/>
-      <w:r>
-        <w:rPr>
-          <w:rStyle w:val="pln"/>
-          <w:rFonts w:eastAsiaTheme="majorEastAsia"/>
-          <w:color w:val="000000"/>
-          <w:sz w:val="22"/>
-          <w:szCs w:val="22"/>
-        </w:rPr>
-        <w:t>gaq</w:t>
-      </w:r>
-      <w:proofErr w:type="spellEnd"/>
-      <w:r>
-        <w:rPr>
-          <w:rStyle w:val="pln"/>
-          <w:rFonts w:eastAsiaTheme="majorEastAsia"/>
-          <w:color w:val="000000"/>
-          <w:sz w:val="22"/>
-          <w:szCs w:val="22"/>
-        </w:rPr>
-        <w:t xml:space="preserve"> </w:t>
+        <w:t xml:space="preserve"> _gaq </w:t>
       </w:r>
       <w:r>
         <w:rPr>
@@ -8052,7 +7553,7 @@
         </w:rPr>
         <w:t>_</w:t>
       </w:r>
-      <w:proofErr w:type="spellStart"/>
+      <w:proofErr w:type="gramStart"/>
       <w:r>
         <w:rPr>
           <w:rStyle w:val="pln"/>
@@ -8085,7 +7586,7 @@
         </w:rPr>
         <w:t>push</w:t>
       </w:r>
-      <w:proofErr w:type="spellEnd"/>
+      <w:proofErr w:type="gramEnd"/>
       <w:r>
         <w:rPr>
           <w:rStyle w:val="pun"/>
@@ -8104,29 +7605,7 @@
           <w:szCs w:val="22"/>
           <w:lang w:val="en-US"/>
         </w:rPr>
-        <w:t>'_</w:t>
-      </w:r>
-      <w:proofErr w:type="spellStart"/>
-      <w:r>
-        <w:rPr>
-          <w:rStyle w:val="str"/>
-          <w:color w:val="008800"/>
-          <w:sz w:val="22"/>
-          <w:szCs w:val="22"/>
-          <w:lang w:val="en-US"/>
-        </w:rPr>
-        <w:t>setAccount</w:t>
-      </w:r>
-      <w:proofErr w:type="spellEnd"/>
-      <w:r>
-        <w:rPr>
-          <w:rStyle w:val="str"/>
-          <w:color w:val="008800"/>
-          <w:sz w:val="22"/>
-          <w:szCs w:val="22"/>
-          <w:lang w:val="en-US"/>
-        </w:rPr>
-        <w:t>'</w:t>
+        <w:t>'_setAccount'</w:t>
       </w:r>
       <w:r>
         <w:rPr>
@@ -8157,51 +7636,7 @@
           <w:szCs w:val="22"/>
           <w:lang w:val="en-US"/>
         </w:rPr>
-        <w:t>'${</w:t>
-      </w:r>
-      <w:proofErr w:type="spellStart"/>
-      <w:r>
-        <w:rPr>
-          <w:rStyle w:val="str"/>
-          <w:color w:val="008800"/>
-          <w:sz w:val="22"/>
-          <w:szCs w:val="22"/>
-          <w:lang w:val="en-US"/>
-        </w:rPr>
-        <w:t>ga_acct</w:t>
-      </w:r>
-      <w:proofErr w:type="spellEnd"/>
-      <w:r>
-        <w:rPr>
-          <w:rStyle w:val="str"/>
-          <w:color w:val="008800"/>
-          <w:sz w:val="22"/>
-          <w:szCs w:val="22"/>
-          <w:lang w:val="en-US"/>
-        </w:rPr>
-        <w:t xml:space="preserve"> | n, </w:t>
-      </w:r>
-      <w:proofErr w:type="spellStart"/>
-      <w:r>
-        <w:rPr>
-          <w:rStyle w:val="str"/>
-          <w:color w:val="008800"/>
-          <w:sz w:val="22"/>
-          <w:szCs w:val="22"/>
-          <w:lang w:val="en-US"/>
-        </w:rPr>
-        <w:t>js_escaped_string</w:t>
-      </w:r>
-      <w:proofErr w:type="spellEnd"/>
-      <w:r>
-        <w:rPr>
-          <w:rStyle w:val="str"/>
-          <w:color w:val="008800"/>
-          <w:sz w:val="22"/>
-          <w:szCs w:val="22"/>
-          <w:lang w:val="en-US"/>
-        </w:rPr>
-        <w:t>}'</w:t>
+        <w:t>'${ga_acct | n, js_escaped_string}'</w:t>
       </w:r>
       <w:r>
         <w:rPr>
@@ -8246,7 +7681,7 @@
         </w:rPr>
         <w:t xml:space="preserve">    _</w:t>
       </w:r>
-      <w:proofErr w:type="spellStart"/>
+      <w:proofErr w:type="gramStart"/>
       <w:r>
         <w:rPr>
           <w:rStyle w:val="pln"/>
@@ -8279,7 +7714,7 @@
         </w:rPr>
         <w:t>push</w:t>
       </w:r>
-      <w:proofErr w:type="spellEnd"/>
+      <w:proofErr w:type="gramEnd"/>
       <w:r>
         <w:rPr>
           <w:rStyle w:val="pun"/>
@@ -8298,29 +7733,7 @@
           <w:szCs w:val="22"/>
           <w:lang w:val="en-US"/>
         </w:rPr>
-        <w:t>'_</w:t>
-      </w:r>
-      <w:proofErr w:type="spellStart"/>
-      <w:r>
-        <w:rPr>
-          <w:rStyle w:val="str"/>
-          <w:color w:val="008800"/>
-          <w:sz w:val="22"/>
-          <w:szCs w:val="22"/>
-          <w:lang w:val="en-US"/>
-        </w:rPr>
-        <w:t>trackPageview</w:t>
-      </w:r>
-      <w:proofErr w:type="spellEnd"/>
-      <w:r>
-        <w:rPr>
-          <w:rStyle w:val="str"/>
-          <w:color w:val="008800"/>
-          <w:sz w:val="22"/>
-          <w:szCs w:val="22"/>
-          <w:lang w:val="en-US"/>
-        </w:rPr>
-        <w:t>'</w:t>
+        <w:t>'_trackPageview'</w:t>
       </w:r>
       <w:r>
         <w:rPr>
@@ -8375,6 +7788,7 @@
         </w:rPr>
         <w:t>(</w:t>
       </w:r>
+      <w:proofErr w:type="gramStart"/>
       <w:r>
         <w:rPr>
           <w:rStyle w:val="kwd"/>
@@ -8393,7 +7807,18 @@
           <w:szCs w:val="22"/>
           <w:lang w:val="en-US"/>
         </w:rPr>
-        <w:t>()</w:t>
+        <w:t>(</w:t>
+      </w:r>
+      <w:proofErr w:type="gramEnd"/>
+      <w:r>
+        <w:rPr>
+          <w:rStyle w:val="pun"/>
+          <w:color w:val="666600"/>
+          <w:sz w:val="22"/>
+          <w:szCs w:val="22"/>
+          <w:lang w:val="en-US"/>
+        </w:rPr>
+        <w:t>)</w:t>
       </w:r>
       <w:r>
         <w:rPr>
@@ -8449,7 +7874,6 @@
         </w:rPr>
         <w:t xml:space="preserve">      </w:t>
       </w:r>
-      <w:proofErr w:type="spellStart"/>
       <w:r>
         <w:rPr>
           <w:rStyle w:val="kwd"/>
@@ -8460,7 +7884,6 @@
         </w:rPr>
         <w:t>var</w:t>
       </w:r>
-      <w:proofErr w:type="spellEnd"/>
       <w:r>
         <w:rPr>
           <w:rStyle w:val="pln"/>
@@ -8470,9 +7893,18 @@
           <w:szCs w:val="22"/>
           <w:lang w:val="en-US"/>
         </w:rPr>
-        <w:t xml:space="preserve"> </w:t>
-      </w:r>
-      <w:proofErr w:type="spellStart"/>
+        <w:t xml:space="preserve"> ga </w:t>
+      </w:r>
+      <w:r>
+        <w:rPr>
+          <w:rStyle w:val="pun"/>
+          <w:color w:val="666600"/>
+          <w:sz w:val="22"/>
+          <w:szCs w:val="22"/>
+          <w:lang w:val="en-US"/>
+        </w:rPr>
+        <w:t>=</w:t>
+      </w:r>
       <w:r>
         <w:rPr>
           <w:rStyle w:val="pln"/>
@@ -8482,9 +7914,9 @@
           <w:szCs w:val="22"/>
           <w:lang w:val="en-US"/>
         </w:rPr>
-        <w:t>ga</w:t>
-      </w:r>
-      <w:proofErr w:type="spellEnd"/>
+        <w:t xml:space="preserve"> </w:t>
+      </w:r>
+      <w:proofErr w:type="gramStart"/>
       <w:r>
         <w:rPr>
           <w:rStyle w:val="pln"/>
@@ -8494,7 +7926,7 @@
           <w:szCs w:val="22"/>
           <w:lang w:val="en-US"/>
         </w:rPr>
-        <w:t xml:space="preserve"> </w:t>
+        <w:t>document</w:t>
       </w:r>
       <w:r>
         <w:rPr>
@@ -8504,7 +7936,7 @@
           <w:szCs w:val="22"/>
           <w:lang w:val="en-US"/>
         </w:rPr>
-        <w:t>=</w:t>
+        <w:t>.</w:t>
       </w:r>
       <w:r>
         <w:rPr>
@@ -8515,9 +7947,39 @@
           <w:szCs w:val="22"/>
           <w:lang w:val="en-US"/>
         </w:rPr>
-        <w:t xml:space="preserve"> </w:t>
-      </w:r>
-      <w:proofErr w:type="spellStart"/>
+        <w:t>createElement</w:t>
+      </w:r>
+      <w:proofErr w:type="gramEnd"/>
+      <w:r>
+        <w:rPr>
+          <w:rStyle w:val="pun"/>
+          <w:color w:val="666600"/>
+          <w:sz w:val="22"/>
+          <w:szCs w:val="22"/>
+          <w:lang w:val="en-US"/>
+        </w:rPr>
+        <w:t>(</w:t>
+      </w:r>
+      <w:r>
+        <w:rPr>
+          <w:rStyle w:val="str"/>
+          <w:color w:val="008800"/>
+          <w:sz w:val="22"/>
+          <w:szCs w:val="22"/>
+          <w:lang w:val="en-US"/>
+        </w:rPr>
+        <w:t>'script'</w:t>
+      </w:r>
+      <w:r>
+        <w:rPr>
+          <w:rStyle w:val="pun"/>
+          <w:color w:val="666600"/>
+          <w:sz w:val="22"/>
+          <w:szCs w:val="22"/>
+          <w:lang w:val="en-US"/>
+        </w:rPr>
+        <w:t>);</w:t>
+      </w:r>
       <w:r>
         <w:rPr>
           <w:rStyle w:val="pln"/>
@@ -8527,7 +7989,7 @@
           <w:szCs w:val="22"/>
           <w:lang w:val="en-US"/>
         </w:rPr>
-        <w:t>document</w:t>
+        <w:t xml:space="preserve"> ga</w:t>
       </w:r>
       <w:r>
         <w:rPr>
@@ -8548,9 +8010,8 @@
           <w:szCs w:val="22"/>
           <w:lang w:val="en-US"/>
         </w:rPr>
-        <w:t>createElement</w:t>
-      </w:r>
-      <w:proofErr w:type="spellEnd"/>
+        <w:t xml:space="preserve">type </w:t>
+      </w:r>
       <w:r>
         <w:rPr>
           <w:rStyle w:val="pun"/>
@@ -8559,27 +8020,7 @@
           <w:szCs w:val="22"/>
           <w:lang w:val="en-US"/>
         </w:rPr>
-        <w:t>(</w:t>
-      </w:r>
-      <w:r>
-        <w:rPr>
-          <w:rStyle w:val="str"/>
-          <w:color w:val="008800"/>
-          <w:sz w:val="22"/>
-          <w:szCs w:val="22"/>
-          <w:lang w:val="en-US"/>
-        </w:rPr>
-        <w:t>'script'</w:t>
-      </w:r>
-      <w:r>
-        <w:rPr>
-          <w:rStyle w:val="pun"/>
-          <w:color w:val="666600"/>
-          <w:sz w:val="22"/>
-          <w:szCs w:val="22"/>
-          <w:lang w:val="en-US"/>
-        </w:rPr>
-        <w:t>);</w:t>
+        <w:t>=</w:t>
       </w:r>
       <w:r>
         <w:rPr>
@@ -8592,7 +8033,26 @@
         </w:rPr>
         <w:t xml:space="preserve"> </w:t>
       </w:r>
-      <w:proofErr w:type="spellStart"/>
+      <w:r>
+        <w:rPr>
+          <w:rStyle w:val="str"/>
+          <w:color w:val="008800"/>
+          <w:sz w:val="22"/>
+          <w:szCs w:val="22"/>
+          <w:lang w:val="en-US"/>
+        </w:rPr>
+        <w:t>'text/javascript'</w:t>
+      </w:r>
+      <w:r>
+        <w:rPr>
+          <w:rStyle w:val="pun"/>
+          <w:color w:val="666600"/>
+          <w:sz w:val="22"/>
+          <w:szCs w:val="22"/>
+          <w:lang w:val="en-US"/>
+        </w:rPr>
+        <w:t>;</w:t>
+      </w:r>
       <w:r>
         <w:rPr>
           <w:rStyle w:val="pln"/>
@@ -8602,7 +8062,7 @@
           <w:szCs w:val="22"/>
           <w:lang w:val="en-US"/>
         </w:rPr>
-        <w:t>ga</w:t>
+        <w:t xml:space="preserve"> ga</w:t>
       </w:r>
       <w:r>
         <w:rPr>
@@ -8623,138 +8083,7 @@
           <w:szCs w:val="22"/>
           <w:lang w:val="en-US"/>
         </w:rPr>
-        <w:t>type</w:t>
-      </w:r>
-      <w:proofErr w:type="spellEnd"/>
-      <w:r>
-        <w:rPr>
-          <w:rStyle w:val="pln"/>
-          <w:rFonts w:eastAsiaTheme="majorEastAsia"/>
-          <w:color w:val="000000"/>
-          <w:sz w:val="22"/>
-          <w:szCs w:val="22"/>
-          <w:lang w:val="en-US"/>
-        </w:rPr>
-        <w:t xml:space="preserve"> </w:t>
-      </w:r>
-      <w:r>
-        <w:rPr>
-          <w:rStyle w:val="pun"/>
-          <w:color w:val="666600"/>
-          <w:sz w:val="22"/>
-          <w:szCs w:val="22"/>
-          <w:lang w:val="en-US"/>
-        </w:rPr>
-        <w:t>=</w:t>
-      </w:r>
-      <w:r>
-        <w:rPr>
-          <w:rStyle w:val="pln"/>
-          <w:rFonts w:eastAsiaTheme="majorEastAsia"/>
-          <w:color w:val="000000"/>
-          <w:sz w:val="22"/>
-          <w:szCs w:val="22"/>
-          <w:lang w:val="en-US"/>
-        </w:rPr>
-        <w:t xml:space="preserve"> </w:t>
-      </w:r>
-      <w:r>
-        <w:rPr>
-          <w:rStyle w:val="str"/>
-          <w:color w:val="008800"/>
-          <w:sz w:val="22"/>
-          <w:szCs w:val="22"/>
-          <w:lang w:val="en-US"/>
-        </w:rPr>
-        <w:t>'text/</w:t>
-      </w:r>
-      <w:proofErr w:type="spellStart"/>
-      <w:r>
-        <w:rPr>
-          <w:rStyle w:val="str"/>
-          <w:color w:val="008800"/>
-          <w:sz w:val="22"/>
-          <w:szCs w:val="22"/>
-          <w:lang w:val="en-US"/>
-        </w:rPr>
-        <w:t>javascript</w:t>
-      </w:r>
-      <w:proofErr w:type="spellEnd"/>
-      <w:r>
-        <w:rPr>
-          <w:rStyle w:val="str"/>
-          <w:color w:val="008800"/>
-          <w:sz w:val="22"/>
-          <w:szCs w:val="22"/>
-          <w:lang w:val="en-US"/>
-        </w:rPr>
-        <w:t>'</w:t>
-      </w:r>
-      <w:r>
-        <w:rPr>
-          <w:rStyle w:val="pun"/>
-          <w:color w:val="666600"/>
-          <w:sz w:val="22"/>
-          <w:szCs w:val="22"/>
-          <w:lang w:val="en-US"/>
-        </w:rPr>
-        <w:t>;</w:t>
-      </w:r>
-      <w:r>
-        <w:rPr>
-          <w:rStyle w:val="pln"/>
-          <w:rFonts w:eastAsiaTheme="majorEastAsia"/>
-          <w:color w:val="000000"/>
-          <w:sz w:val="22"/>
-          <w:szCs w:val="22"/>
-          <w:lang w:val="en-US"/>
-        </w:rPr>
-        <w:t xml:space="preserve"> </w:t>
-      </w:r>
-      <w:proofErr w:type="spellStart"/>
-      <w:r>
-        <w:rPr>
-          <w:rStyle w:val="pln"/>
-          <w:rFonts w:eastAsiaTheme="majorEastAsia"/>
-          <w:color w:val="000000"/>
-          <w:sz w:val="22"/>
-          <w:szCs w:val="22"/>
-          <w:lang w:val="en-US"/>
-        </w:rPr>
-        <w:t>ga</w:t>
-      </w:r>
-      <w:r>
-        <w:rPr>
-          <w:rStyle w:val="pun"/>
-          <w:color w:val="666600"/>
-          <w:sz w:val="22"/>
-          <w:szCs w:val="22"/>
-          <w:lang w:val="en-US"/>
-        </w:rPr>
-        <w:t>.</w:t>
-      </w:r>
-      <w:r>
-        <w:rPr>
-          <w:rStyle w:val="pln"/>
-          <w:rFonts w:eastAsiaTheme="majorEastAsia"/>
-          <w:color w:val="000000"/>
-          <w:sz w:val="22"/>
-          <w:szCs w:val="22"/>
-          <w:lang w:val="en-US"/>
-        </w:rPr>
-        <w:t>async</w:t>
-      </w:r>
-      <w:proofErr w:type="spellEnd"/>
-      <w:r>
-        <w:rPr>
-          <w:rStyle w:val="pln"/>
-          <w:rFonts w:eastAsiaTheme="majorEastAsia"/>
-          <w:color w:val="000000"/>
-          <w:sz w:val="22"/>
-          <w:szCs w:val="22"/>
-          <w:lang w:val="en-US"/>
-        </w:rPr>
-        <w:t xml:space="preserve"> </w:t>
+        <w:t xml:space="preserve">async </w:t>
       </w:r>
       <w:r>
         <w:rPr>
@@ -8828,9 +8157,18 @@
           <w:szCs w:val="22"/>
           <w:lang w:val="en-US"/>
         </w:rPr>
-        <w:t xml:space="preserve">      </w:t>
-      </w:r>
-      <w:proofErr w:type="spellStart"/>
+        <w:t xml:space="preserve">      ga</w:t>
+      </w:r>
+      <w:r>
+        <w:rPr>
+          <w:rStyle w:val="pun"/>
+          <w:color w:val="666600"/>
+          <w:sz w:val="22"/>
+          <w:szCs w:val="22"/>
+          <w:lang w:val="en-US"/>
+        </w:rPr>
+        <w:t>.</w:t>
+      </w:r>
       <w:r>
         <w:rPr>
           <w:rStyle w:val="pln"/>
@@ -8840,7 +8178,7 @@
           <w:szCs w:val="22"/>
           <w:lang w:val="en-US"/>
         </w:rPr>
-        <w:t>ga</w:t>
+        <w:t xml:space="preserve">src </w:t>
       </w:r>
       <w:r>
         <w:rPr>
@@ -8850,7 +8188,7 @@
           <w:szCs w:val="22"/>
           <w:lang w:val="en-US"/>
         </w:rPr>
-        <w:t>.</w:t>
+        <w:t>=</w:t>
       </w:r>
       <w:r>
         <w:rPr>
@@ -8861,9 +8199,28 @@
           <w:szCs w:val="22"/>
           <w:lang w:val="en-US"/>
         </w:rPr>
-        <w:t>src</w:t>
-      </w:r>
-      <w:proofErr w:type="spellEnd"/>
+        <w:t xml:space="preserve"> </w:t>
+      </w:r>
+      <w:r>
+        <w:rPr>
+          <w:rStyle w:val="pun"/>
+          <w:color w:val="666600"/>
+          <w:sz w:val="22"/>
+          <w:szCs w:val="22"/>
+          <w:lang w:val="en-US"/>
+        </w:rPr>
+        <w:t>(</w:t>
+      </w:r>
+      <w:r>
+        <w:rPr>
+          <w:rStyle w:val="str"/>
+          <w:color w:val="008800"/>
+          <w:sz w:val="22"/>
+          <w:szCs w:val="22"/>
+          <w:lang w:val="en-US"/>
+        </w:rPr>
+        <w:t>'https:'</w:t>
+      </w:r>
       <w:r>
         <w:rPr>
           <w:rStyle w:val="pln"/>
@@ -8883,7 +8240,7 @@
           <w:szCs w:val="22"/>
           <w:lang w:val="en-US"/>
         </w:rPr>
-        <w:t>=</w:t>
+        <w:t>==</w:t>
       </w:r>
       <w:r>
         <w:rPr>
@@ -8896,26 +8253,7 @@
         </w:rPr>
         <w:t xml:space="preserve"> </w:t>
       </w:r>
-      <w:r>
-        <w:rPr>
-          <w:rStyle w:val="pun"/>
-          <w:color w:val="666600"/>
-          <w:sz w:val="22"/>
-          <w:szCs w:val="22"/>
-          <w:lang w:val="en-US"/>
-        </w:rPr>
-        <w:t>(</w:t>
-      </w:r>
-      <w:r>
-        <w:rPr>
-          <w:rStyle w:val="str"/>
-          <w:color w:val="008800"/>
-          <w:sz w:val="22"/>
-          <w:szCs w:val="22"/>
-          <w:lang w:val="en-US"/>
-        </w:rPr>
-        <w:t>'https:'</w:t>
-      </w:r>
+      <w:proofErr w:type="gramStart"/>
       <w:r>
         <w:rPr>
           <w:rStyle w:val="pln"/>
@@ -8925,7 +8263,7 @@
           <w:szCs w:val="22"/>
           <w:lang w:val="en-US"/>
         </w:rPr>
-        <w:t xml:space="preserve"> </w:t>
+        <w:t>document</w:t>
       </w:r>
       <w:r>
         <w:rPr>
@@ -8935,7 +8273,7 @@
           <w:szCs w:val="22"/>
           <w:lang w:val="en-US"/>
         </w:rPr>
-        <w:t>==</w:t>
+        <w:t>.</w:t>
       </w:r>
       <w:r>
         <w:rPr>
@@ -8946,9 +8284,19 @@
           <w:szCs w:val="22"/>
           <w:lang w:val="en-US"/>
         </w:rPr>
-        <w:t xml:space="preserve"> </w:t>
-      </w:r>
-      <w:proofErr w:type="spellStart"/>
+        <w:t>location</w:t>
+      </w:r>
+      <w:proofErr w:type="gramEnd"/>
+      <w:r>
+        <w:rPr>
+          <w:rStyle w:val="pun"/>
+          <w:color w:val="666600"/>
+          <w:sz w:val="22"/>
+          <w:szCs w:val="22"/>
+          <w:lang w:val="en-US"/>
+        </w:rPr>
+        <w:t>.</w:t>
+      </w:r>
       <w:r>
         <w:rPr>
           <w:rStyle w:val="pln"/>
@@ -8958,7 +8306,7 @@
           <w:szCs w:val="22"/>
           <w:lang w:val="en-US"/>
         </w:rPr>
-        <w:t>document</w:t>
+        <w:t xml:space="preserve">protocol </w:t>
       </w:r>
       <w:r>
         <w:rPr>
@@ -8968,7 +8316,7 @@
           <w:szCs w:val="22"/>
           <w:lang w:val="en-US"/>
         </w:rPr>
-        <w:t>.</w:t>
+        <w:t>?</w:t>
       </w:r>
       <w:r>
         <w:rPr>
@@ -8979,17 +8327,28 @@
           <w:szCs w:val="22"/>
           <w:lang w:val="en-US"/>
         </w:rPr>
-        <w:t>location</w:t>
-      </w:r>
-      <w:r>
-        <w:rPr>
-          <w:rStyle w:val="pun"/>
-          <w:color w:val="666600"/>
-          <w:sz w:val="22"/>
-          <w:szCs w:val="22"/>
-          <w:lang w:val="en-US"/>
-        </w:rPr>
-        <w:t>.</w:t>
+        <w:t xml:space="preserve"> </w:t>
+      </w:r>
+      <w:r>
+        <w:rPr>
+          <w:rStyle w:val="str"/>
+          <w:color w:val="008800"/>
+          <w:sz w:val="22"/>
+          <w:szCs w:val="22"/>
+          <w:lang w:val="en-US"/>
+        </w:rPr>
+        <w:t>'https://ssl</w:t>
+      </w:r>
+      <w:proofErr w:type="gramStart"/>
+      <w:r>
+        <w:rPr>
+          <w:rStyle w:val="str"/>
+          <w:color w:val="008800"/>
+          <w:sz w:val="22"/>
+          <w:szCs w:val="22"/>
+          <w:lang w:val="en-US"/>
+        </w:rPr>
+        <w:t>'</w:t>
       </w:r>
       <w:r>
         <w:rPr>
@@ -9000,18 +8359,6 @@
           <w:szCs w:val="22"/>
           <w:lang w:val="en-US"/>
         </w:rPr>
-        <w:t>protocol</w:t>
-      </w:r>
-      <w:proofErr w:type="spellEnd"/>
-      <w:r>
-        <w:rPr>
-          <w:rStyle w:val="pln"/>
-          <w:rFonts w:eastAsiaTheme="majorEastAsia"/>
-          <w:color w:val="000000"/>
-          <w:sz w:val="22"/>
-          <w:szCs w:val="22"/>
-          <w:lang w:val="en-US"/>
-        </w:rPr>
         <w:t xml:space="preserve"> </w:t>
       </w:r>
       <w:r>
@@ -9022,50 +8369,9 @@
           <w:szCs w:val="22"/>
           <w:lang w:val="en-US"/>
         </w:rPr>
-        <w:t>?</w:t>
-      </w:r>
-      <w:r>
-        <w:rPr>
-          <w:rStyle w:val="pln"/>
-          <w:rFonts w:eastAsiaTheme="majorEastAsia"/>
-          <w:color w:val="000000"/>
-          <w:sz w:val="22"/>
-          <w:szCs w:val="22"/>
-          <w:lang w:val="en-US"/>
-        </w:rPr>
-        <w:t xml:space="preserve"> </w:t>
-      </w:r>
-      <w:r>
-        <w:rPr>
-          <w:rStyle w:val="str"/>
-          <w:color w:val="008800"/>
-          <w:sz w:val="22"/>
-          <w:szCs w:val="22"/>
-          <w:lang w:val="en-US"/>
-        </w:rPr>
-        <w:t>'https://ssl'</w:t>
-      </w:r>
-      <w:r>
-        <w:rPr>
-          <w:rStyle w:val="pln"/>
-          <w:rFonts w:eastAsiaTheme="majorEastAsia"/>
-          <w:color w:val="000000"/>
-          <w:sz w:val="22"/>
-          <w:szCs w:val="22"/>
-          <w:lang w:val="en-US"/>
-        </w:rPr>
-        <w:t xml:space="preserve"> </w:t>
-      </w:r>
-      <w:r>
-        <w:rPr>
-          <w:rStyle w:val="pun"/>
-          <w:color w:val="666600"/>
-          <w:sz w:val="22"/>
-          <w:szCs w:val="22"/>
-          <w:lang w:val="en-US"/>
-        </w:rPr>
         <w:t>:</w:t>
       </w:r>
+      <w:proofErr w:type="gramEnd"/>
       <w:r>
         <w:rPr>
           <w:rStyle w:val="pln"/>
@@ -9182,7 +8488,6 @@
         </w:rPr>
         <w:t xml:space="preserve">      </w:t>
       </w:r>
-      <w:proofErr w:type="spellStart"/>
       <w:r>
         <w:rPr>
           <w:rStyle w:val="kwd"/>
@@ -9193,7 +8498,6 @@
         </w:rPr>
         <w:t>var</w:t>
       </w:r>
-      <w:proofErr w:type="spellEnd"/>
       <w:r>
         <w:rPr>
           <w:rStyle w:val="pln"/>
@@ -9226,7 +8530,7 @@
         </w:rPr>
         <w:t xml:space="preserve"> </w:t>
       </w:r>
-      <w:proofErr w:type="spellStart"/>
+      <w:proofErr w:type="gramStart"/>
       <w:r>
         <w:rPr>
           <w:rStyle w:val="pln"/>
@@ -9259,7 +8563,7 @@
         </w:rPr>
         <w:t>getElementsByTagName</w:t>
       </w:r>
-      <w:proofErr w:type="spellEnd"/>
+      <w:proofErr w:type="gramEnd"/>
       <w:r>
         <w:rPr>
           <w:rStyle w:val="pun"/>
@@ -9319,9 +8623,18 @@
           <w:szCs w:val="22"/>
           <w:lang w:val="en-US"/>
         </w:rPr>
-        <w:t xml:space="preserve"> </w:t>
-      </w:r>
-      <w:proofErr w:type="spellStart"/>
+        <w:t xml:space="preserve"> s</w:t>
+      </w:r>
+      <w:r>
+        <w:rPr>
+          <w:rStyle w:val="pun"/>
+          <w:color w:val="666600"/>
+          <w:sz w:val="22"/>
+          <w:szCs w:val="22"/>
+          <w:lang w:val="en-US"/>
+        </w:rPr>
+        <w:t>.</w:t>
+      </w:r>
       <w:r>
         <w:rPr>
           <w:rStyle w:val="pln"/>
@@ -9331,7 +8644,7 @@
           <w:szCs w:val="22"/>
           <w:lang w:val="en-US"/>
         </w:rPr>
-        <w:t>s</w:t>
+        <w:t>parentNode</w:t>
       </w:r>
       <w:r>
         <w:rPr>
@@ -9352,7 +8665,7 @@
           <w:szCs w:val="22"/>
           <w:lang w:val="en-US"/>
         </w:rPr>
-        <w:t>parentNode</w:t>
+        <w:t>insertBefore</w:t>
       </w:r>
       <w:r>
         <w:rPr>
@@ -9362,7 +8675,7 @@
           <w:szCs w:val="22"/>
           <w:lang w:val="en-US"/>
         </w:rPr>
-        <w:t>.</w:t>
+        <w:t>(</w:t>
       </w:r>
       <w:r>
         <w:rPr>
@@ -9373,32 +8686,8 @@
           <w:szCs w:val="22"/>
           <w:lang w:val="en-US"/>
         </w:rPr>
-        <w:t>insertBefore</w:t>
-      </w:r>
-      <w:proofErr w:type="spellEnd"/>
-      <w:r>
-        <w:rPr>
-          <w:rStyle w:val="pun"/>
-          <w:color w:val="666600"/>
-          <w:sz w:val="22"/>
-          <w:szCs w:val="22"/>
-          <w:lang w:val="en-US"/>
-        </w:rPr>
-        <w:t>(</w:t>
-      </w:r>
-      <w:proofErr w:type="spellStart"/>
-      <w:r>
-        <w:rPr>
-          <w:rStyle w:val="pln"/>
-          <w:rFonts w:eastAsiaTheme="majorEastAsia"/>
-          <w:color w:val="000000"/>
-          <w:sz w:val="22"/>
-          <w:szCs w:val="22"/>
-          <w:lang w:val="en-US"/>
-        </w:rPr>
         <w:t>ga</w:t>
       </w:r>
-      <w:proofErr w:type="spellEnd"/>
       <w:r>
         <w:rPr>
           <w:rStyle w:val="pun"/>
@@ -9538,20 +8827,8 @@
           <w:sz w:val="22"/>
           <w:szCs w:val="22"/>
         </w:rPr>
-        <w:t xml:space="preserve">% </w:t>
-      </w:r>
-      <w:proofErr w:type="spellStart"/>
-      <w:r>
-        <w:rPr>
-          <w:rStyle w:val="pln"/>
-          <w:rFonts w:eastAsiaTheme="majorEastAsia"/>
-          <w:color w:val="000000"/>
-          <w:sz w:val="22"/>
-          <w:szCs w:val="22"/>
-        </w:rPr>
-        <w:t>endif</w:t>
-      </w:r>
-      <w:proofErr w:type="spellEnd"/>
+        <w:t>% endif</w:t>
+      </w:r>
     </w:p>
     <w:p>
       <w:pPr>
@@ -9584,17 +8861,8 @@
           <w:rFonts w:ascii="Arial" w:hAnsi="Arial" w:cs="Arial"/>
           <w:sz w:val="24"/>
         </w:rPr>
-        <w:t xml:space="preserve">n la misma ubicación, agregue el fragmento de código proporcionado por Google </w:t>
-      </w:r>
-      <w:proofErr w:type="spellStart"/>
-      <w:r>
-        <w:rPr>
-          <w:rFonts w:ascii="Arial" w:hAnsi="Arial" w:cs="Arial"/>
-          <w:sz w:val="24"/>
-        </w:rPr>
-        <w:t>Analytics</w:t>
-      </w:r>
-      <w:proofErr w:type="spellEnd"/>
+        <w:t>n la misma ubicación, agregue el fragmento de código proporcionado por Google Analytics</w:t>
+      </w:r>
       <w:r>
         <w:rPr>
           <w:rFonts w:ascii="Arial" w:hAnsi="Arial" w:cs="Arial"/>
@@ -9619,18 +8887,8 @@
           <w:b/>
           <w:sz w:val="24"/>
         </w:rPr>
-        <w:t xml:space="preserve">Reinicie su servidor abierto de </w:t>
-      </w:r>
-      <w:proofErr w:type="spellStart"/>
-      <w:r>
-        <w:rPr>
-          <w:rFonts w:ascii="Arial" w:hAnsi="Arial" w:cs="Arial"/>
-          <w:b/>
-          <w:sz w:val="24"/>
-        </w:rPr>
-        <w:t>edX</w:t>
-      </w:r>
-      <w:proofErr w:type="spellEnd"/>
+        <w:t>Reinicie su servidor abierto de edX</w:t>
+      </w:r>
     </w:p>
     <w:p>
       <w:pPr>
@@ -9646,39 +8904,7 @@
           <w:rFonts w:ascii="Arial" w:hAnsi="Arial" w:cs="Arial"/>
           <w:sz w:val="24"/>
         </w:rPr>
-        <w:t xml:space="preserve">Debe reiniciar la plataforma Open </w:t>
-      </w:r>
-      <w:proofErr w:type="spellStart"/>
-      <w:r>
-        <w:rPr>
-          <w:rFonts w:ascii="Arial" w:hAnsi="Arial" w:cs="Arial"/>
-          <w:sz w:val="24"/>
-        </w:rPr>
-        <w:t>edX</w:t>
-      </w:r>
-      <w:proofErr w:type="spellEnd"/>
-      <w:r>
-        <w:rPr>
-          <w:rFonts w:ascii="Arial" w:hAnsi="Arial" w:cs="Arial"/>
-          <w:sz w:val="24"/>
-        </w:rPr>
-        <w:t xml:space="preserve"> para que estas modificaciones tengan efecto. Ejecute lo siguiente desde la línea de comando de su instancia de Open </w:t>
-      </w:r>
-      <w:proofErr w:type="spellStart"/>
-      <w:r>
-        <w:rPr>
-          <w:rFonts w:ascii="Arial" w:hAnsi="Arial" w:cs="Arial"/>
-          <w:sz w:val="24"/>
-        </w:rPr>
-        <w:t>edX</w:t>
-      </w:r>
-      <w:proofErr w:type="spellEnd"/>
-      <w:r>
-        <w:rPr>
-          <w:rFonts w:ascii="Arial" w:hAnsi="Arial" w:cs="Arial"/>
-          <w:sz w:val="24"/>
-        </w:rPr>
-        <w:t>:</w:t>
+        <w:t>Debe reiniciar la plataforma Open edX para que estas modificaciones tengan efecto. Ejecute lo siguiente desde la línea de comando de su instancia de Open edX:</w:t>
       </w:r>
     </w:p>
     <w:p>
@@ -9691,23 +8917,13 @@
           <w:lang w:val="en-US"/>
         </w:rPr>
       </w:pPr>
-      <w:proofErr w:type="spellStart"/>
-      <w:r>
-        <w:rPr>
-          <w:rFonts w:ascii="Arial" w:hAnsi="Arial" w:cs="Arial"/>
-          <w:sz w:val="24"/>
-          <w:lang w:val="en-US"/>
-        </w:rPr>
-        <w:t>sudo</w:t>
-      </w:r>
-      <w:proofErr w:type="spellEnd"/>
-      <w:r>
-        <w:rPr>
-          <w:rFonts w:ascii="Arial" w:hAnsi="Arial" w:cs="Arial"/>
-          <w:sz w:val="24"/>
-          <w:lang w:val="en-US"/>
-        </w:rPr>
-        <w:t xml:space="preserve"> /opt/bitnami/ctlscript.sh restart</w:t>
+      <w:r>
+        <w:rPr>
+          <w:rFonts w:ascii="Arial" w:hAnsi="Arial" w:cs="Arial"/>
+          <w:sz w:val="24"/>
+          <w:lang w:val="en-US"/>
+        </w:rPr>
+        <w:t>sudo /opt/bitnami/ctlscript.sh restart</w:t>
       </w:r>
     </w:p>
     <w:p>
@@ -9916,23 +9132,7 @@
           <w:rFonts w:ascii="Arial" w:hAnsi="Arial" w:cs="Arial"/>
           <w:sz w:val="24"/>
         </w:rPr>
-        <w:t>Para editar estos .</w:t>
-      </w:r>
-      <w:proofErr w:type="spellStart"/>
-      <w:r>
-        <w:rPr>
-          <w:rFonts w:ascii="Arial" w:hAnsi="Arial" w:cs="Arial"/>
-          <w:sz w:val="24"/>
-        </w:rPr>
-        <w:t>html</w:t>
-      </w:r>
-      <w:proofErr w:type="spellEnd"/>
-      <w:r>
-        <w:rPr>
-          <w:rFonts w:ascii="Arial" w:hAnsi="Arial" w:cs="Arial"/>
-          <w:sz w:val="24"/>
-        </w:rPr>
-        <w:t xml:space="preserve"> solo deberán ubicarse en el directorio anterior y </w:t>
+        <w:t xml:space="preserve">Para editar estos .html solo deberán ubicarse en el directorio anterior y </w:t>
       </w:r>
       <w:r>
         <w:rPr>
@@ -10024,23 +9224,13 @@
           <w:lang w:val="en-US"/>
         </w:rPr>
       </w:pPr>
-      <w:proofErr w:type="spellStart"/>
-      <w:r>
-        <w:rPr>
-          <w:rFonts w:ascii="Arial" w:hAnsi="Arial" w:cs="Arial"/>
-          <w:sz w:val="24"/>
-          <w:lang w:val="en-US"/>
-        </w:rPr>
-        <w:t>sudo</w:t>
-      </w:r>
-      <w:proofErr w:type="spellEnd"/>
-      <w:r>
-        <w:rPr>
-          <w:rFonts w:ascii="Arial" w:hAnsi="Arial" w:cs="Arial"/>
-          <w:sz w:val="24"/>
-          <w:lang w:val="en-US"/>
-        </w:rPr>
-        <w:t xml:space="preserve"> /opt/bitnami/ctlscript.sh restart</w:t>
+      <w:r>
+        <w:rPr>
+          <w:rFonts w:ascii="Arial" w:hAnsi="Arial" w:cs="Arial"/>
+          <w:sz w:val="24"/>
+          <w:lang w:val="en-US"/>
+        </w:rPr>
+        <w:t>sudo /opt/bitnami/ctlscript.sh restart</w:t>
       </w:r>
     </w:p>
     <w:p>
@@ -10177,91 +9367,7 @@
         <w:rPr>
           <w:lang w:val="en-US"/>
         </w:rPr>
-        <w:t>/opt/</w:t>
-      </w:r>
-      <w:proofErr w:type="spellStart"/>
-      <w:r>
-        <w:rPr>
-          <w:lang w:val="en-US"/>
-        </w:rPr>
-        <w:t>bitnami</w:t>
-      </w:r>
-      <w:proofErr w:type="spellEnd"/>
-      <w:r>
-        <w:rPr>
-          <w:lang w:val="en-US"/>
-        </w:rPr>
-        <w:t>/apps/</w:t>
-      </w:r>
-      <w:proofErr w:type="spellStart"/>
-      <w:r>
-        <w:rPr>
-          <w:lang w:val="en-US"/>
-        </w:rPr>
-        <w:t>edx</w:t>
-      </w:r>
-      <w:proofErr w:type="spellEnd"/>
-      <w:r>
-        <w:rPr>
-          <w:lang w:val="en-US"/>
-        </w:rPr>
-        <w:t>/</w:t>
-      </w:r>
-      <w:proofErr w:type="spellStart"/>
-      <w:r>
-        <w:rPr>
-          <w:lang w:val="en-US"/>
-        </w:rPr>
-        <w:t>edx</w:t>
-      </w:r>
-      <w:proofErr w:type="spellEnd"/>
-      <w:r>
-        <w:rPr>
-          <w:lang w:val="en-US"/>
-        </w:rPr>
-        <w:t>-platform/</w:t>
-      </w:r>
-      <w:proofErr w:type="spellStart"/>
-      <w:r>
-        <w:rPr>
-          <w:lang w:val="en-US"/>
-        </w:rPr>
-        <w:t>lms</w:t>
-      </w:r>
-      <w:proofErr w:type="spellEnd"/>
-      <w:r>
-        <w:rPr>
-          <w:lang w:val="en-US"/>
-        </w:rPr>
-        <w:t xml:space="preserve">/templates$ </w:t>
-      </w:r>
-      <w:proofErr w:type="spellStart"/>
-      <w:r>
-        <w:rPr>
-          <w:lang w:val="en-US"/>
-        </w:rPr>
-        <w:t>sudo</w:t>
-      </w:r>
-      <w:proofErr w:type="spellEnd"/>
-      <w:r>
-        <w:rPr>
-          <w:lang w:val="en-US"/>
-        </w:rPr>
-        <w:t xml:space="preserve"> </w:t>
-      </w:r>
-      <w:proofErr w:type="spellStart"/>
-      <w:r>
-        <w:rPr>
-          <w:lang w:val="en-US"/>
-        </w:rPr>
-        <w:t>nano</w:t>
-      </w:r>
-      <w:proofErr w:type="spellEnd"/>
-      <w:r>
-        <w:rPr>
-          <w:lang w:val="en-US"/>
-        </w:rPr>
-        <w:t xml:space="preserve"> index.html</w:t>
+        <w:t>/opt/bitnami/apps/edx/edx-platform/lms/templates$ sudo nano index.html</w:t>
       </w:r>
     </w:p>
     <w:p>
@@ -10287,39 +9393,7 @@
           <w:rFonts w:ascii="Arial" w:hAnsi="Arial" w:cs="Arial"/>
           <w:sz w:val="24"/>
         </w:rPr>
-        <w:t xml:space="preserve">Esto complementado con </w:t>
-      </w:r>
-      <w:proofErr w:type="spellStart"/>
-      <w:r>
-        <w:rPr>
-          <w:rFonts w:ascii="Arial" w:hAnsi="Arial" w:cs="Arial"/>
-          <w:sz w:val="24"/>
-        </w:rPr>
-        <w:t>Bootstrap</w:t>
-      </w:r>
-      <w:proofErr w:type="spellEnd"/>
-      <w:r>
-        <w:rPr>
-          <w:rFonts w:ascii="Arial" w:hAnsi="Arial" w:cs="Arial"/>
-          <w:sz w:val="24"/>
-        </w:rPr>
-        <w:t xml:space="preserve"> v4.1 el modo en que se implemento fue con </w:t>
-      </w:r>
-      <w:proofErr w:type="spellStart"/>
-      <w:r>
-        <w:rPr>
-          <w:rFonts w:ascii="Arial" w:hAnsi="Arial" w:cs="Arial"/>
-          <w:sz w:val="24"/>
-        </w:rPr>
-        <w:t>BootstrapCDN</w:t>
-      </w:r>
-      <w:proofErr w:type="spellEnd"/>
-      <w:r>
-        <w:rPr>
-          <w:rFonts w:ascii="Arial" w:hAnsi="Arial" w:cs="Arial"/>
-          <w:sz w:val="24"/>
-        </w:rPr>
-        <w:t xml:space="preserve"> que consta de vincular directamente con Bootstrap con las dos siguientes líneas</w:t>
+        <w:t>Esto complementado con Bootstrap v4.1 el modo en que se implemento fue con BootstrapCDN que consta de vincular directamente con Bootstrap con las dos siguientes líneas</w:t>
       </w:r>
       <w:r>
         <w:rPr>
@@ -10396,7 +9470,6 @@
         </w:rPr>
         <w:t xml:space="preserve"> </w:t>
       </w:r>
-      <w:proofErr w:type="spellStart"/>
       <w:r>
         <w:rPr>
           <w:rFonts w:asciiTheme="majorHAnsi" w:eastAsia="Times New Roman" w:hAnsiTheme="majorHAnsi" w:cstheme="majorHAnsi"/>
@@ -10405,9 +9478,28 @@
           <w:szCs w:val="20"/>
           <w:lang w:eastAsia="es-MX"/>
         </w:rPr>
-        <w:t>rel</w:t>
-      </w:r>
-      <w:proofErr w:type="spellEnd"/>
+        <w:t>rel=</w:t>
+      </w:r>
+      <w:r>
+        <w:rPr>
+          <w:rFonts w:asciiTheme="majorHAnsi" w:eastAsia="Times New Roman" w:hAnsiTheme="majorHAnsi" w:cstheme="majorHAnsi"/>
+          <w:color w:val="D44950"/>
+          <w:sz w:val="20"/>
+          <w:szCs w:val="20"/>
+          <w:lang w:eastAsia="es-MX"/>
+        </w:rPr>
+        <w:t>"stylesheet"</w:t>
+      </w:r>
+      <w:r>
+        <w:rPr>
+          <w:rFonts w:asciiTheme="majorHAnsi" w:eastAsia="Times New Roman" w:hAnsiTheme="majorHAnsi" w:cstheme="majorHAnsi"/>
+          <w:color w:val="212529"/>
+          <w:sz w:val="20"/>
+          <w:szCs w:val="20"/>
+          <w:lang w:eastAsia="es-MX"/>
+        </w:rPr>
+        <w:t xml:space="preserve"> </w:t>
+      </w:r>
       <w:r>
         <w:rPr>
           <w:rFonts w:asciiTheme="majorHAnsi" w:eastAsia="Times New Roman" w:hAnsiTheme="majorHAnsi" w:cstheme="majorHAnsi"/>
@@ -10416,7 +9508,7 @@
           <w:szCs w:val="20"/>
           <w:lang w:eastAsia="es-MX"/>
         </w:rPr>
-        <w:t>=</w:t>
+        <w:t>href=</w:t>
       </w:r>
       <w:r>
         <w:rPr>
@@ -10426,9 +9518,28 @@
           <w:szCs w:val="20"/>
           <w:lang w:eastAsia="es-MX"/>
         </w:rPr>
-        <w:t>"</w:t>
-      </w:r>
-      <w:proofErr w:type="spellStart"/>
+        <w:t>"https://stackpath.bootstrapcdn.com/bootstrap/4.1.0/css/bootstrap.min.css"</w:t>
+      </w:r>
+      <w:r>
+        <w:rPr>
+          <w:rFonts w:asciiTheme="majorHAnsi" w:eastAsia="Times New Roman" w:hAnsiTheme="majorHAnsi" w:cstheme="majorHAnsi"/>
+          <w:color w:val="212529"/>
+          <w:sz w:val="20"/>
+          <w:szCs w:val="20"/>
+          <w:lang w:eastAsia="es-MX"/>
+        </w:rPr>
+        <w:t xml:space="preserve"> </w:t>
+      </w:r>
+      <w:r>
+        <w:rPr>
+          <w:rFonts w:asciiTheme="majorHAnsi" w:eastAsia="Times New Roman" w:hAnsiTheme="majorHAnsi" w:cstheme="majorHAnsi"/>
+          <w:color w:val="4F9FCF"/>
+          <w:sz w:val="20"/>
+          <w:szCs w:val="20"/>
+          <w:lang w:eastAsia="es-MX"/>
+        </w:rPr>
+        <w:t>integrity=</w:t>
+      </w:r>
       <w:r>
         <w:rPr>
           <w:rFonts w:asciiTheme="majorHAnsi" w:eastAsia="Times New Roman" w:hAnsiTheme="majorHAnsi" w:cstheme="majorHAnsi"/>
@@ -10437,9 +9548,8 @@
           <w:szCs w:val="20"/>
           <w:lang w:eastAsia="es-MX"/>
         </w:rPr>
-        <w:t>stylesheet</w:t>
-      </w:r>
-      <w:proofErr w:type="spellEnd"/>
+        <w:t>"sha384-</w:t>
+      </w:r>
       <w:r>
         <w:rPr>
           <w:rFonts w:asciiTheme="majorHAnsi" w:eastAsia="Times New Roman" w:hAnsiTheme="majorHAnsi" w:cstheme="majorHAnsi"/>
@@ -10448,7 +9558,17 @@
           <w:szCs w:val="20"/>
           <w:lang w:eastAsia="es-MX"/>
         </w:rPr>
-        <w:t>"</w:t>
+        <w:t>9</w:t>
+      </w:r>
+      <w:r>
+        <w:rPr>
+          <w:rFonts w:asciiTheme="majorHAnsi" w:eastAsia="Times New Roman" w:hAnsiTheme="majorHAnsi" w:cstheme="majorHAnsi"/>
+          <w:color w:val="D44950"/>
+          <w:sz w:val="20"/>
+          <w:szCs w:val="20"/>
+          <w:lang w:eastAsia="es-MX"/>
+        </w:rPr>
+        <w:t>gVQ4dYFwwWSjIDZnLEWnxCjeSWFphJiwGPXr1jddIhOegiu1FwO5qRGvFXOdJZ4"</w:t>
       </w:r>
       <w:r>
         <w:rPr>
@@ -10468,7 +9588,7 @@
           <w:szCs w:val="20"/>
           <w:lang w:eastAsia="es-MX"/>
         </w:rPr>
-        <w:t>href=</w:t>
+        <w:t>crossorigin=</w:t>
       </w:r>
       <w:r>
         <w:rPr>
@@ -10478,121 +9598,7 @@
           <w:szCs w:val="20"/>
           <w:lang w:eastAsia="es-MX"/>
         </w:rPr>
-        <w:t>"https://stackpath.bootstrapcdn.com/bootstrap/4.1.0/css/bootstrap.min.css"</w:t>
-      </w:r>
-      <w:r>
-        <w:rPr>
-          <w:rFonts w:asciiTheme="majorHAnsi" w:eastAsia="Times New Roman" w:hAnsiTheme="majorHAnsi" w:cstheme="majorHAnsi"/>
-          <w:color w:val="212529"/>
-          <w:sz w:val="20"/>
-          <w:szCs w:val="20"/>
-          <w:lang w:eastAsia="es-MX"/>
-        </w:rPr>
-        <w:t xml:space="preserve"> </w:t>
-      </w:r>
-      <w:r>
-        <w:rPr>
-          <w:rFonts w:asciiTheme="majorHAnsi" w:eastAsia="Times New Roman" w:hAnsiTheme="majorHAnsi" w:cstheme="majorHAnsi"/>
-          <w:color w:val="4F9FCF"/>
-          <w:sz w:val="20"/>
-          <w:szCs w:val="20"/>
-          <w:lang w:eastAsia="es-MX"/>
-        </w:rPr>
-        <w:t>integrity=</w:t>
-      </w:r>
-      <w:r>
-        <w:rPr>
-          <w:rFonts w:asciiTheme="majorHAnsi" w:eastAsia="Times New Roman" w:hAnsiTheme="majorHAnsi" w:cstheme="majorHAnsi"/>
-          <w:color w:val="D44950"/>
-          <w:sz w:val="20"/>
-          <w:szCs w:val="20"/>
-          <w:lang w:eastAsia="es-MX"/>
-        </w:rPr>
-        <w:t>"sha384-</w:t>
-      </w:r>
-      <w:r>
-        <w:rPr>
-          <w:rFonts w:asciiTheme="majorHAnsi" w:eastAsia="Times New Roman" w:hAnsiTheme="majorHAnsi" w:cstheme="majorHAnsi"/>
-          <w:color w:val="D44950"/>
-          <w:sz w:val="20"/>
-          <w:szCs w:val="20"/>
-          <w:lang w:eastAsia="es-MX"/>
-        </w:rPr>
-        <w:t>9</w:t>
-      </w:r>
-      <w:r>
-        <w:rPr>
-          <w:rFonts w:asciiTheme="majorHAnsi" w:eastAsia="Times New Roman" w:hAnsiTheme="majorHAnsi" w:cstheme="majorHAnsi"/>
-          <w:color w:val="D44950"/>
-          <w:sz w:val="20"/>
-          <w:szCs w:val="20"/>
-          <w:lang w:eastAsia="es-MX"/>
-        </w:rPr>
-        <w:t>gVQ4dYFwwWSjIDZnLEWnxCjeSWFphJiwGPXr1jddIhOegiu1FwO5qRGvFXOdJZ4"</w:t>
-      </w:r>
-      <w:r>
-        <w:rPr>
-          <w:rFonts w:asciiTheme="majorHAnsi" w:eastAsia="Times New Roman" w:hAnsiTheme="majorHAnsi" w:cstheme="majorHAnsi"/>
-          <w:color w:val="212529"/>
-          <w:sz w:val="20"/>
-          <w:szCs w:val="20"/>
-          <w:lang w:eastAsia="es-MX"/>
-        </w:rPr>
-        <w:t xml:space="preserve"> </w:t>
-      </w:r>
-      <w:proofErr w:type="spellStart"/>
-      <w:r>
-        <w:rPr>
-          <w:rFonts w:asciiTheme="majorHAnsi" w:eastAsia="Times New Roman" w:hAnsiTheme="majorHAnsi" w:cstheme="majorHAnsi"/>
-          <w:color w:val="4F9FCF"/>
-          <w:sz w:val="20"/>
-          <w:szCs w:val="20"/>
-          <w:lang w:eastAsia="es-MX"/>
-        </w:rPr>
-        <w:t>crossorigin</w:t>
-      </w:r>
-      <w:proofErr w:type="spellEnd"/>
-      <w:r>
-        <w:rPr>
-          <w:rFonts w:asciiTheme="majorHAnsi" w:eastAsia="Times New Roman" w:hAnsiTheme="majorHAnsi" w:cstheme="majorHAnsi"/>
-          <w:color w:val="4F9FCF"/>
-          <w:sz w:val="20"/>
-          <w:szCs w:val="20"/>
-          <w:lang w:eastAsia="es-MX"/>
-        </w:rPr>
-        <w:t>=</w:t>
-      </w:r>
-      <w:r>
-        <w:rPr>
-          <w:rFonts w:asciiTheme="majorHAnsi" w:eastAsia="Times New Roman" w:hAnsiTheme="majorHAnsi" w:cstheme="majorHAnsi"/>
-          <w:color w:val="D44950"/>
-          <w:sz w:val="20"/>
-          <w:szCs w:val="20"/>
-          <w:lang w:eastAsia="es-MX"/>
-        </w:rPr>
-        <w:t>"</w:t>
-      </w:r>
-      <w:proofErr w:type="spellStart"/>
-      <w:r>
-        <w:rPr>
-          <w:rFonts w:asciiTheme="majorHAnsi" w:eastAsia="Times New Roman" w:hAnsiTheme="majorHAnsi" w:cstheme="majorHAnsi"/>
-          <w:color w:val="D44950"/>
-          <w:sz w:val="20"/>
-          <w:szCs w:val="20"/>
-          <w:lang w:eastAsia="es-MX"/>
-        </w:rPr>
-        <w:t>anonymous</w:t>
-      </w:r>
-      <w:proofErr w:type="spellEnd"/>
-      <w:r>
-        <w:rPr>
-          <w:rFonts w:asciiTheme="majorHAnsi" w:eastAsia="Times New Roman" w:hAnsiTheme="majorHAnsi" w:cstheme="majorHAnsi"/>
-          <w:color w:val="D44950"/>
-          <w:sz w:val="20"/>
-          <w:szCs w:val="20"/>
-          <w:lang w:eastAsia="es-MX"/>
-        </w:rPr>
-        <w:t>"</w:t>
+        <w:t>"anonymous"</w:t>
       </w:r>
       <w:r>
         <w:rPr>
@@ -10709,7 +9715,6 @@
         </w:rPr>
         <w:t xml:space="preserve"> </w:t>
       </w:r>
-      <w:proofErr w:type="spellStart"/>
       <w:r>
         <w:rPr>
           <w:rFonts w:eastAsia="Times New Roman" w:cstheme="minorHAnsi"/>
@@ -10718,18 +9723,7 @@
           <w:szCs w:val="20"/>
           <w:lang w:val="en-US" w:eastAsia="es-MX"/>
         </w:rPr>
-        <w:t>crossorigin</w:t>
-      </w:r>
-      <w:proofErr w:type="spellEnd"/>
-      <w:r>
-        <w:rPr>
-          <w:rFonts w:eastAsia="Times New Roman" w:cstheme="minorHAnsi"/>
-          <w:color w:val="4F9FCF"/>
-          <w:sz w:val="20"/>
-          <w:szCs w:val="20"/>
-          <w:lang w:val="en-US" w:eastAsia="es-MX"/>
-        </w:rPr>
-        <w:t>=</w:t>
+        <w:t>crossorigin=</w:t>
       </w:r>
       <w:r>
         <w:rPr>
@@ -10775,6 +9769,7 @@
         </w:rPr>
         <w:t xml:space="preserve">El siguiente fragmento de código compone </w:t>
       </w:r>
+      <w:proofErr w:type="gramStart"/>
       <w:r>
         <w:rPr>
           <w:rFonts w:ascii="Arial" w:hAnsi="Arial" w:cs="Arial"/>
@@ -10787,7 +9782,15 @@
           <w:rFonts w:ascii="Arial" w:hAnsi="Arial" w:cs="Arial"/>
           <w:sz w:val="24"/>
         </w:rPr>
-        <w:t xml:space="preserve"> slider que está en “index.html”.</w:t>
+        <w:t xml:space="preserve"> slider</w:t>
+      </w:r>
+      <w:proofErr w:type="gramEnd"/>
+      <w:r>
+        <w:rPr>
+          <w:rFonts w:ascii="Arial" w:hAnsi="Arial" w:cs="Arial"/>
+          <w:sz w:val="24"/>
+        </w:rPr>
+        <w:t xml:space="preserve"> que está en “index.html”.</w:t>
       </w:r>
     </w:p>
     <w:p>
@@ -10901,83 +9904,81 @@
           <w:sz w:val="20"/>
           <w:lang w:val="en-US"/>
         </w:rPr>
-        <w:t>&lt;div class="col-</w:t>
-      </w:r>
-      <w:proofErr w:type="spellStart"/>
-      <w:r>
+        <w:t>&lt;div class="col-sm"&gt;</w:t>
+      </w:r>
+      <w:r>
+        <w:rPr>
+          <w:sz w:val="20"/>
+          <w:lang w:val="en-US"/>
+        </w:rPr>
+        <w:t>&lt;img class="d-block w-100" src="http://www.ked.com.mx/Design/images_Home/btnPartner_Axelos.png" alt="1 slide"&gt;</w:t>
+      </w:r>
+    </w:p>
+    <w:p>
+      <w:pPr>
+        <w:spacing w:after="0"/>
+        <w:ind w:firstLine="708"/>
         <w:rPr>
           <w:color w:val="2F5496" w:themeColor="accent1" w:themeShade="BF"/>
           <w:sz w:val="20"/>
           <w:lang w:val="en-US"/>
         </w:rPr>
-        <w:t>sm</w:t>
-      </w:r>
-      <w:proofErr w:type="spellEnd"/>
+      </w:pPr>
+      <w:r>
+        <w:rPr>
+          <w:sz w:val="20"/>
+          <w:lang w:val="en-US"/>
+        </w:rPr>
+        <w:t xml:space="preserve">    </w:t>
+      </w:r>
       <w:r>
         <w:rPr>
           <w:color w:val="2F5496" w:themeColor="accent1" w:themeShade="BF"/>
           <w:sz w:val="20"/>
           <w:lang w:val="en-US"/>
         </w:rPr>
-        <w:t>"&gt;</w:t>
-      </w:r>
-      <w:r>
+        <w:t>&lt;/div&gt;</w:t>
+      </w:r>
+    </w:p>
+    <w:p>
+      <w:pPr>
+        <w:spacing w:after="0"/>
         <w:rPr>
           <w:sz w:val="20"/>
           <w:lang w:val="en-US"/>
         </w:rPr>
-        <w:t>&lt;</w:t>
-      </w:r>
-      <w:proofErr w:type="spellStart"/>
+      </w:pPr>
       <w:r>
         <w:rPr>
           <w:sz w:val="20"/>
           <w:lang w:val="en-US"/>
         </w:rPr>
-        <w:t>img</w:t>
-      </w:r>
-      <w:proofErr w:type="spellEnd"/>
-      <w:r>
-        <w:rPr>
-          <w:sz w:val="20"/>
-          <w:lang w:val="en-US"/>
-        </w:rPr>
-        <w:t xml:space="preserve"> class="d-block w-100" src="http://www.ked.com.mx/Design/images_Home/btnPartner_Axelos.png" alt="1 slide"&gt;</w:t>
-      </w:r>
-    </w:p>
-    <w:p>
-      <w:pPr>
-        <w:spacing w:after="0"/>
-        <w:ind w:firstLine="708"/>
+        <w:t xml:space="preserve">                    </w:t>
+      </w:r>
+      <w:r>
         <w:rPr>
           <w:color w:val="2F5496" w:themeColor="accent1" w:themeShade="BF"/>
           <w:sz w:val="20"/>
           <w:lang w:val="en-US"/>
         </w:rPr>
-      </w:pPr>
+        <w:t>&lt;div class="col-sm"&gt;</w:t>
+      </w:r>
       <w:r>
         <w:rPr>
           <w:sz w:val="20"/>
           <w:lang w:val="en-US"/>
         </w:rPr>
-        <w:t xml:space="preserve">    </w:t>
-      </w:r>
-      <w:r>
+        <w:t>&lt;img class="d-block w-100" src="http://www.ked.com.mx/Design/images_Home/btnPartner_ISO.png" alt="2 slide"&gt;</w:t>
+      </w:r>
+    </w:p>
+    <w:p>
+      <w:pPr>
+        <w:spacing w:after="0"/>
         <w:rPr>
           <w:color w:val="2F5496" w:themeColor="accent1" w:themeShade="BF"/>
           <w:sz w:val="20"/>
           <w:lang w:val="en-US"/>
         </w:rPr>
-        <w:t>&lt;/div&gt;</w:t>
-      </w:r>
-    </w:p>
-    <w:p>
-      <w:pPr>
-        <w:spacing w:after="0"/>
-        <w:rPr>
-          <w:sz w:val="20"/>
-          <w:lang w:val="en-US"/>
-        </w:rPr>
       </w:pPr>
       <w:r>
         <w:rPr>
@@ -10992,58 +9993,72 @@
           <w:sz w:val="20"/>
           <w:lang w:val="en-US"/>
         </w:rPr>
-        <w:t>&lt;div class="col-</w:t>
-      </w:r>
-      <w:proofErr w:type="spellStart"/>
+        <w:t>&lt;/div&gt;</w:t>
+      </w:r>
+    </w:p>
+    <w:p>
+      <w:pPr>
+        <w:spacing w:after="0"/>
+        <w:rPr>
+          <w:sz w:val="20"/>
+          <w:lang w:val="en-US"/>
+        </w:rPr>
+      </w:pPr>
+      <w:r>
+        <w:rPr>
+          <w:sz w:val="20"/>
+          <w:lang w:val="en-US"/>
+        </w:rPr>
+        <w:t xml:space="preserve">                    </w:t>
+      </w:r>
       <w:r>
         <w:rPr>
           <w:color w:val="2F5496" w:themeColor="accent1" w:themeShade="BF"/>
           <w:sz w:val="20"/>
           <w:lang w:val="en-US"/>
         </w:rPr>
-        <w:t>sm</w:t>
-      </w:r>
-      <w:proofErr w:type="spellEnd"/>
-      <w:r>
+        <w:t>&lt;div class="col-sm"&gt;</w:t>
+      </w:r>
+      <w:r>
+        <w:rPr>
+          <w:sz w:val="20"/>
+          <w:lang w:val="en-US"/>
+        </w:rPr>
+        <w:t>&lt;img class="d-block w-100" src="http://www.ked.com.mx/Design/images_Home/btnPartner_IT4IT.png" alt="3 slide"&gt;</w:t>
+      </w:r>
+    </w:p>
+    <w:p>
+      <w:pPr>
+        <w:spacing w:after="0"/>
         <w:rPr>
           <w:color w:val="2F5496" w:themeColor="accent1" w:themeShade="BF"/>
           <w:sz w:val="20"/>
           <w:lang w:val="en-US"/>
         </w:rPr>
-        <w:t>"&gt;</w:t>
-      </w:r>
+      </w:pPr>
       <w:r>
         <w:rPr>
           <w:sz w:val="20"/>
           <w:lang w:val="en-US"/>
         </w:rPr>
-        <w:t>&lt;</w:t>
-      </w:r>
-      <w:proofErr w:type="spellStart"/>
-      <w:r>
-        <w:rPr>
-          <w:sz w:val="20"/>
-          <w:lang w:val="en-US"/>
-        </w:rPr>
-        <w:t>img</w:t>
-      </w:r>
-      <w:proofErr w:type="spellEnd"/>
-      <w:r>
-        <w:rPr>
-          <w:sz w:val="20"/>
-          <w:lang w:val="en-US"/>
-        </w:rPr>
-        <w:t xml:space="preserve"> class="d-block w-100" src="http://www.ked.com.mx/Design/images_Home/btnPartner_ISO.png" alt="2 slide"&gt;</w:t>
-      </w:r>
-    </w:p>
-    <w:p>
-      <w:pPr>
-        <w:spacing w:after="0"/>
+        <w:t xml:space="preserve">                    </w:t>
+      </w:r>
+      <w:r>
         <w:rPr>
           <w:color w:val="2F5496" w:themeColor="accent1" w:themeShade="BF"/>
           <w:sz w:val="20"/>
           <w:lang w:val="en-US"/>
         </w:rPr>
+        <w:t>&lt;/div&gt;</w:t>
+      </w:r>
+    </w:p>
+    <w:p>
+      <w:pPr>
+        <w:spacing w:after="0"/>
+        <w:rPr>
+          <w:sz w:val="20"/>
+          <w:lang w:val="en-US"/>
+        </w:rPr>
       </w:pPr>
       <w:r>
         <w:rPr>
@@ -11058,72 +10073,142 @@
           <w:sz w:val="20"/>
           <w:lang w:val="en-US"/>
         </w:rPr>
-        <w:t>&lt;/div&gt;</w:t>
+        <w:t>&lt;div class="col-sm"&gt;</w:t>
+      </w:r>
+      <w:r>
+        <w:rPr>
+          <w:sz w:val="20"/>
+          <w:lang w:val="en-US"/>
+        </w:rPr>
+        <w:t>&lt;img class="d-block w-100" src="http://www.ked.com.mx/Design/images_Home/btnPartner_Microsoft.png" alt="4 slide"&gt;</w:t>
       </w:r>
     </w:p>
     <w:p>
       <w:pPr>
         <w:spacing w:after="0"/>
-        <w:rPr>
-          <w:sz w:val="20"/>
-          <w:lang w:val="en-US"/>
-        </w:rPr>
-      </w:pPr>
-      <w:r>
-        <w:rPr>
-          <w:sz w:val="20"/>
-          <w:lang w:val="en-US"/>
-        </w:rPr>
-        <w:t xml:space="preserve">                    </w:t>
-      </w:r>
-      <w:r>
         <w:rPr>
           <w:color w:val="2F5496" w:themeColor="accent1" w:themeShade="BF"/>
           <w:sz w:val="20"/>
           <w:lang w:val="en-US"/>
         </w:rPr>
-        <w:t>&lt;div class="col-</w:t>
-      </w:r>
-      <w:proofErr w:type="spellStart"/>
+      </w:pPr>
+      <w:r>
+        <w:rPr>
+          <w:sz w:val="20"/>
+          <w:lang w:val="en-US"/>
+        </w:rPr>
+        <w:t xml:space="preserve">                    </w:t>
+      </w:r>
       <w:r>
         <w:rPr>
           <w:color w:val="2F5496" w:themeColor="accent1" w:themeShade="BF"/>
           <w:sz w:val="20"/>
           <w:lang w:val="en-US"/>
         </w:rPr>
-        <w:t>sm</w:t>
-      </w:r>
-      <w:proofErr w:type="spellEnd"/>
+        <w:t>&lt;/div&gt;</w:t>
+      </w:r>
+    </w:p>
+    <w:p>
+      <w:pPr>
+        <w:spacing w:after="0"/>
+        <w:rPr>
+          <w:color w:val="FFC000"/>
+          <w:sz w:val="20"/>
+          <w:lang w:val="en-US"/>
+        </w:rPr>
+      </w:pPr>
+      <w:r>
+        <w:rPr>
+          <w:color w:val="FFC000"/>
+          <w:sz w:val="20"/>
+          <w:lang w:val="en-US"/>
+        </w:rPr>
+        <w:t xml:space="preserve">                &lt;/div&gt;</w:t>
+      </w:r>
+    </w:p>
+    <w:p>
+      <w:pPr>
+        <w:spacing w:after="0"/>
+        <w:rPr>
+          <w:color w:val="C45911" w:themeColor="accent2" w:themeShade="BF"/>
+          <w:sz w:val="20"/>
+          <w:lang w:val="en-US"/>
+        </w:rPr>
+      </w:pPr>
+      <w:r>
+        <w:rPr>
+          <w:color w:val="C45911" w:themeColor="accent2" w:themeShade="BF"/>
+          <w:sz w:val="20"/>
+          <w:lang w:val="en-US"/>
+        </w:rPr>
+        <w:t xml:space="preserve">            &lt;/div&gt;</w:t>
+      </w:r>
+    </w:p>
+    <w:p>
+      <w:pPr>
+        <w:spacing w:after="0"/>
+        <w:rPr>
+          <w:color w:val="C45911" w:themeColor="accent2" w:themeShade="BF"/>
+          <w:sz w:val="20"/>
+          <w:lang w:val="en-US"/>
+        </w:rPr>
+      </w:pPr>
+      <w:r>
+        <w:rPr>
+          <w:color w:val="C45911" w:themeColor="accent2" w:themeShade="BF"/>
+          <w:sz w:val="20"/>
+          <w:lang w:val="en-US"/>
+        </w:rPr>
+        <w:t xml:space="preserve">            &lt;div class="carousel-item"&gt;</w:t>
+      </w:r>
+    </w:p>
+    <w:p>
+      <w:pPr>
+        <w:spacing w:after="0"/>
+        <w:rPr>
+          <w:color w:val="FFC000"/>
+          <w:sz w:val="20"/>
+          <w:lang w:val="en-US"/>
+        </w:rPr>
+      </w:pPr>
+      <w:r>
+        <w:rPr>
+          <w:color w:val="FFC000"/>
+          <w:sz w:val="20"/>
+          <w:lang w:val="en-US"/>
+        </w:rPr>
+        <w:t xml:space="preserve">                &lt;div class="row"&gt;</w:t>
+      </w:r>
+    </w:p>
+    <w:p>
+      <w:pPr>
+        <w:spacing w:after="0"/>
+        <w:rPr>
+          <w:sz w:val="20"/>
+          <w:lang w:val="en-US"/>
+        </w:rPr>
+      </w:pPr>
+      <w:r>
+        <w:rPr>
+          <w:sz w:val="20"/>
+          <w:lang w:val="en-US"/>
+        </w:rPr>
+        <w:t xml:space="preserve">                    </w:t>
+      </w:r>
       <w:r>
         <w:rPr>
           <w:color w:val="2F5496" w:themeColor="accent1" w:themeShade="BF"/>
           <w:sz w:val="20"/>
           <w:lang w:val="en-US"/>
         </w:rPr>
-        <w:t>"&gt;</w:t>
+        <w:t>&lt;div class="col-sm"&gt;</w:t>
       </w:r>
       <w:r>
         <w:rPr>
           <w:sz w:val="20"/>
           <w:lang w:val="en-US"/>
         </w:rPr>
-        <w:t>&lt;</w:t>
-      </w:r>
-      <w:proofErr w:type="spellStart"/>
-      <w:r>
-        <w:rPr>
-          <w:sz w:val="20"/>
-          <w:lang w:val="en-US"/>
-        </w:rPr>
-        <w:t>img</w:t>
-      </w:r>
-      <w:proofErr w:type="spellEnd"/>
-      <w:r>
-        <w:rPr>
-          <w:sz w:val="20"/>
-          <w:lang w:val="en-US"/>
-        </w:rPr>
-        <w:t xml:space="preserve"> class="d-block w-100" src="http://www.ked.com.mx/Design/images_Home/btnPartner_IT4IT.png" alt="3 slide"&gt;</w:t>
+        <w:t>&lt;img class="d-block w-100" src="http://www.ked.com.mx/Design/images_Home/btnPartner_SAP.png" alt="5 slide"&gt;</w:t>
       </w:r>
     </w:p>
     <w:p>
@@ -11172,72 +10257,96 @@
           <w:sz w:val="20"/>
           <w:lang w:val="en-US"/>
         </w:rPr>
-        <w:t>&lt;div class="col-</w:t>
-      </w:r>
-      <w:proofErr w:type="spellStart"/>
-      <w:r>
+        <w:t>&lt;div class="col-sm"&gt;</w:t>
+      </w:r>
+      <w:r>
+        <w:rPr>
+          <w:sz w:val="20"/>
+          <w:lang w:val="en-US"/>
+        </w:rPr>
+        <w:t>&lt;img class="d-block w-100" src="http://www.ked.com.mx/Design/images_Home/btnPartner_SAS.png" alt="6 slide"&gt;</w:t>
+      </w:r>
+    </w:p>
+    <w:p>
+      <w:pPr>
+        <w:spacing w:after="0"/>
         <w:rPr>
           <w:color w:val="2F5496" w:themeColor="accent1" w:themeShade="BF"/>
           <w:sz w:val="20"/>
           <w:lang w:val="en-US"/>
         </w:rPr>
-        <w:t>sm</w:t>
-      </w:r>
-      <w:proofErr w:type="spellEnd"/>
+      </w:pPr>
+      <w:r>
+        <w:rPr>
+          <w:color w:val="4472C4" w:themeColor="accent1"/>
+          <w:sz w:val="20"/>
+          <w:lang w:val="en-US"/>
+        </w:rPr>
+        <w:t xml:space="preserve">                    </w:t>
+      </w:r>
       <w:r>
         <w:rPr>
           <w:color w:val="2F5496" w:themeColor="accent1" w:themeShade="BF"/>
           <w:sz w:val="20"/>
           <w:lang w:val="en-US"/>
         </w:rPr>
-        <w:t>"&gt;</w:t>
-      </w:r>
-      <w:r>
+        <w:t>&lt;/div&gt;</w:t>
+      </w:r>
+    </w:p>
+    <w:p>
+      <w:pPr>
+        <w:spacing w:after="0"/>
         <w:rPr>
           <w:sz w:val="20"/>
           <w:lang w:val="en-US"/>
         </w:rPr>
-        <w:t>&lt;</w:t>
-      </w:r>
-      <w:proofErr w:type="spellStart"/>
+      </w:pPr>
       <w:r>
         <w:rPr>
           <w:sz w:val="20"/>
           <w:lang w:val="en-US"/>
         </w:rPr>
-        <w:t>img</w:t>
-      </w:r>
-      <w:proofErr w:type="spellEnd"/>
-      <w:r>
-        <w:rPr>
-          <w:sz w:val="20"/>
-          <w:lang w:val="en-US"/>
-        </w:rPr>
-        <w:t xml:space="preserve"> class="d-block w-100" src="http://www.ked.com.mx/Design/images_Home/btnPartner_Microsoft.png" alt="4 slide"&gt;</w:t>
-      </w:r>
-    </w:p>
-    <w:p>
-      <w:pPr>
-        <w:spacing w:after="0"/>
+        <w:t xml:space="preserve">                    </w:t>
+      </w:r>
+      <w:r>
         <w:rPr>
           <w:color w:val="2F5496" w:themeColor="accent1" w:themeShade="BF"/>
           <w:sz w:val="20"/>
           <w:lang w:val="en-US"/>
         </w:rPr>
-      </w:pPr>
+        <w:t>&lt;div class="col-sm"&gt;</w:t>
+      </w:r>
       <w:r>
         <w:rPr>
           <w:sz w:val="20"/>
           <w:lang w:val="en-US"/>
         </w:rPr>
-        <w:t xml:space="preserve">                    </w:t>
-      </w:r>
-      <w:r>
+        <w:t>&lt;img class="d-block w-100" src="http://www.ked.com.mx/Design/images_Home/btnPartner_SDI.png" alt="7 slide"&gt;</w:t>
+      </w:r>
+    </w:p>
+    <w:p>
+      <w:pPr>
+        <w:spacing w:after="0"/>
         <w:rPr>
           <w:color w:val="2F5496" w:themeColor="accent1" w:themeShade="BF"/>
           <w:sz w:val="20"/>
           <w:lang w:val="en-US"/>
         </w:rPr>
+      </w:pPr>
+      <w:r>
+        <w:rPr>
+          <w:color w:val="4472C4" w:themeColor="accent1"/>
+          <w:sz w:val="20"/>
+          <w:lang w:val="en-US"/>
+        </w:rPr>
+        <w:t xml:space="preserve">                    </w:t>
+      </w:r>
+      <w:r>
+        <w:rPr>
+          <w:color w:val="2F5496" w:themeColor="accent1" w:themeShade="BF"/>
+          <w:sz w:val="20"/>
+          <w:lang w:val="en-US"/>
+        </w:rPr>
         <w:t>&lt;/div&gt;</w:t>
       </w:r>
     </w:p>
@@ -11245,14 +10354,70 @@
       <w:pPr>
         <w:spacing w:after="0"/>
         <w:rPr>
-          <w:color w:val="FFC000"/>
           <w:sz w:val="20"/>
           <w:lang w:val="en-US"/>
         </w:rPr>
       </w:pPr>
       <w:r>
         <w:rPr>
-          <w:color w:val="FFC000"/>
+          <w:sz w:val="20"/>
+          <w:lang w:val="en-US"/>
+        </w:rPr>
+        <w:t xml:space="preserve">                    </w:t>
+      </w:r>
+      <w:r>
+        <w:rPr>
+          <w:color w:val="2F5496" w:themeColor="accent1" w:themeShade="BF"/>
+          <w:sz w:val="20"/>
+          <w:lang w:val="en-US"/>
+        </w:rPr>
+        <w:t>&lt;div class="col-sm"&gt;</w:t>
+      </w:r>
+      <w:r>
+        <w:rPr>
+          <w:sz w:val="20"/>
+          <w:lang w:val="en-US"/>
+        </w:rPr>
+        <w:t>&lt;img class="d-block w-100" src="http://www.ked.com.mx/Design/images_Home/btnPartner_KeD.png" alt="8 slide"&gt;</w:t>
+      </w:r>
+    </w:p>
+    <w:p>
+      <w:pPr>
+        <w:spacing w:after="0"/>
+        <w:rPr>
+          <w:color w:val="2F5496" w:themeColor="accent1" w:themeShade="BF"/>
+          <w:sz w:val="20"/>
+          <w:lang w:val="en-US"/>
+        </w:rPr>
+      </w:pPr>
+      <w:r>
+        <w:rPr>
+          <w:sz w:val="20"/>
+          <w:lang w:val="en-US"/>
+        </w:rPr>
+        <w:t xml:space="preserve">                    </w:t>
+      </w:r>
+      <w:r>
+        <w:rPr>
+          <w:color w:val="2F5496" w:themeColor="accent1" w:themeShade="BF"/>
+          <w:sz w:val="20"/>
+          <w:lang w:val="en-US"/>
+        </w:rPr>
+        <w:t>&lt;/div&gt;</w:t>
+      </w:r>
+    </w:p>
+    <w:p>
+      <w:pPr>
+        <w:spacing w:after="0"/>
+        <w:rPr>
+          <w:color w:val="FFC000" w:themeColor="accent4"/>
+          <w:sz w:val="20"/>
+          <w:lang w:val="en-US"/>
+        </w:rPr>
+      </w:pPr>
+      <w:r>
+        <w:rPr>
+          <w:color w:val="FFC000" w:themeColor="accent4"/>
           <w:sz w:val="20"/>
           <w:lang w:val="en-US"/>
         </w:rPr>
@@ -11281,440 +10446,6 @@
       <w:pPr>
         <w:spacing w:after="0"/>
         <w:rPr>
-          <w:color w:val="C45911" w:themeColor="accent2" w:themeShade="BF"/>
-          <w:sz w:val="20"/>
-          <w:lang w:val="en-US"/>
-        </w:rPr>
-      </w:pPr>
-      <w:r>
-        <w:rPr>
-          <w:color w:val="C45911" w:themeColor="accent2" w:themeShade="BF"/>
-          <w:sz w:val="20"/>
-          <w:lang w:val="en-US"/>
-        </w:rPr>
-        <w:t xml:space="preserve">            &lt;div class="carousel-item"&gt;</w:t>
-      </w:r>
-    </w:p>
-    <w:p>
-      <w:pPr>
-        <w:spacing w:after="0"/>
-        <w:rPr>
-          <w:color w:val="FFC000"/>
-          <w:sz w:val="20"/>
-          <w:lang w:val="en-US"/>
-        </w:rPr>
-      </w:pPr>
-      <w:r>
-        <w:rPr>
-          <w:color w:val="FFC000"/>
-          <w:sz w:val="20"/>
-          <w:lang w:val="en-US"/>
-        </w:rPr>
-        <w:t xml:space="preserve">                &lt;div class="row"&gt;</w:t>
-      </w:r>
-    </w:p>
-    <w:p>
-      <w:pPr>
-        <w:spacing w:after="0"/>
-        <w:rPr>
-          <w:sz w:val="20"/>
-          <w:lang w:val="en-US"/>
-        </w:rPr>
-      </w:pPr>
-      <w:r>
-        <w:rPr>
-          <w:sz w:val="20"/>
-          <w:lang w:val="en-US"/>
-        </w:rPr>
-        <w:t xml:space="preserve">                    </w:t>
-      </w:r>
-      <w:r>
-        <w:rPr>
-          <w:color w:val="2F5496" w:themeColor="accent1" w:themeShade="BF"/>
-          <w:sz w:val="20"/>
-          <w:lang w:val="en-US"/>
-        </w:rPr>
-        <w:t>&lt;div class="col-</w:t>
-      </w:r>
-      <w:proofErr w:type="spellStart"/>
-      <w:r>
-        <w:rPr>
-          <w:color w:val="2F5496" w:themeColor="accent1" w:themeShade="BF"/>
-          <w:sz w:val="20"/>
-          <w:lang w:val="en-US"/>
-        </w:rPr>
-        <w:t>sm</w:t>
-      </w:r>
-      <w:proofErr w:type="spellEnd"/>
-      <w:r>
-        <w:rPr>
-          <w:color w:val="2F5496" w:themeColor="accent1" w:themeShade="BF"/>
-          <w:sz w:val="20"/>
-          <w:lang w:val="en-US"/>
-        </w:rPr>
-        <w:t>"&gt;</w:t>
-      </w:r>
-      <w:r>
-        <w:rPr>
-          <w:sz w:val="20"/>
-          <w:lang w:val="en-US"/>
-        </w:rPr>
-        <w:t>&lt;</w:t>
-      </w:r>
-      <w:proofErr w:type="spellStart"/>
-      <w:r>
-        <w:rPr>
-          <w:sz w:val="20"/>
-          <w:lang w:val="en-US"/>
-        </w:rPr>
-        <w:t>img</w:t>
-      </w:r>
-      <w:proofErr w:type="spellEnd"/>
-      <w:r>
-        <w:rPr>
-          <w:sz w:val="20"/>
-          <w:lang w:val="en-US"/>
-        </w:rPr>
-        <w:t xml:space="preserve"> class="d-block w-100" src="http://www.ked.com.mx/Design/images_Home/btnPartner_SAP.png" alt="5 slide"&gt;</w:t>
-      </w:r>
-    </w:p>
-    <w:p>
-      <w:pPr>
-        <w:spacing w:after="0"/>
-        <w:rPr>
-          <w:color w:val="2F5496" w:themeColor="accent1" w:themeShade="BF"/>
-          <w:sz w:val="20"/>
-          <w:lang w:val="en-US"/>
-        </w:rPr>
-      </w:pPr>
-      <w:r>
-        <w:rPr>
-          <w:sz w:val="20"/>
-          <w:lang w:val="en-US"/>
-        </w:rPr>
-        <w:t xml:space="preserve">                    </w:t>
-      </w:r>
-      <w:r>
-        <w:rPr>
-          <w:color w:val="2F5496" w:themeColor="accent1" w:themeShade="BF"/>
-          <w:sz w:val="20"/>
-          <w:lang w:val="en-US"/>
-        </w:rPr>
-        <w:t>&lt;/div&gt;</w:t>
-      </w:r>
-    </w:p>
-    <w:p>
-      <w:pPr>
-        <w:spacing w:after="0"/>
-        <w:rPr>
-          <w:sz w:val="20"/>
-          <w:lang w:val="en-US"/>
-        </w:rPr>
-      </w:pPr>
-      <w:r>
-        <w:rPr>
-          <w:sz w:val="20"/>
-          <w:lang w:val="en-US"/>
-        </w:rPr>
-        <w:t xml:space="preserve">                    </w:t>
-      </w:r>
-      <w:r>
-        <w:rPr>
-          <w:color w:val="2F5496" w:themeColor="accent1" w:themeShade="BF"/>
-          <w:sz w:val="20"/>
-          <w:lang w:val="en-US"/>
-        </w:rPr>
-        <w:t>&lt;div class="col-</w:t>
-      </w:r>
-      <w:proofErr w:type="spellStart"/>
-      <w:r>
-        <w:rPr>
-          <w:color w:val="2F5496" w:themeColor="accent1" w:themeShade="BF"/>
-          <w:sz w:val="20"/>
-          <w:lang w:val="en-US"/>
-        </w:rPr>
-        <w:t>sm</w:t>
-      </w:r>
-      <w:proofErr w:type="spellEnd"/>
-      <w:r>
-        <w:rPr>
-          <w:color w:val="2F5496" w:themeColor="accent1" w:themeShade="BF"/>
-          <w:sz w:val="20"/>
-          <w:lang w:val="en-US"/>
-        </w:rPr>
-        <w:t>"&gt;</w:t>
-      </w:r>
-      <w:r>
-        <w:rPr>
-          <w:sz w:val="20"/>
-          <w:lang w:val="en-US"/>
-        </w:rPr>
-        <w:t>&lt;</w:t>
-      </w:r>
-      <w:proofErr w:type="spellStart"/>
-      <w:r>
-        <w:rPr>
-          <w:sz w:val="20"/>
-          <w:lang w:val="en-US"/>
-        </w:rPr>
-        <w:t>img</w:t>
-      </w:r>
-      <w:proofErr w:type="spellEnd"/>
-      <w:r>
-        <w:rPr>
-          <w:sz w:val="20"/>
-          <w:lang w:val="en-US"/>
-        </w:rPr>
-        <w:t xml:space="preserve"> class="d-block w-100" src="http://www.ked.com.mx/Design/images_Home/btnPartner_SAS.png" alt="6 slide"&gt;</w:t>
-      </w:r>
-    </w:p>
-    <w:p>
-      <w:pPr>
-        <w:spacing w:after="0"/>
-        <w:rPr>
-          <w:color w:val="2F5496" w:themeColor="accent1" w:themeShade="BF"/>
-          <w:sz w:val="20"/>
-          <w:lang w:val="en-US"/>
-        </w:rPr>
-      </w:pPr>
-      <w:r>
-        <w:rPr>
-          <w:color w:val="4472C4" w:themeColor="accent1"/>
-          <w:sz w:val="20"/>
-          <w:lang w:val="en-US"/>
-        </w:rPr>
-        <w:t xml:space="preserve">                    </w:t>
-      </w:r>
-      <w:r>
-        <w:rPr>
-          <w:color w:val="2F5496" w:themeColor="accent1" w:themeShade="BF"/>
-          <w:sz w:val="20"/>
-          <w:lang w:val="en-US"/>
-        </w:rPr>
-        <w:t>&lt;/div&gt;</w:t>
-      </w:r>
-    </w:p>
-    <w:p>
-      <w:pPr>
-        <w:spacing w:after="0"/>
-        <w:rPr>
-          <w:sz w:val="20"/>
-          <w:lang w:val="en-US"/>
-        </w:rPr>
-      </w:pPr>
-      <w:r>
-        <w:rPr>
-          <w:sz w:val="20"/>
-          <w:lang w:val="en-US"/>
-        </w:rPr>
-        <w:t xml:space="preserve">                    </w:t>
-      </w:r>
-      <w:r>
-        <w:rPr>
-          <w:color w:val="2F5496" w:themeColor="accent1" w:themeShade="BF"/>
-          <w:sz w:val="20"/>
-          <w:lang w:val="en-US"/>
-        </w:rPr>
-        <w:t>&lt;div class="col-</w:t>
-      </w:r>
-      <w:proofErr w:type="spellStart"/>
-      <w:r>
-        <w:rPr>
-          <w:color w:val="2F5496" w:themeColor="accent1" w:themeShade="BF"/>
-          <w:sz w:val="20"/>
-          <w:lang w:val="en-US"/>
-        </w:rPr>
-        <w:t>sm</w:t>
-      </w:r>
-      <w:proofErr w:type="spellEnd"/>
-      <w:r>
-        <w:rPr>
-          <w:color w:val="2F5496" w:themeColor="accent1" w:themeShade="BF"/>
-          <w:sz w:val="20"/>
-          <w:lang w:val="en-US"/>
-        </w:rPr>
-        <w:t>"&gt;</w:t>
-      </w:r>
-      <w:r>
-        <w:rPr>
-          <w:sz w:val="20"/>
-          <w:lang w:val="en-US"/>
-        </w:rPr>
-        <w:t>&lt;</w:t>
-      </w:r>
-      <w:proofErr w:type="spellStart"/>
-      <w:r>
-        <w:rPr>
-          <w:sz w:val="20"/>
-          <w:lang w:val="en-US"/>
-        </w:rPr>
-        <w:t>img</w:t>
-      </w:r>
-      <w:proofErr w:type="spellEnd"/>
-      <w:r>
-        <w:rPr>
-          <w:sz w:val="20"/>
-          <w:lang w:val="en-US"/>
-        </w:rPr>
-        <w:t xml:space="preserve"> class="d-block w-100" src="http://www.ked.com.mx/Design/images_Home/btnPartner_SDI.png" alt="7 slide"&gt;</w:t>
-      </w:r>
-    </w:p>
-    <w:p>
-      <w:pPr>
-        <w:spacing w:after="0"/>
-        <w:rPr>
-          <w:color w:val="2F5496" w:themeColor="accent1" w:themeShade="BF"/>
-          <w:sz w:val="20"/>
-          <w:lang w:val="en-US"/>
-        </w:rPr>
-      </w:pPr>
-      <w:r>
-        <w:rPr>
-          <w:color w:val="4472C4" w:themeColor="accent1"/>
-          <w:sz w:val="20"/>
-          <w:lang w:val="en-US"/>
-        </w:rPr>
-        <w:t xml:space="preserve">                    </w:t>
-      </w:r>
-      <w:r>
-        <w:rPr>
-          <w:color w:val="2F5496" w:themeColor="accent1" w:themeShade="BF"/>
-          <w:sz w:val="20"/>
-          <w:lang w:val="en-US"/>
-        </w:rPr>
-        <w:t>&lt;/div&gt;</w:t>
-      </w:r>
-    </w:p>
-    <w:p>
-      <w:pPr>
-        <w:spacing w:after="0"/>
-        <w:rPr>
-          <w:sz w:val="20"/>
-          <w:lang w:val="en-US"/>
-        </w:rPr>
-      </w:pPr>
-      <w:r>
-        <w:rPr>
-          <w:sz w:val="20"/>
-          <w:lang w:val="en-US"/>
-        </w:rPr>
-        <w:t xml:space="preserve">                    </w:t>
-      </w:r>
-      <w:r>
-        <w:rPr>
-          <w:color w:val="2F5496" w:themeColor="accent1" w:themeShade="BF"/>
-          <w:sz w:val="20"/>
-          <w:lang w:val="en-US"/>
-        </w:rPr>
-        <w:t>&lt;div class="col-</w:t>
-      </w:r>
-      <w:proofErr w:type="spellStart"/>
-      <w:r>
-        <w:rPr>
-          <w:color w:val="2F5496" w:themeColor="accent1" w:themeShade="BF"/>
-          <w:sz w:val="20"/>
-          <w:lang w:val="en-US"/>
-        </w:rPr>
-        <w:t>sm</w:t>
-      </w:r>
-      <w:proofErr w:type="spellEnd"/>
-      <w:r>
-        <w:rPr>
-          <w:color w:val="2F5496" w:themeColor="accent1" w:themeShade="BF"/>
-          <w:sz w:val="20"/>
-          <w:lang w:val="en-US"/>
-        </w:rPr>
-        <w:t>"&gt;</w:t>
-      </w:r>
-      <w:r>
-        <w:rPr>
-          <w:sz w:val="20"/>
-          <w:lang w:val="en-US"/>
-        </w:rPr>
-        <w:t>&lt;</w:t>
-      </w:r>
-      <w:proofErr w:type="spellStart"/>
-      <w:r>
-        <w:rPr>
-          <w:sz w:val="20"/>
-          <w:lang w:val="en-US"/>
-        </w:rPr>
-        <w:t>img</w:t>
-      </w:r>
-      <w:proofErr w:type="spellEnd"/>
-      <w:r>
-        <w:rPr>
-          <w:sz w:val="20"/>
-          <w:lang w:val="en-US"/>
-        </w:rPr>
-        <w:t xml:space="preserve"> class="d-block w-100" src="http://www.ked.com.mx/Design/images_Home/btnPartner_KeD.png" alt="8 slide"&gt;</w:t>
-      </w:r>
-    </w:p>
-    <w:p>
-      <w:pPr>
-        <w:spacing w:after="0"/>
-        <w:rPr>
-          <w:color w:val="2F5496" w:themeColor="accent1" w:themeShade="BF"/>
-          <w:sz w:val="20"/>
-          <w:lang w:val="en-US"/>
-        </w:rPr>
-      </w:pPr>
-      <w:r>
-        <w:rPr>
-          <w:sz w:val="20"/>
-          <w:lang w:val="en-US"/>
-        </w:rPr>
-        <w:t xml:space="preserve">                    </w:t>
-      </w:r>
-      <w:r>
-        <w:rPr>
-          <w:color w:val="2F5496" w:themeColor="accent1" w:themeShade="BF"/>
-          <w:sz w:val="20"/>
-          <w:lang w:val="en-US"/>
-        </w:rPr>
-        <w:t>&lt;/div&gt;</w:t>
-      </w:r>
-    </w:p>
-    <w:p>
-      <w:pPr>
-        <w:spacing w:after="0"/>
-        <w:rPr>
-          <w:color w:val="FFC000" w:themeColor="accent4"/>
-          <w:sz w:val="20"/>
-          <w:lang w:val="en-US"/>
-        </w:rPr>
-      </w:pPr>
-      <w:r>
-        <w:rPr>
-          <w:color w:val="FFC000" w:themeColor="accent4"/>
-          <w:sz w:val="20"/>
-          <w:lang w:val="en-US"/>
-        </w:rPr>
-        <w:t xml:space="preserve">                &lt;/div&gt;</w:t>
-      </w:r>
-    </w:p>
-    <w:p>
-      <w:pPr>
-        <w:spacing w:after="0"/>
-        <w:rPr>
-          <w:color w:val="C45911" w:themeColor="accent2" w:themeShade="BF"/>
-          <w:sz w:val="20"/>
-          <w:lang w:val="en-US"/>
-        </w:rPr>
-      </w:pPr>
-      <w:r>
-        <w:rPr>
-          <w:color w:val="C45911" w:themeColor="accent2" w:themeShade="BF"/>
-          <w:sz w:val="20"/>
-          <w:lang w:val="en-US"/>
-        </w:rPr>
-        <w:t xml:space="preserve">            &lt;/div&gt;</w:t>
-      </w:r>
-    </w:p>
-    <w:p>
-      <w:pPr>
-        <w:spacing w:after="0"/>
-        <w:rPr>
           <w:color w:val="AEAAAA" w:themeColor="background2" w:themeShade="BF"/>
           <w:sz w:val="20"/>
           <w:lang w:val="en-US"/>
@@ -11822,23 +10553,7 @@
           <w:rFonts w:ascii="Arial" w:hAnsi="Arial" w:cs="Arial"/>
           <w:sz w:val="24"/>
         </w:rPr>
-        <w:t xml:space="preserve">Esta guía hacer referencia a cambiar el servidor de correo electrónico para la activación de la cuenta al momento de que los usuarios o clientes se registran dentro de la plataforma de </w:t>
-      </w:r>
-      <w:proofErr w:type="spellStart"/>
-      <w:r>
-        <w:rPr>
-          <w:rFonts w:ascii="Arial" w:hAnsi="Arial" w:cs="Arial"/>
-          <w:sz w:val="24"/>
-        </w:rPr>
-        <w:t>KeDx</w:t>
-      </w:r>
-      <w:proofErr w:type="spellEnd"/>
-      <w:r>
-        <w:rPr>
-          <w:rFonts w:ascii="Arial" w:hAnsi="Arial" w:cs="Arial"/>
-          <w:sz w:val="24"/>
-        </w:rPr>
-        <w:t>.</w:t>
+        <w:t>Esta guía hacer referencia a cambiar el servidor de correo electrónico para la activación de la cuenta al momento de que los usuarios o clientes se registran dentro de la plataforma de KeDx.</w:t>
       </w:r>
     </w:p>
     <w:p>
@@ -11870,66 +10585,36 @@
         <w:rPr>
           <w:sz w:val="24"/>
         </w:rPr>
-        <w:t>cd apps/</w:t>
-      </w:r>
-      <w:proofErr w:type="spellStart"/>
-      <w:r>
-        <w:rPr>
-          <w:sz w:val="24"/>
-        </w:rPr>
-        <w:t>edx</w:t>
-      </w:r>
-      <w:proofErr w:type="spellEnd"/>
-      <w:r>
-        <w:rPr>
-          <w:sz w:val="24"/>
-        </w:rPr>
-        <w:t>/</w:t>
-      </w:r>
-      <w:proofErr w:type="spellStart"/>
-      <w:r>
-        <w:rPr>
-          <w:sz w:val="24"/>
-        </w:rPr>
-        <w:t>conf</w:t>
-      </w:r>
-      <w:proofErr w:type="spellEnd"/>
-      <w:r>
-        <w:rPr>
-          <w:sz w:val="24"/>
-        </w:rPr>
-        <w:t>/</w:t>
-      </w:r>
-    </w:p>
-    <w:p>
-      <w:pPr>
-        <w:rPr>
-          <w:rFonts w:ascii="Arial" w:hAnsi="Arial" w:cs="Arial"/>
-          <w:sz w:val="24"/>
-        </w:rPr>
-      </w:pPr>
-      <w:r>
-        <w:rPr>
-          <w:rFonts w:ascii="Arial" w:hAnsi="Arial" w:cs="Arial"/>
-          <w:sz w:val="24"/>
-        </w:rPr>
-        <w:t xml:space="preserve">Posteriormente ingresamos al LMS de </w:t>
-      </w:r>
-      <w:proofErr w:type="spellStart"/>
-      <w:r>
-        <w:rPr>
-          <w:rFonts w:ascii="Arial" w:hAnsi="Arial" w:cs="Arial"/>
-          <w:sz w:val="24"/>
-        </w:rPr>
-        <w:t>KeDx</w:t>
-      </w:r>
-      <w:proofErr w:type="spellEnd"/>
-      <w:r>
-        <w:rPr>
-          <w:rFonts w:ascii="Arial" w:hAnsi="Arial" w:cs="Arial"/>
-          <w:sz w:val="24"/>
-        </w:rPr>
-        <w:t xml:space="preserve"> de la siguiente manera:</w:t>
+        <w:t xml:space="preserve">cd </w:t>
+      </w:r>
+      <w:proofErr w:type="gramStart"/>
+      <w:r>
+        <w:rPr>
+          <w:sz w:val="24"/>
+        </w:rPr>
+        <w:t>apps</w:t>
+      </w:r>
+      <w:proofErr w:type="gramEnd"/>
+      <w:r>
+        <w:rPr>
+          <w:sz w:val="24"/>
+        </w:rPr>
+        <w:t>/edx/conf/</w:t>
+      </w:r>
+    </w:p>
+    <w:p>
+      <w:pPr>
+        <w:rPr>
+          <w:rFonts w:ascii="Arial" w:hAnsi="Arial" w:cs="Arial"/>
+          <w:sz w:val="24"/>
+        </w:rPr>
+      </w:pPr>
+      <w:r>
+        <w:rPr>
+          <w:rFonts w:ascii="Arial" w:hAnsi="Arial" w:cs="Arial"/>
+          <w:sz w:val="24"/>
+        </w:rPr>
+        <w:t>Posteriormente ingresamos al LMS de KeDx de la siguiente manera:</w:t>
       </w:r>
     </w:p>
     <w:p>
@@ -11946,14 +10631,20 @@
         </w:rPr>
         <w:t xml:space="preserve">sudo nano </w:t>
       </w:r>
-      <w:proofErr w:type="spellStart"/>
-      <w:r>
-        <w:rPr>
-          <w:sz w:val="24"/>
-        </w:rPr>
-        <w:t>lms.auth.json</w:t>
-      </w:r>
-      <w:proofErr w:type="spellEnd"/>
+      <w:proofErr w:type="gramStart"/>
+      <w:r>
+        <w:rPr>
+          <w:sz w:val="24"/>
+        </w:rPr>
+        <w:t>lms.auth</w:t>
+      </w:r>
+      <w:proofErr w:type="gramEnd"/>
+      <w:r>
+        <w:rPr>
+          <w:sz w:val="24"/>
+        </w:rPr>
+        <w:t>.json</w:t>
+      </w:r>
     </w:p>
     <w:p>
       <w:pPr>
@@ -11968,23 +10659,7 @@
           <w:rFonts w:ascii="Arial" w:hAnsi="Arial" w:cs="Arial"/>
           <w:sz w:val="24"/>
         </w:rPr>
-        <w:t xml:space="preserve">El servidor de correo predeterminado es Gmail, para cambiarlo debemos buscar dentro del archivo </w:t>
-      </w:r>
-      <w:proofErr w:type="spellStart"/>
-      <w:r>
-        <w:rPr>
-          <w:rFonts w:ascii="Arial" w:hAnsi="Arial" w:cs="Arial"/>
-          <w:sz w:val="24"/>
-        </w:rPr>
-        <w:t>lms</w:t>
-      </w:r>
-      <w:proofErr w:type="spellEnd"/>
-      <w:r>
-        <w:rPr>
-          <w:rFonts w:ascii="Arial" w:hAnsi="Arial" w:cs="Arial"/>
-          <w:sz w:val="24"/>
-        </w:rPr>
-        <w:t xml:space="preserve"> las siguientes líneas y modificarlas según el motor que se elija:</w:t>
+        <w:t>El servidor de correo predeterminado es Gmail, para cambiarlo debemos buscar dentro del archivo lms las siguientes líneas y modificarlas según el motor que se elija:</w:t>
       </w:r>
     </w:p>
     <w:p>
@@ -12125,7 +10800,23 @@
           <w:rFonts w:ascii="Arial" w:hAnsi="Arial" w:cs="Arial"/>
           <w:sz w:val="24"/>
         </w:rPr>
-        <w:t>, se deben cambiar de acuerdo al servidor que se haya elegido.</w:t>
+        <w:t xml:space="preserve">, se deben cambiar </w:t>
+      </w:r>
+      <w:proofErr w:type="gramStart"/>
+      <w:r>
+        <w:rPr>
+          <w:rFonts w:ascii="Arial" w:hAnsi="Arial" w:cs="Arial"/>
+          <w:sz w:val="24"/>
+        </w:rPr>
+        <w:t>de acuerdo al</w:t>
+      </w:r>
+      <w:proofErr w:type="gramEnd"/>
+      <w:r>
+        <w:rPr>
+          <w:rFonts w:ascii="Arial" w:hAnsi="Arial" w:cs="Arial"/>
+          <w:sz w:val="24"/>
+        </w:rPr>
+        <w:t xml:space="preserve"> servidor que se haya elegido.</w:t>
       </w:r>
     </w:p>
     <w:p>
@@ -12159,14 +10850,20 @@
         </w:rPr>
         <w:t xml:space="preserve">sudo nano </w:t>
       </w:r>
-      <w:proofErr w:type="spellStart"/>
-      <w:r>
-        <w:rPr>
-          <w:sz w:val="24"/>
-        </w:rPr>
-        <w:t>cms.auth.json</w:t>
-      </w:r>
-      <w:proofErr w:type="spellEnd"/>
+      <w:proofErr w:type="gramStart"/>
+      <w:r>
+        <w:rPr>
+          <w:sz w:val="24"/>
+        </w:rPr>
+        <w:t>cms.auth</w:t>
+      </w:r>
+      <w:proofErr w:type="gramEnd"/>
+      <w:r>
+        <w:rPr>
+          <w:sz w:val="24"/>
+        </w:rPr>
+        <w:t>.json</w:t>
+      </w:r>
     </w:p>
     <w:p>
       <w:pPr>
@@ -12253,7 +10950,7 @@
         </w:rPr>
         <w:t xml:space="preserve">Posteriormente, se ingresa al </w:t>
       </w:r>
-      <w:proofErr w:type="spellStart"/>
+      <w:proofErr w:type="gramStart"/>
       <w:r>
         <w:rPr>
           <w:rFonts w:ascii="Arial" w:hAnsi="Arial" w:cs="Arial"/>
@@ -12261,7 +10958,7 @@
         </w:rPr>
         <w:t>lms.env.json</w:t>
       </w:r>
-      <w:proofErr w:type="spellEnd"/>
+      <w:proofErr w:type="gramEnd"/>
       <w:r>
         <w:rPr>
           <w:rFonts w:ascii="Arial" w:hAnsi="Arial" w:cs="Arial"/>
@@ -12284,14 +10981,14 @@
         </w:rPr>
         <w:t xml:space="preserve">sudo nano </w:t>
       </w:r>
-      <w:proofErr w:type="spellStart"/>
+      <w:proofErr w:type="gramStart"/>
       <w:r>
         <w:rPr>
           <w:sz w:val="24"/>
         </w:rPr>
         <w:t>lms.env.json</w:t>
       </w:r>
-      <w:proofErr w:type="spellEnd"/>
+      <w:proofErr w:type="gramEnd"/>
     </w:p>
     <w:p/>
     <w:p>
@@ -12308,7 +11005,23 @@
           <w:sz w:val="24"/>
         </w:rPr>
         <w:lastRenderedPageBreak/>
-        <w:t>Dentro del archivo, se buscan las siguientes líneas de comando y se cambian de acuerdo a la configuración:</w:t>
+        <w:t xml:space="preserve">Dentro del archivo, se buscan las siguientes líneas de comando y se cambian </w:t>
+      </w:r>
+      <w:proofErr w:type="gramStart"/>
+      <w:r>
+        <w:rPr>
+          <w:rFonts w:ascii="Arial" w:hAnsi="Arial" w:cs="Arial"/>
+          <w:sz w:val="24"/>
+        </w:rPr>
+        <w:t>de acuerdo a</w:t>
+      </w:r>
+      <w:proofErr w:type="gramEnd"/>
+      <w:r>
+        <w:rPr>
+          <w:rFonts w:ascii="Arial" w:hAnsi="Arial" w:cs="Arial"/>
+          <w:sz w:val="24"/>
+        </w:rPr>
+        <w:t xml:space="preserve"> la configuración:</w:t>
       </w:r>
     </w:p>
     <w:p>
@@ -12335,13 +11048,21 @@
         </w:rPr>
         <w:t>"EMAIL_BACKEND": "</w:t>
       </w:r>
-      <w:proofErr w:type="spellStart"/>
-      <w:r>
-        <w:rPr>
-          <w:sz w:val="24"/>
-          <w:lang w:val="en-US"/>
-        </w:rPr>
-        <w:t>django.core.mail.backends.</w:t>
+      <w:proofErr w:type="gramStart"/>
+      <w:r>
+        <w:rPr>
+          <w:sz w:val="24"/>
+          <w:lang w:val="en-US"/>
+        </w:rPr>
+        <w:t>django.core</w:t>
+      </w:r>
+      <w:proofErr w:type="gramEnd"/>
+      <w:r>
+        <w:rPr>
+          <w:sz w:val="24"/>
+          <w:lang w:val="en-US"/>
+        </w:rPr>
+        <w:t>.mail.backends.</w:t>
       </w:r>
       <w:r>
         <w:rPr>
@@ -12356,15 +11077,7 @@
           <w:sz w:val="24"/>
           <w:lang w:val="en-US"/>
         </w:rPr>
-        <w:t>.EmailBackend</w:t>
-      </w:r>
-      <w:proofErr w:type="spellEnd"/>
-      <w:r>
-        <w:rPr>
-          <w:sz w:val="24"/>
-          <w:lang w:val="en-US"/>
-        </w:rPr>
-        <w:t>",</w:t>
+        <w:t>.EmailBackend",</w:t>
       </w:r>
     </w:p>
     <w:p>
@@ -12453,7 +11166,7 @@
         </w:rPr>
         <w:t xml:space="preserve">Una vez hecho el cambio, se configura el </w:t>
       </w:r>
-      <w:proofErr w:type="spellStart"/>
+      <w:proofErr w:type="gramStart"/>
       <w:r>
         <w:rPr>
           <w:rFonts w:ascii="Arial" w:hAnsi="Arial" w:cs="Arial"/>
@@ -12461,7 +11174,7 @@
         </w:rPr>
         <w:t>cms.env.json</w:t>
       </w:r>
-      <w:proofErr w:type="spellEnd"/>
+      <w:proofErr w:type="gramEnd"/>
       <w:r>
         <w:rPr>
           <w:rFonts w:ascii="Arial" w:hAnsi="Arial" w:cs="Arial"/>
@@ -12484,14 +11197,14 @@
         </w:rPr>
         <w:t xml:space="preserve">sudo nano </w:t>
       </w:r>
-      <w:proofErr w:type="spellStart"/>
+      <w:proofErr w:type="gramStart"/>
       <w:r>
         <w:rPr>
           <w:sz w:val="24"/>
         </w:rPr>
         <w:t>cms.env.json</w:t>
       </w:r>
-      <w:proofErr w:type="spellEnd"/>
+      <w:proofErr w:type="gramEnd"/>
     </w:p>
     <w:p>
       <w:pPr>
@@ -12506,7 +11219,23 @@
           <w:rFonts w:ascii="Arial" w:hAnsi="Arial" w:cs="Arial"/>
           <w:sz w:val="24"/>
         </w:rPr>
-        <w:t>Dentro del archivo, se buscan las siguientes líneas de comando y se cambian de acuerdo a la configuración:</w:t>
+        <w:t xml:space="preserve">Dentro del archivo, se buscan las siguientes líneas de comando y se cambian </w:t>
+      </w:r>
+      <w:proofErr w:type="gramStart"/>
+      <w:r>
+        <w:rPr>
+          <w:rFonts w:ascii="Arial" w:hAnsi="Arial" w:cs="Arial"/>
+          <w:sz w:val="24"/>
+        </w:rPr>
+        <w:t>de acuerdo a</w:t>
+      </w:r>
+      <w:proofErr w:type="gramEnd"/>
+      <w:r>
+        <w:rPr>
+          <w:rFonts w:ascii="Arial" w:hAnsi="Arial" w:cs="Arial"/>
+          <w:sz w:val="24"/>
+        </w:rPr>
+        <w:t xml:space="preserve"> la configuración:</w:t>
       </w:r>
     </w:p>
     <w:p>
@@ -12530,13 +11259,21 @@
         </w:rPr>
         <w:t>"EMAIL_BACKEND": "</w:t>
       </w:r>
-      <w:proofErr w:type="spellStart"/>
-      <w:r>
-        <w:rPr>
-          <w:sz w:val="24"/>
-          <w:lang w:val="en-US"/>
-        </w:rPr>
-        <w:t>django.core.mail.backends.</w:t>
+      <w:proofErr w:type="gramStart"/>
+      <w:r>
+        <w:rPr>
+          <w:sz w:val="24"/>
+          <w:lang w:val="en-US"/>
+        </w:rPr>
+        <w:t>django.core</w:t>
+      </w:r>
+      <w:proofErr w:type="gramEnd"/>
+      <w:r>
+        <w:rPr>
+          <w:sz w:val="24"/>
+          <w:lang w:val="en-US"/>
+        </w:rPr>
+        <w:t>.mail.backends.</w:t>
       </w:r>
       <w:r>
         <w:rPr>
@@ -12551,15 +11288,7 @@
           <w:sz w:val="24"/>
           <w:lang w:val="en-US"/>
         </w:rPr>
-        <w:t>.EmailBackend</w:t>
-      </w:r>
-      <w:proofErr w:type="spellEnd"/>
-      <w:r>
-        <w:rPr>
-          <w:sz w:val="24"/>
-          <w:lang w:val="en-US"/>
-        </w:rPr>
-        <w:t>",</w:t>
+        <w:t>.EmailBackend",</w:t>
       </w:r>
     </w:p>
     <w:p>
@@ -12680,7 +11409,23 @@
           <w:rFonts w:ascii="Arial" w:hAnsi="Arial" w:cs="Arial"/>
           <w:sz w:val="24"/>
         </w:rPr>
-        <w:t>, se deben cambiar de acuerdo al servidor que se haya elegido.</w:t>
+        <w:t xml:space="preserve">, se deben cambiar </w:t>
+      </w:r>
+      <w:proofErr w:type="gramStart"/>
+      <w:r>
+        <w:rPr>
+          <w:rFonts w:ascii="Arial" w:hAnsi="Arial" w:cs="Arial"/>
+          <w:sz w:val="24"/>
+        </w:rPr>
+        <w:t>de acuerdo al</w:t>
+      </w:r>
+      <w:proofErr w:type="gramEnd"/>
+      <w:r>
+        <w:rPr>
+          <w:rFonts w:ascii="Arial" w:hAnsi="Arial" w:cs="Arial"/>
+          <w:sz w:val="24"/>
+        </w:rPr>
+        <w:t xml:space="preserve"> servidor que se haya elegido.</w:t>
       </w:r>
     </w:p>
     <w:p>
@@ -12740,71 +11485,7 @@
           <w:sz w:val="24"/>
           <w:lang w:val="en-US"/>
         </w:rPr>
-        <w:t>cd apps/</w:t>
-      </w:r>
-      <w:proofErr w:type="spellStart"/>
-      <w:r>
-        <w:rPr>
-          <w:sz w:val="24"/>
-          <w:lang w:val="en-US"/>
-        </w:rPr>
-        <w:t>edx</w:t>
-      </w:r>
-      <w:proofErr w:type="spellEnd"/>
-      <w:r>
-        <w:rPr>
-          <w:sz w:val="24"/>
-          <w:lang w:val="en-US"/>
-        </w:rPr>
-        <w:t>/</w:t>
-      </w:r>
-      <w:proofErr w:type="spellStart"/>
-      <w:r>
-        <w:rPr>
-          <w:sz w:val="24"/>
-          <w:lang w:val="en-US"/>
-        </w:rPr>
-        <w:t>edx</w:t>
-      </w:r>
-      <w:proofErr w:type="spellEnd"/>
-      <w:r>
-        <w:rPr>
-          <w:sz w:val="24"/>
-          <w:lang w:val="en-US"/>
-        </w:rPr>
-        <w:t>-platform/</w:t>
-      </w:r>
-      <w:proofErr w:type="spellStart"/>
-      <w:r>
-        <w:rPr>
-          <w:sz w:val="24"/>
-          <w:lang w:val="en-US"/>
-        </w:rPr>
-        <w:t>cms</w:t>
-      </w:r>
-      <w:proofErr w:type="spellEnd"/>
-      <w:r>
-        <w:rPr>
-          <w:sz w:val="24"/>
-          <w:lang w:val="en-US"/>
-        </w:rPr>
-        <w:t>/</w:t>
-      </w:r>
-      <w:proofErr w:type="spellStart"/>
-      <w:r>
-        <w:rPr>
-          <w:sz w:val="24"/>
-          <w:lang w:val="en-US"/>
-        </w:rPr>
-        <w:t>envs</w:t>
-      </w:r>
-      <w:proofErr w:type="spellEnd"/>
-      <w:r>
-        <w:rPr>
-          <w:sz w:val="24"/>
-          <w:lang w:val="en-US"/>
-        </w:rPr>
-        <w:t>/</w:t>
+        <w:t>cd apps/edx/edx-platform/cms/envs/</w:t>
       </w:r>
     </w:p>
     <w:p>
@@ -12831,7 +11512,6 @@
           <w:sz w:val="24"/>
         </w:rPr>
       </w:pPr>
-      <w:bookmarkStart w:id="12" w:name="_GoBack"/>
       <w:r>
         <w:rPr>
           <w:sz w:val="24"/>
@@ -12839,7 +11519,6 @@
         <w:t>sudo nano common.py</w:t>
       </w:r>
     </w:p>
-    <w:bookmarkEnd w:id="12"/>
     <w:p>
       <w:pPr>
         <w:jc w:val="both"/>
@@ -12853,7 +11532,23 @@
           <w:rFonts w:ascii="Arial" w:hAnsi="Arial" w:cs="Arial"/>
           <w:sz w:val="24"/>
         </w:rPr>
-        <w:t>Una vez dentro del archivo, debemos configurar las siguientes líneas con los valores de acuerdo al servidor de correo que se desea:</w:t>
+        <w:t xml:space="preserve">Una vez dentro del archivo, debemos configurar las siguientes líneas con los valores </w:t>
+      </w:r>
+      <w:proofErr w:type="gramStart"/>
+      <w:r>
+        <w:rPr>
+          <w:rFonts w:ascii="Arial" w:hAnsi="Arial" w:cs="Arial"/>
+          <w:sz w:val="24"/>
+        </w:rPr>
+        <w:t>de acuerdo al</w:t>
+      </w:r>
+      <w:proofErr w:type="gramEnd"/>
+      <w:r>
+        <w:rPr>
+          <w:rFonts w:ascii="Arial" w:hAnsi="Arial" w:cs="Arial"/>
+          <w:sz w:val="24"/>
+        </w:rPr>
+        <w:t xml:space="preserve"> servidor de correo que se desea:</w:t>
       </w:r>
     </w:p>
     <w:p>
@@ -12872,13 +11567,21 @@
         </w:rPr>
         <w:t>EMAIL_BACKEND = '</w:t>
       </w:r>
-      <w:proofErr w:type="spellStart"/>
-      <w:r>
-        <w:rPr>
-          <w:sz w:val="24"/>
-          <w:lang w:val="en-US"/>
-        </w:rPr>
-        <w:t>django.core.mail.backends.</w:t>
+      <w:proofErr w:type="gramStart"/>
+      <w:r>
+        <w:rPr>
+          <w:sz w:val="24"/>
+          <w:lang w:val="en-US"/>
+        </w:rPr>
+        <w:t>django.core</w:t>
+      </w:r>
+      <w:proofErr w:type="gramEnd"/>
+      <w:r>
+        <w:rPr>
+          <w:sz w:val="24"/>
+          <w:lang w:val="en-US"/>
+        </w:rPr>
+        <w:t>.mail.backends.</w:t>
       </w:r>
       <w:r>
         <w:rPr>
@@ -12893,15 +11596,7 @@
           <w:sz w:val="24"/>
           <w:lang w:val="en-US"/>
         </w:rPr>
-        <w:t>.EmailBackend</w:t>
-      </w:r>
-      <w:proofErr w:type="spellEnd"/>
-      <w:r>
-        <w:rPr>
-          <w:sz w:val="24"/>
-          <w:lang w:val="en-US"/>
-        </w:rPr>
-        <w:t>'</w:t>
+        <w:t>.EmailBackend'</w:t>
       </w:r>
     </w:p>
     <w:p>
@@ -13002,23 +11697,7 @@
           <w:sz w:val="24"/>
           <w:lang w:val="en-US"/>
         </w:rPr>
-        <w:t>EMAIL_HOST_PASSWORD = '</w:t>
-      </w:r>
-      <w:proofErr w:type="spellStart"/>
-      <w:r>
-        <w:rPr>
-          <w:sz w:val="24"/>
-          <w:lang w:val="en-US"/>
-        </w:rPr>
-        <w:t>contraseña</w:t>
-      </w:r>
-      <w:proofErr w:type="spellEnd"/>
-      <w:r>
-        <w:rPr>
-          <w:sz w:val="24"/>
-          <w:lang w:val="en-US"/>
-        </w:rPr>
-        <w:t>'</w:t>
+        <w:t>EMAIL_HOST_PASSWORD = 'contraseña'</w:t>
       </w:r>
     </w:p>
     <w:p>
@@ -13106,7 +11785,23 @@
           <w:rFonts w:ascii="Arial" w:hAnsi="Arial" w:cs="Arial"/>
           <w:sz w:val="24"/>
         </w:rPr>
-        <w:t>, se deben cambiar de acuerdo al servidor que se haya elegido.</w:t>
+        <w:t xml:space="preserve">, se deben cambiar </w:t>
+      </w:r>
+      <w:proofErr w:type="gramStart"/>
+      <w:r>
+        <w:rPr>
+          <w:rFonts w:ascii="Arial" w:hAnsi="Arial" w:cs="Arial"/>
+          <w:sz w:val="24"/>
+        </w:rPr>
+        <w:t>de acuerdo al</w:t>
+      </w:r>
+      <w:proofErr w:type="gramEnd"/>
+      <w:r>
+        <w:rPr>
+          <w:rFonts w:ascii="Arial" w:hAnsi="Arial" w:cs="Arial"/>
+          <w:sz w:val="24"/>
+        </w:rPr>
+        <w:t xml:space="preserve"> servidor que se haya elegido.</w:t>
       </w:r>
     </w:p>
     <w:p>
@@ -13134,21 +11829,12 @@
           <w:lang w:val="en-US"/>
         </w:rPr>
       </w:pPr>
-      <w:proofErr w:type="spellStart"/>
-      <w:r>
-        <w:rPr>
-          <w:sz w:val="24"/>
-          <w:lang w:val="en-US"/>
-        </w:rPr>
-        <w:t>sudo</w:t>
-      </w:r>
-      <w:proofErr w:type="spellEnd"/>
-      <w:r>
-        <w:rPr>
-          <w:sz w:val="24"/>
-          <w:lang w:val="en-US"/>
-        </w:rPr>
-        <w:t xml:space="preserve"> /opt/bitnami/ctlscript.sh restart</w:t>
+      <w:r>
+        <w:rPr>
+          <w:sz w:val="24"/>
+          <w:lang w:val="en-US"/>
+        </w:rPr>
+        <w:t>sudo /opt/bitnami/ctlscript.sh restart</w:t>
       </w:r>
     </w:p>
     <w:p>
@@ -13160,9 +11846,51 @@
           <w:lang w:val="en-US"/>
         </w:rPr>
       </w:pPr>
+      <w:r>
+        <w:rPr>
+          <w:noProof/>
+        </w:rPr>
+        <w:drawing>
+          <wp:inline distT="0" distB="0" distL="0" distR="0" wp14:anchorId="13DB2CCF" wp14:editId="3418F99E">
+            <wp:extent cx="5612130" cy="3432810"/>
+            <wp:effectExtent l="0" t="0" r="7620" b="0"/>
+            <wp:docPr id="12" name="Imagen 12"/>
+            <wp:cNvGraphicFramePr>
+              <a:graphicFrameLocks xmlns:a="http://schemas.openxmlformats.org/drawingml/2006/main" noChangeAspect="1"/>
+            </wp:cNvGraphicFramePr>
+            <a:graphic xmlns:a="http://schemas.openxmlformats.org/drawingml/2006/main">
+              <a:graphicData uri="http://schemas.openxmlformats.org/drawingml/2006/picture">
+                <pic:pic xmlns:pic="http://schemas.openxmlformats.org/drawingml/2006/picture">
+                  <pic:nvPicPr>
+                    <pic:cNvPr id="1" name=""/>
+                    <pic:cNvPicPr/>
+                  </pic:nvPicPr>
+                  <pic:blipFill>
+                    <a:blip r:embed="rId21"/>
+                    <a:stretch>
+                      <a:fillRect/>
+                    </a:stretch>
+                  </pic:blipFill>
+                  <pic:spPr>
+                    <a:xfrm>
+                      <a:off x="0" y="0"/>
+                      <a:ext cx="5612130" cy="3432810"/>
+                    </a:xfrm>
+                    <a:prstGeom prst="rect">
+                      <a:avLst/>
+                    </a:prstGeom>
+                  </pic:spPr>
+                </pic:pic>
+              </a:graphicData>
+            </a:graphic>
+          </wp:inline>
+        </w:drawing>
+      </w:r>
+      <w:bookmarkStart w:id="12" w:name="_GoBack"/>
+      <w:bookmarkEnd w:id="12"/>
     </w:p>
     <w:sectPr>
-      <w:footerReference w:type="default" r:id="rId21"/>
+      <w:footerReference w:type="default" r:id="rId22"/>
       <w:pgSz w:w="12240" w:h="15840"/>
       <w:pgMar w:top="1985" w:right="1701" w:bottom="1417" w:left="1701" w:header="708" w:footer="708" w:gutter="0"/>
       <w:pgNumType w:start="1"/>
@@ -13174,7 +11902,7 @@
 </file>
 
 <file path=word/endnotes.xml><?xml version="1.0" encoding="utf-8"?>
-<w:endnotes xmlns:wpc="http://schemas.microsoft.com/office/word/2010/wordprocessingCanvas" xmlns:mc="http://schemas.openxmlformats.org/markup-compatibility/2006" xmlns:o="urn:schemas-microsoft-com:office:office" xmlns:r="http://schemas.openxmlformats.org/officeDocument/2006/relationships" xmlns:m="http://schemas.openxmlformats.org/officeDocument/2006/math" xmlns:v="urn:schemas-microsoft-com:vml" xmlns:wp14="http://schemas.microsoft.com/office/word/2010/wordprocessingDrawing" xmlns:wp="http://schemas.openxmlformats.org/drawingml/2006/wordprocessingDrawing" xmlns:w10="urn:schemas-microsoft-com:office:word" xmlns:w="http://schemas.openxmlformats.org/wordprocessingml/2006/main" xmlns:w14="http://schemas.microsoft.com/office/word/2010/wordml" xmlns:w15="http://schemas.microsoft.com/office/word/2012/wordml" xmlns:wpg="http://schemas.microsoft.com/office/word/2010/wordprocessingGroup" xmlns:wpi="http://schemas.microsoft.com/office/word/2010/wordprocessingInk" xmlns:wne="http://schemas.microsoft.com/office/word/2006/wordml" xmlns:wps="http://schemas.microsoft.com/office/word/2010/wordprocessingShape" mc:Ignorable="w14 w15 wp14">
+<w:endnotes xmlns:wpc="http://schemas.microsoft.com/office/word/2010/wordprocessingCanvas" xmlns:cx="http://schemas.microsoft.com/office/drawing/2014/chartex" xmlns:cx1="http://schemas.microsoft.com/office/drawing/2015/9/8/chartex" xmlns:cx2="http://schemas.microsoft.com/office/drawing/2015/10/21/chartex" xmlns:cx3="http://schemas.microsoft.com/office/drawing/2016/5/9/chartex" xmlns:cx4="http://schemas.microsoft.com/office/drawing/2016/5/10/chartex" xmlns:cx5="http://schemas.microsoft.com/office/drawing/2016/5/11/chartex" xmlns:cx6="http://schemas.microsoft.com/office/drawing/2016/5/12/chartex" xmlns:cx7="http://schemas.microsoft.com/office/drawing/2016/5/13/chartex" xmlns:cx8="http://schemas.microsoft.com/office/drawing/2016/5/14/chartex" xmlns:mc="http://schemas.openxmlformats.org/markup-compatibility/2006" xmlns:aink="http://schemas.microsoft.com/office/drawing/2016/ink" xmlns:am3d="http://schemas.microsoft.com/office/drawing/2017/model3d" xmlns:o="urn:schemas-microsoft-com:office:office" xmlns:r="http://schemas.openxmlformats.org/officeDocument/2006/relationships" xmlns:m="http://schemas.openxmlformats.org/officeDocument/2006/math" xmlns:v="urn:schemas-microsoft-com:vml" xmlns:wp14="http://schemas.microsoft.com/office/word/2010/wordprocessingDrawing" xmlns:wp="http://schemas.openxmlformats.org/drawingml/2006/wordprocessingDrawing" xmlns:w10="urn:schemas-microsoft-com:office:word" xmlns:w="http://schemas.openxmlformats.org/wordprocessingml/2006/main" xmlns:w14="http://schemas.microsoft.com/office/word/2010/wordml" xmlns:w15="http://schemas.microsoft.com/office/word/2012/wordml" xmlns:w16cid="http://schemas.microsoft.com/office/word/2016/wordml/cid" xmlns:w16se="http://schemas.microsoft.com/office/word/2015/wordml/symex" xmlns:wpg="http://schemas.microsoft.com/office/word/2010/wordprocessingGroup" xmlns:wpi="http://schemas.microsoft.com/office/word/2010/wordprocessingInk" xmlns:wne="http://schemas.microsoft.com/office/word/2006/wordml" xmlns:wps="http://schemas.microsoft.com/office/word/2010/wordprocessingShape" mc:Ignorable="w14 w15 w16se w16cid wp14">
   <w:endnote w:type="separator" w:id="-1">
     <w:p>
       <w:pPr>
@@ -13199,7 +11927,7 @@
 </file>
 
 <file path=word/footer1.xml><?xml version="1.0" encoding="utf-8"?>
-<w:ftr xmlns:wpc="http://schemas.microsoft.com/office/word/2010/wordprocessingCanvas" xmlns:mc="http://schemas.openxmlformats.org/markup-compatibility/2006" xmlns:o="urn:schemas-microsoft-com:office:office" xmlns:r="http://schemas.openxmlformats.org/officeDocument/2006/relationships" xmlns:m="http://schemas.openxmlformats.org/officeDocument/2006/math" xmlns:v="urn:schemas-microsoft-com:vml" xmlns:wp14="http://schemas.microsoft.com/office/word/2010/wordprocessingDrawing" xmlns:wp="http://schemas.openxmlformats.org/drawingml/2006/wordprocessingDrawing" xmlns:w10="urn:schemas-microsoft-com:office:word" xmlns:w="http://schemas.openxmlformats.org/wordprocessingml/2006/main" xmlns:w14="http://schemas.microsoft.com/office/word/2010/wordml" xmlns:w15="http://schemas.microsoft.com/office/word/2012/wordml" xmlns:wpg="http://schemas.microsoft.com/office/word/2010/wordprocessingGroup" xmlns:wpi="http://schemas.microsoft.com/office/word/2010/wordprocessingInk" xmlns:wne="http://schemas.microsoft.com/office/word/2006/wordml" xmlns:wps="http://schemas.microsoft.com/office/word/2010/wordprocessingShape" mc:Ignorable="w14 w15 wp14">
+<w:ftr xmlns:wpc="http://schemas.microsoft.com/office/word/2010/wordprocessingCanvas" xmlns:cx="http://schemas.microsoft.com/office/drawing/2014/chartex" xmlns:cx1="http://schemas.microsoft.com/office/drawing/2015/9/8/chartex" xmlns:cx2="http://schemas.microsoft.com/office/drawing/2015/10/21/chartex" xmlns:cx3="http://schemas.microsoft.com/office/drawing/2016/5/9/chartex" xmlns:cx4="http://schemas.microsoft.com/office/drawing/2016/5/10/chartex" xmlns:cx5="http://schemas.microsoft.com/office/drawing/2016/5/11/chartex" xmlns:cx6="http://schemas.microsoft.com/office/drawing/2016/5/12/chartex" xmlns:cx7="http://schemas.microsoft.com/office/drawing/2016/5/13/chartex" xmlns:cx8="http://schemas.microsoft.com/office/drawing/2016/5/14/chartex" xmlns:mc="http://schemas.openxmlformats.org/markup-compatibility/2006" xmlns:aink="http://schemas.microsoft.com/office/drawing/2016/ink" xmlns:am3d="http://schemas.microsoft.com/office/drawing/2017/model3d" xmlns:o="urn:schemas-microsoft-com:office:office" xmlns:r="http://schemas.openxmlformats.org/officeDocument/2006/relationships" xmlns:m="http://schemas.openxmlformats.org/officeDocument/2006/math" xmlns:v="urn:schemas-microsoft-com:vml" xmlns:wp14="http://schemas.microsoft.com/office/word/2010/wordprocessingDrawing" xmlns:wp="http://schemas.openxmlformats.org/drawingml/2006/wordprocessingDrawing" xmlns:w10="urn:schemas-microsoft-com:office:word" xmlns:w="http://schemas.openxmlformats.org/wordprocessingml/2006/main" xmlns:w14="http://schemas.microsoft.com/office/word/2010/wordml" xmlns:w15="http://schemas.microsoft.com/office/word/2012/wordml" xmlns:w16cid="http://schemas.microsoft.com/office/word/2016/wordml/cid" xmlns:w16se="http://schemas.microsoft.com/office/word/2015/wordml/symex" xmlns:wpg="http://schemas.microsoft.com/office/word/2010/wordprocessingGroup" xmlns:wpi="http://schemas.microsoft.com/office/word/2010/wordprocessingInk" xmlns:wne="http://schemas.microsoft.com/office/word/2006/wordml" xmlns:wps="http://schemas.microsoft.com/office/word/2010/wordprocessingShape" mc:Ignorable="w14 w15 w16se w16cid wp14">
   <w:sdt>
     <w:sdtPr>
       <w:id w:val="-453872135"/>
@@ -13368,7 +12096,7 @@
 </file>
 
 <file path=word/footnotes.xml><?xml version="1.0" encoding="utf-8"?>
-<w:footnotes xmlns:wpc="http://schemas.microsoft.com/office/word/2010/wordprocessingCanvas" xmlns:mc="http://schemas.openxmlformats.org/markup-compatibility/2006" xmlns:o="urn:schemas-microsoft-com:office:office" xmlns:r="http://schemas.openxmlformats.org/officeDocument/2006/relationships" xmlns:m="http://schemas.openxmlformats.org/officeDocument/2006/math" xmlns:v="urn:schemas-microsoft-com:vml" xmlns:wp14="http://schemas.microsoft.com/office/word/2010/wordprocessingDrawing" xmlns:wp="http://schemas.openxmlformats.org/drawingml/2006/wordprocessingDrawing" xmlns:w10="urn:schemas-microsoft-com:office:word" xmlns:w="http://schemas.openxmlformats.org/wordprocessingml/2006/main" xmlns:w14="http://schemas.microsoft.com/office/word/2010/wordml" xmlns:w15="http://schemas.microsoft.com/office/word/2012/wordml" xmlns:wpg="http://schemas.microsoft.com/office/word/2010/wordprocessingGroup" xmlns:wpi="http://schemas.microsoft.com/office/word/2010/wordprocessingInk" xmlns:wne="http://schemas.microsoft.com/office/word/2006/wordml" xmlns:wps="http://schemas.microsoft.com/office/word/2010/wordprocessingShape" mc:Ignorable="w14 w15 wp14">
+<w:footnotes xmlns:wpc="http://schemas.microsoft.com/office/word/2010/wordprocessingCanvas" xmlns:cx="http://schemas.microsoft.com/office/drawing/2014/chartex" xmlns:cx1="http://schemas.microsoft.com/office/drawing/2015/9/8/chartex" xmlns:cx2="http://schemas.microsoft.com/office/drawing/2015/10/21/chartex" xmlns:cx3="http://schemas.microsoft.com/office/drawing/2016/5/9/chartex" xmlns:cx4="http://schemas.microsoft.com/office/drawing/2016/5/10/chartex" xmlns:cx5="http://schemas.microsoft.com/office/drawing/2016/5/11/chartex" xmlns:cx6="http://schemas.microsoft.com/office/drawing/2016/5/12/chartex" xmlns:cx7="http://schemas.microsoft.com/office/drawing/2016/5/13/chartex" xmlns:cx8="http://schemas.microsoft.com/office/drawing/2016/5/14/chartex" xmlns:mc="http://schemas.openxmlformats.org/markup-compatibility/2006" xmlns:aink="http://schemas.microsoft.com/office/drawing/2016/ink" xmlns:am3d="http://schemas.microsoft.com/office/drawing/2017/model3d" xmlns:o="urn:schemas-microsoft-com:office:office" xmlns:r="http://schemas.openxmlformats.org/officeDocument/2006/relationships" xmlns:m="http://schemas.openxmlformats.org/officeDocument/2006/math" xmlns:v="urn:schemas-microsoft-com:vml" xmlns:wp14="http://schemas.microsoft.com/office/word/2010/wordprocessingDrawing" xmlns:wp="http://schemas.openxmlformats.org/drawingml/2006/wordprocessingDrawing" xmlns:w10="urn:schemas-microsoft-com:office:word" xmlns:w="http://schemas.openxmlformats.org/wordprocessingml/2006/main" xmlns:w14="http://schemas.microsoft.com/office/word/2010/wordml" xmlns:w15="http://schemas.microsoft.com/office/word/2012/wordml" xmlns:w16cid="http://schemas.microsoft.com/office/word/2016/wordml/cid" xmlns:w16se="http://schemas.microsoft.com/office/word/2015/wordml/symex" xmlns:wpg="http://schemas.microsoft.com/office/word/2010/wordprocessingGroup" xmlns:wpi="http://schemas.microsoft.com/office/word/2010/wordprocessingInk" xmlns:wne="http://schemas.microsoft.com/office/word/2006/wordml" xmlns:wps="http://schemas.microsoft.com/office/word/2010/wordprocessingShape" mc:Ignorable="w14 w15 w16se w16cid wp14">
   <w:footnote w:type="separator" w:id="-1">
     <w:p>
       <w:pPr>
@@ -13393,7 +12121,7 @@
 </file>
 
 <file path=word/header1.xml><?xml version="1.0" encoding="utf-8"?>
-<w:hdr xmlns:wpc="http://schemas.microsoft.com/office/word/2010/wordprocessingCanvas" xmlns:mc="http://schemas.openxmlformats.org/markup-compatibility/2006" xmlns:o="urn:schemas-microsoft-com:office:office" xmlns:r="http://schemas.openxmlformats.org/officeDocument/2006/relationships" xmlns:m="http://schemas.openxmlformats.org/officeDocument/2006/math" xmlns:v="urn:schemas-microsoft-com:vml" xmlns:wp14="http://schemas.microsoft.com/office/word/2010/wordprocessingDrawing" xmlns:wp="http://schemas.openxmlformats.org/drawingml/2006/wordprocessingDrawing" xmlns:w10="urn:schemas-microsoft-com:office:word" xmlns:w="http://schemas.openxmlformats.org/wordprocessingml/2006/main" xmlns:w14="http://schemas.microsoft.com/office/word/2010/wordml" xmlns:w15="http://schemas.microsoft.com/office/word/2012/wordml" xmlns:wpg="http://schemas.microsoft.com/office/word/2010/wordprocessingGroup" xmlns:wpi="http://schemas.microsoft.com/office/word/2010/wordprocessingInk" xmlns:wne="http://schemas.microsoft.com/office/word/2006/wordml" xmlns:wps="http://schemas.microsoft.com/office/word/2010/wordprocessingShape" mc:Ignorable="w14 w15 wp14">
+<w:hdr xmlns:wpc="http://schemas.microsoft.com/office/word/2010/wordprocessingCanvas" xmlns:cx="http://schemas.microsoft.com/office/drawing/2014/chartex" xmlns:cx1="http://schemas.microsoft.com/office/drawing/2015/9/8/chartex" xmlns:cx2="http://schemas.microsoft.com/office/drawing/2015/10/21/chartex" xmlns:cx3="http://schemas.microsoft.com/office/drawing/2016/5/9/chartex" xmlns:cx4="http://schemas.microsoft.com/office/drawing/2016/5/10/chartex" xmlns:cx5="http://schemas.microsoft.com/office/drawing/2016/5/11/chartex" xmlns:cx6="http://schemas.microsoft.com/office/drawing/2016/5/12/chartex" xmlns:cx7="http://schemas.microsoft.com/office/drawing/2016/5/13/chartex" xmlns:cx8="http://schemas.microsoft.com/office/drawing/2016/5/14/chartex" xmlns:mc="http://schemas.openxmlformats.org/markup-compatibility/2006" xmlns:aink="http://schemas.microsoft.com/office/drawing/2016/ink" xmlns:am3d="http://schemas.microsoft.com/office/drawing/2017/model3d" xmlns:o="urn:schemas-microsoft-com:office:office" xmlns:r="http://schemas.openxmlformats.org/officeDocument/2006/relationships" xmlns:m="http://schemas.openxmlformats.org/officeDocument/2006/math" xmlns:v="urn:schemas-microsoft-com:vml" xmlns:wp14="http://schemas.microsoft.com/office/word/2010/wordprocessingDrawing" xmlns:wp="http://schemas.openxmlformats.org/drawingml/2006/wordprocessingDrawing" xmlns:w10="urn:schemas-microsoft-com:office:word" xmlns:w="http://schemas.openxmlformats.org/wordprocessingml/2006/main" xmlns:w14="http://schemas.microsoft.com/office/word/2010/wordml" xmlns:w15="http://schemas.microsoft.com/office/word/2012/wordml" xmlns:w16cid="http://schemas.microsoft.com/office/word/2016/wordml/cid" xmlns:w16se="http://schemas.microsoft.com/office/word/2015/wordml/symex" xmlns:wpg="http://schemas.microsoft.com/office/word/2010/wordprocessingGroup" xmlns:wpi="http://schemas.microsoft.com/office/word/2010/wordprocessingInk" xmlns:wne="http://schemas.microsoft.com/office/word/2006/wordml" xmlns:wps="http://schemas.microsoft.com/office/word/2010/wordprocessingShape" mc:Ignorable="w14 w15 w16se w16cid wp14">
   <w:p>
     <w:pPr>
       <w:pStyle w:val="Encabezado"/>
@@ -13408,7 +12136,7 @@
 </file>
 
 <file path=word/header2.xml><?xml version="1.0" encoding="utf-8"?>
-<w:hdr xmlns:wpc="http://schemas.microsoft.com/office/word/2010/wordprocessingCanvas" xmlns:mc="http://schemas.openxmlformats.org/markup-compatibility/2006" xmlns:o="urn:schemas-microsoft-com:office:office" xmlns:r="http://schemas.openxmlformats.org/officeDocument/2006/relationships" xmlns:m="http://schemas.openxmlformats.org/officeDocument/2006/math" xmlns:v="urn:schemas-microsoft-com:vml" xmlns:wp14="http://schemas.microsoft.com/office/word/2010/wordprocessingDrawing" xmlns:wp="http://schemas.openxmlformats.org/drawingml/2006/wordprocessingDrawing" xmlns:w10="urn:schemas-microsoft-com:office:word" xmlns:w="http://schemas.openxmlformats.org/wordprocessingml/2006/main" xmlns:w14="http://schemas.microsoft.com/office/word/2010/wordml" xmlns:w15="http://schemas.microsoft.com/office/word/2012/wordml" xmlns:wpg="http://schemas.microsoft.com/office/word/2010/wordprocessingGroup" xmlns:wpi="http://schemas.microsoft.com/office/word/2010/wordprocessingInk" xmlns:wne="http://schemas.microsoft.com/office/word/2006/wordml" xmlns:wps="http://schemas.microsoft.com/office/word/2010/wordprocessingShape" mc:Ignorable="w14 w15 wp14">
+<w:hdr xmlns:wpc="http://schemas.microsoft.com/office/word/2010/wordprocessingCanvas" xmlns:cx="http://schemas.microsoft.com/office/drawing/2014/chartex" xmlns:cx1="http://schemas.microsoft.com/office/drawing/2015/9/8/chartex" xmlns:cx2="http://schemas.microsoft.com/office/drawing/2015/10/21/chartex" xmlns:cx3="http://schemas.microsoft.com/office/drawing/2016/5/9/chartex" xmlns:cx4="http://schemas.microsoft.com/office/drawing/2016/5/10/chartex" xmlns:cx5="http://schemas.microsoft.com/office/drawing/2016/5/11/chartex" xmlns:cx6="http://schemas.microsoft.com/office/drawing/2016/5/12/chartex" xmlns:cx7="http://schemas.microsoft.com/office/drawing/2016/5/13/chartex" xmlns:cx8="http://schemas.microsoft.com/office/drawing/2016/5/14/chartex" xmlns:mc="http://schemas.openxmlformats.org/markup-compatibility/2006" xmlns:aink="http://schemas.microsoft.com/office/drawing/2016/ink" xmlns:am3d="http://schemas.microsoft.com/office/drawing/2017/model3d" xmlns:o="urn:schemas-microsoft-com:office:office" xmlns:r="http://schemas.openxmlformats.org/officeDocument/2006/relationships" xmlns:m="http://schemas.openxmlformats.org/officeDocument/2006/math" xmlns:v="urn:schemas-microsoft-com:vml" xmlns:wp14="http://schemas.microsoft.com/office/word/2010/wordprocessingDrawing" xmlns:wp="http://schemas.openxmlformats.org/drawingml/2006/wordprocessingDrawing" xmlns:w10="urn:schemas-microsoft-com:office:word" xmlns:w="http://schemas.openxmlformats.org/wordprocessingml/2006/main" xmlns:w14="http://schemas.microsoft.com/office/word/2010/wordml" xmlns:w15="http://schemas.microsoft.com/office/word/2012/wordml" xmlns:w16cid="http://schemas.microsoft.com/office/word/2016/wordml/cid" xmlns:w16se="http://schemas.microsoft.com/office/word/2015/wordml/symex" xmlns:wpg="http://schemas.microsoft.com/office/word/2010/wordprocessingGroup" xmlns:wpi="http://schemas.microsoft.com/office/word/2010/wordprocessingInk" xmlns:wne="http://schemas.microsoft.com/office/word/2006/wordml" xmlns:wps="http://schemas.microsoft.com/office/word/2010/wordprocessingShape" mc:Ignorable="w14 w15 w16se w16cid wp14">
   <w:p>
     <w:pPr>
       <w:pStyle w:val="Encabezado"/>
@@ -13554,7 +12282,7 @@
 </file>
 
 <file path=word/numbering.xml><?xml version="1.0" encoding="utf-8"?>
-<w:numbering xmlns:wpc="http://schemas.microsoft.com/office/word/2010/wordprocessingCanvas" xmlns:mc="http://schemas.openxmlformats.org/markup-compatibility/2006" xmlns:o="urn:schemas-microsoft-com:office:office" xmlns:r="http://schemas.openxmlformats.org/officeDocument/2006/relationships" xmlns:m="http://schemas.openxmlformats.org/officeDocument/2006/math" xmlns:v="urn:schemas-microsoft-com:vml" xmlns:wp14="http://schemas.microsoft.com/office/word/2010/wordprocessingDrawing" xmlns:wp="http://schemas.openxmlformats.org/drawingml/2006/wordprocessingDrawing" xmlns:w10="urn:schemas-microsoft-com:office:word" xmlns:w="http://schemas.openxmlformats.org/wordprocessingml/2006/main" xmlns:w14="http://schemas.microsoft.com/office/word/2010/wordml" xmlns:w15="http://schemas.microsoft.com/office/word/2012/wordml" xmlns:wpg="http://schemas.microsoft.com/office/word/2010/wordprocessingGroup" xmlns:wpi="http://schemas.microsoft.com/office/word/2010/wordprocessingInk" xmlns:wne="http://schemas.microsoft.com/office/word/2006/wordml" xmlns:wps="http://schemas.microsoft.com/office/word/2010/wordprocessingShape" mc:Ignorable="w14 w15 wp14">
+<w:numbering xmlns:wpc="http://schemas.microsoft.com/office/word/2010/wordprocessingCanvas" xmlns:cx="http://schemas.microsoft.com/office/drawing/2014/chartex" xmlns:cx1="http://schemas.microsoft.com/office/drawing/2015/9/8/chartex" xmlns:cx2="http://schemas.microsoft.com/office/drawing/2015/10/21/chartex" xmlns:cx3="http://schemas.microsoft.com/office/drawing/2016/5/9/chartex" xmlns:cx4="http://schemas.microsoft.com/office/drawing/2016/5/10/chartex" xmlns:cx5="http://schemas.microsoft.com/office/drawing/2016/5/11/chartex" xmlns:cx6="http://schemas.microsoft.com/office/drawing/2016/5/12/chartex" xmlns:cx7="http://schemas.microsoft.com/office/drawing/2016/5/13/chartex" xmlns:cx8="http://schemas.microsoft.com/office/drawing/2016/5/14/chartex" xmlns:mc="http://schemas.openxmlformats.org/markup-compatibility/2006" xmlns:aink="http://schemas.microsoft.com/office/drawing/2016/ink" xmlns:am3d="http://schemas.microsoft.com/office/drawing/2017/model3d" xmlns:o="urn:schemas-microsoft-com:office:office" xmlns:r="http://schemas.openxmlformats.org/officeDocument/2006/relationships" xmlns:m="http://schemas.openxmlformats.org/officeDocument/2006/math" xmlns:v="urn:schemas-microsoft-com:vml" xmlns:wp14="http://schemas.microsoft.com/office/word/2010/wordprocessingDrawing" xmlns:wp="http://schemas.openxmlformats.org/drawingml/2006/wordprocessingDrawing" xmlns:w10="urn:schemas-microsoft-com:office:word" xmlns:w="http://schemas.openxmlformats.org/wordprocessingml/2006/main" xmlns:w14="http://schemas.microsoft.com/office/word/2010/wordml" xmlns:w15="http://schemas.microsoft.com/office/word/2012/wordml" xmlns:w16cid="http://schemas.microsoft.com/office/word/2016/wordml/cid" xmlns:w16se="http://schemas.microsoft.com/office/word/2015/wordml/symex" xmlns:wpg="http://schemas.microsoft.com/office/word/2010/wordprocessingGroup" xmlns:wpi="http://schemas.microsoft.com/office/word/2010/wordprocessingInk" xmlns:wne="http://schemas.microsoft.com/office/word/2006/wordml" xmlns:wps="http://schemas.microsoft.com/office/word/2010/wordprocessingShape" mc:Ignorable="w14 w15 w16se w16cid wp14">
   <w:abstractNum w:abstractNumId="0" w15:restartNumberingAfterBreak="0">
     <w:nsid w:val="1A560120"/>
     <w:multiLevelType w:val="hybridMultilevel"/>
@@ -14184,7 +12912,7 @@
 </file>
 
 <file path=word/styles.xml><?xml version="1.0" encoding="utf-8"?>
-<w:styles xmlns:mc="http://schemas.openxmlformats.org/markup-compatibility/2006" xmlns:r="http://schemas.openxmlformats.org/officeDocument/2006/relationships" xmlns:w="http://schemas.openxmlformats.org/wordprocessingml/2006/main" xmlns:w14="http://schemas.microsoft.com/office/word/2010/wordml" xmlns:w15="http://schemas.microsoft.com/office/word/2012/wordml" mc:Ignorable="w14 w15">
+<w:styles xmlns:mc="http://schemas.openxmlformats.org/markup-compatibility/2006" xmlns:r="http://schemas.openxmlformats.org/officeDocument/2006/relationships" xmlns:w="http://schemas.openxmlformats.org/wordprocessingml/2006/main" xmlns:w14="http://schemas.microsoft.com/office/word/2010/wordml" xmlns:w15="http://schemas.microsoft.com/office/word/2012/wordml" xmlns:w16cid="http://schemas.microsoft.com/office/word/2016/wordml/cid" xmlns:w16se="http://schemas.microsoft.com/office/word/2015/wordml/symex" mc:Ignorable="w14 w15 w16se w16cid">
   <w:docDefaults>
     <w:rPrDefault>
       <w:rPr>
@@ -14200,7 +12928,7 @@
       </w:pPr>
     </w:pPrDefault>
   </w:docDefaults>
-  <w:latentStyles w:defLockedState="0" w:defUIPriority="99" w:defSemiHidden="0" w:defUnhideWhenUsed="0" w:defQFormat="0" w:count="371">
+  <w:latentStyles w:defLockedState="0" w:defUIPriority="99" w:defSemiHidden="0" w:defUnhideWhenUsed="0" w:defQFormat="0" w:count="375">
     <w:lsdException w:name="Normal" w:uiPriority="0" w:qFormat="1"/>
     <w:lsdException w:name="heading 1" w:uiPriority="9" w:qFormat="1"/>
     <w:lsdException w:name="heading 2" w:semiHidden="1" w:uiPriority="9" w:unhideWhenUsed="1" w:qFormat="1"/>
@@ -14306,7 +13034,6 @@
     <w:lsdException w:name="HTML Sample" w:semiHidden="1" w:unhideWhenUsed="1"/>
     <w:lsdException w:name="HTML Typewriter" w:semiHidden="1" w:unhideWhenUsed="1"/>
     <w:lsdException w:name="HTML Variable" w:semiHidden="1" w:unhideWhenUsed="1"/>
-    <w:lsdException w:name="Normal Table" w:semiHidden="1" w:unhideWhenUsed="1"/>
     <w:lsdException w:name="annotation subject" w:semiHidden="1" w:unhideWhenUsed="1"/>
     <w:lsdException w:name="No List" w:semiHidden="1" w:unhideWhenUsed="1"/>
     <w:lsdException w:name="Outline List 1" w:semiHidden="1" w:unhideWhenUsed="1"/>
@@ -14350,10 +13077,8 @@
     <w:lsdException w:name="Table Elegant" w:semiHidden="1" w:unhideWhenUsed="1"/>
     <w:lsdException w:name="Table Professional" w:semiHidden="1" w:unhideWhenUsed="1"/>
     <w:lsdException w:name="Table Subtle 1" w:semiHidden="1" w:unhideWhenUsed="1"/>
-    <w:lsdException w:name="Table Subtle 2" w:semiHidden="1" w:unhideWhenUsed="1"/>
     <w:lsdException w:name="Table Web 1" w:semiHidden="1" w:unhideWhenUsed="1"/>
     <w:lsdException w:name="Table Web 2" w:semiHidden="1" w:unhideWhenUsed="1"/>
-    <w:lsdException w:name="Table Web 3" w:semiHidden="1" w:unhideWhenUsed="1"/>
     <w:lsdException w:name="Balloon Text" w:semiHidden="1" w:unhideWhenUsed="1"/>
     <w:lsdException w:name="Table Grid" w:uiPriority="39"/>
     <w:lsdException w:name="Table Theme" w:semiHidden="1" w:unhideWhenUsed="1"/>
@@ -14572,6 +13297,10 @@
     <w:lsdException w:name="List Table 5 Dark Accent 6" w:uiPriority="50"/>
     <w:lsdException w:name="List Table 6 Colorful Accent 6" w:uiPriority="51"/>
     <w:lsdException w:name="List Table 7 Colorful Accent 6" w:uiPriority="52"/>
+    <w:lsdException w:name="Mention" w:semiHidden="1" w:unhideWhenUsed="1"/>
+    <w:lsdException w:name="Smart Hyperlink" w:semiHidden="1" w:unhideWhenUsed="1"/>
+    <w:lsdException w:name="Hashtag" w:semiHidden="1" w:unhideWhenUsed="1"/>
+    <w:lsdException w:name="Unresolved Mention" w:semiHidden="1" w:unhideWhenUsed="1"/>
   </w:latentStyles>
   <w:style w:type="paragraph" w:default="1" w:styleId="Normal">
     <w:name w:val="Normal"/>
@@ -14751,8 +13480,8 @@
       <w:u w:val="single"/>
     </w:rPr>
   </w:style>
-  <w:style w:type="character" w:customStyle="1" w:styleId="UnresolvedMention">
-    <w:name w:val="Unresolved Mention"/>
+  <w:style w:type="character" w:customStyle="1" w:styleId="Mencinsinresolver1">
+    <w:name w:val="Mención sin resolver1"/>
     <w:basedOn w:val="Fuentedeprrafopredeter"/>
     <w:uiPriority w:val="99"/>
     <w:semiHidden/>
@@ -14763,7 +13492,7 @@
       <w:shd w:val="clear" w:color="auto" w:fill="E6E6E6"/>
     </w:rPr>
   </w:style>
-  <w:style w:type="paragraph" w:styleId="TtulodeTDC">
+  <w:style w:type="paragraph" w:styleId="TtuloTDC">
     <w:name w:val="TOC Heading"/>
     <w:basedOn w:val="Ttulo1"/>
     <w:next w:val="Normal"/>
@@ -15177,7 +13906,7 @@
 </file>
 
 <file path=customXml/itemProps1.xml><?xml version="1.0" encoding="utf-8"?>
-<ds:datastoreItem xmlns:ds="http://schemas.openxmlformats.org/officeDocument/2006/customXml" ds:itemID="{9FB39F9F-7944-4AE6-85C3-D75B3E243218}">
+<ds:datastoreItem xmlns:ds="http://schemas.openxmlformats.org/officeDocument/2006/customXml" ds:itemID="{DB26D236-BBC0-4629-9B9A-DDA18F53E3A6}">
   <ds:schemaRefs>
     <ds:schemaRef ds:uri="http://schemas.openxmlformats.org/officeDocument/2006/bibliography"/>
   </ds:schemaRefs>

</xml_diff>